<commit_message>
Update MyMybatis , and there are many apis i didnt use before
</commit_message>
<xml_diff>
--- a/java/3_third/3_56_Mybatis.docx
+++ b/java/3_third/3_56_Mybatis.docx
@@ -353,7 +353,7 @@
       </w:r>
       <w:r>
         <w:rPr>
-          <w:rFonts w:hint="eastAsia" w:ascii="Consolas" w:hAnsi="Consolas" w:cs="Consolas"/>
+          <w:rFonts w:hint="default" w:ascii="Consolas" w:hAnsi="Consolas" w:cs="Consolas"/>
           <w:lang w:val="en-US" w:eastAsia="zh-CN"/>
         </w:rPr>
         <w:t>XML配置</w:t>
@@ -384,14 +384,7 @@
           <w:rFonts w:hint="default" w:ascii="Consolas" w:hAnsi="Consolas" w:cs="Consolas"/>
           <w:lang w:val="en-US" w:eastAsia="zh-CN"/>
         </w:rPr>
-        <w:t>先</w:t>
-      </w:r>
-      <w:r>
-        <w:rPr>
-          <w:rFonts w:hint="default" w:ascii="Consolas" w:hAnsi="Consolas" w:cs="Consolas"/>
-          <w:lang w:val="en-US" w:eastAsia="zh-CN"/>
-        </w:rPr>
-        <w:t>创建一个mybatis主配置文件</w:t>
+        <w:t>先创建一个mybatis主配置文件</w:t>
       </w:r>
       <w:r>
         <w:rPr>
@@ -404,7 +397,7 @@
       </w:r>
       <w:r>
         <w:rPr>
-          <w:rFonts w:hint="eastAsia" w:ascii="Consolas" w:hAnsi="Consolas" w:cs="Consolas"/>
+          <w:rFonts w:hint="default" w:ascii="Consolas" w:hAnsi="Consolas" w:cs="Consolas"/>
           <w:lang w:val="en-US" w:eastAsia="zh-CN"/>
         </w:rPr>
         <w:t>：</w:t>
@@ -534,7 +527,7 @@
       </w:r>
       <w:r>
         <w:rPr>
-          <w:rFonts w:hint="eastAsia" w:ascii="Consolas" w:hAnsi="Consolas" w:cs="Consolas"/>
+          <w:rFonts w:hint="default" w:ascii="Consolas" w:hAnsi="Consolas" w:cs="Consolas"/>
           <w:lang w:val="en-US" w:eastAsia="zh-CN"/>
         </w:rPr>
         <w:t>，</w:t>
@@ -569,7 +562,7 @@
       </w:r>
       <w:r>
         <w:rPr>
-          <w:rFonts w:hint="eastAsia" w:ascii="Consolas" w:hAnsi="Consolas" w:cs="Consolas"/>
+          <w:rFonts w:hint="default" w:ascii="Consolas" w:hAnsi="Consolas" w:cs="Consolas"/>
           <w:lang w:val="en-US" w:eastAsia="zh-CN"/>
         </w:rPr>
         <w:t>：</w:t>
@@ -872,13 +865,13 @@
         <w:spacing w:line="240" w:lineRule="auto"/>
         <w:textAlignment w:val="auto"/>
         <w:rPr>
-          <w:rFonts w:hint="eastAsia" w:ascii="Consolas" w:hAnsi="Consolas" w:cs="Consolas"/>
-          <w:lang w:val="en-US" w:eastAsia="zh-CN"/>
-        </w:rPr>
-      </w:pPr>
-      <w:r>
-        <w:rPr>
-          <w:rFonts w:hint="eastAsia" w:ascii="Consolas" w:hAnsi="Consolas" w:cs="Consolas"/>
+          <w:rFonts w:hint="default" w:ascii="Consolas" w:hAnsi="Consolas" w:cs="Consolas"/>
+          <w:lang w:val="en-US" w:eastAsia="zh-CN"/>
+        </w:rPr>
+      </w:pPr>
+      <w:r>
+        <w:rPr>
+          <w:rFonts w:hint="default" w:ascii="Consolas" w:hAnsi="Consolas" w:cs="Consolas"/>
           <w:lang w:val="en-US" w:eastAsia="zh-CN"/>
         </w:rPr>
         <w:t>接下来就可以开始用了！</w:t>
@@ -899,7 +892,9 @@
         </w:tblBorders>
         <w:tblLayout w:type="autofit"/>
         <w:tblCellMar>
+          <w:top w:w="0" w:type="dxa"/>
           <w:left w:w="108" w:type="dxa"/>
+          <w:bottom w:w="0" w:type="dxa"/>
           <w:right w:w="108" w:type="dxa"/>
         </w:tblCellMar>
       </w:tblPr>
@@ -917,7 +912,9 @@
             <w:insideV w:val="single" w:color="auto" w:sz="4" w:space="0"/>
           </w:tblBorders>
           <w:tblCellMar>
+            <w:top w:w="0" w:type="dxa"/>
             <w:left w:w="108" w:type="dxa"/>
+            <w:bottom w:w="0" w:type="dxa"/>
             <w:right w:w="108" w:type="dxa"/>
           </w:tblCellMar>
         </w:tblPrEx>
@@ -934,7 +931,7 @@
               <w:suppressLineNumbers w:val="0"/>
               <w:shd w:val="clear" w:fill="343D46"/>
               <w:rPr>
-                <w:rFonts w:ascii="Consolas" w:hAnsi="Consolas" w:eastAsia="Consolas" w:cs="Consolas"/>
+                <w:rFonts w:hint="default" w:ascii="Consolas" w:hAnsi="Consolas" w:eastAsia="Consolas" w:cs="Consolas"/>
                 <w:color w:val="FFFFFF"/>
                 <w:sz w:val="24"/>
                 <w:szCs w:val="24"/>
@@ -953,7 +950,7 @@
             </w:r>
             <w:r>
               <w:rPr>
-                <w:rFonts w:ascii="Courier New" w:hAnsi="Courier New" w:eastAsia="Consolas" w:cs="Courier New"/>
+                <w:rFonts w:hint="default" w:ascii="Consolas" w:hAnsi="Consolas" w:eastAsia="Consolas" w:cs="Consolas"/>
                 <w:color w:val="808080"/>
                 <w:sz w:val="24"/>
                 <w:szCs w:val="24"/>
@@ -973,7 +970,7 @@
             </w:r>
             <w:r>
               <w:rPr>
-                <w:rFonts w:hint="default" w:ascii="Courier New" w:hAnsi="Courier New" w:eastAsia="Consolas" w:cs="Courier New"/>
+                <w:rFonts w:hint="default" w:ascii="Consolas" w:hAnsi="Consolas" w:eastAsia="Consolas" w:cs="Consolas"/>
                 <w:color w:val="808080"/>
                 <w:sz w:val="24"/>
                 <w:szCs w:val="24"/>
@@ -983,7 +980,7 @@
             </w:r>
             <w:r>
               <w:rPr>
-                <w:rFonts w:hint="default" w:ascii="Courier New" w:hAnsi="Courier New" w:eastAsia="Consolas" w:cs="Courier New"/>
+                <w:rFonts w:hint="default" w:ascii="Consolas" w:hAnsi="Consolas" w:eastAsia="Consolas" w:cs="Consolas"/>
                 <w:color w:val="808080"/>
                 <w:sz w:val="24"/>
                 <w:szCs w:val="24"/>
@@ -1114,7 +1111,7 @@
             </w:r>
             <w:r>
               <w:rPr>
-                <w:rFonts w:hint="default" w:ascii="Courier New" w:hAnsi="Courier New" w:eastAsia="Consolas" w:cs="Courier New"/>
+                <w:rFonts w:hint="default" w:ascii="Consolas" w:hAnsi="Consolas" w:eastAsia="Consolas" w:cs="Consolas"/>
                 <w:color w:val="808080"/>
                 <w:sz w:val="24"/>
                 <w:szCs w:val="24"/>
@@ -1134,7 +1131,7 @@
             </w:r>
             <w:r>
               <w:rPr>
-                <w:rFonts w:hint="default" w:ascii="Courier New" w:hAnsi="Courier New" w:eastAsia="Consolas" w:cs="Courier New"/>
+                <w:rFonts w:hint="default" w:ascii="Consolas" w:hAnsi="Consolas" w:eastAsia="Consolas" w:cs="Consolas"/>
                 <w:color w:val="808080"/>
                 <w:sz w:val="24"/>
                 <w:szCs w:val="24"/>
@@ -1154,7 +1151,7 @@
             </w:r>
             <w:r>
               <w:rPr>
-                <w:rFonts w:hint="default" w:ascii="Courier New" w:hAnsi="Courier New" w:eastAsia="Consolas" w:cs="Courier New"/>
+                <w:rFonts w:hint="default" w:ascii="Consolas" w:hAnsi="Consolas" w:eastAsia="Consolas" w:cs="Consolas"/>
                 <w:color w:val="808080"/>
                 <w:sz w:val="24"/>
                 <w:szCs w:val="24"/>
@@ -1174,7 +1171,7 @@
             </w:r>
             <w:r>
               <w:rPr>
-                <w:rFonts w:hint="default" w:ascii="Courier New" w:hAnsi="Courier New" w:eastAsia="Consolas" w:cs="Courier New"/>
+                <w:rFonts w:hint="default" w:ascii="Consolas" w:hAnsi="Consolas" w:eastAsia="Consolas" w:cs="Consolas"/>
                 <w:color w:val="808080"/>
                 <w:sz w:val="24"/>
                 <w:szCs w:val="24"/>
@@ -1184,7 +1181,7 @@
             </w:r>
             <w:r>
               <w:rPr>
-                <w:rFonts w:hint="default" w:ascii="Courier New" w:hAnsi="Courier New" w:eastAsia="Consolas" w:cs="Courier New"/>
+                <w:rFonts w:hint="default" w:ascii="Consolas" w:hAnsi="Consolas" w:eastAsia="Consolas" w:cs="Consolas"/>
                 <w:color w:val="808080"/>
                 <w:sz w:val="24"/>
                 <w:szCs w:val="24"/>
@@ -1334,7 +1331,7 @@
             </w:r>
             <w:r>
               <w:rPr>
-                <w:rFonts w:hint="default" w:ascii="Courier New" w:hAnsi="Courier New" w:eastAsia="Consolas" w:cs="Courier New"/>
+                <w:rFonts w:hint="default" w:ascii="Consolas" w:hAnsi="Consolas" w:eastAsia="Consolas" w:cs="Consolas"/>
                 <w:color w:val="808080"/>
                 <w:sz w:val="24"/>
                 <w:szCs w:val="24"/>
@@ -1354,7 +1351,7 @@
             </w:r>
             <w:r>
               <w:rPr>
-                <w:rFonts w:hint="default" w:ascii="Courier New" w:hAnsi="Courier New" w:eastAsia="Consolas" w:cs="Courier New"/>
+                <w:rFonts w:hint="default" w:ascii="Consolas" w:hAnsi="Consolas" w:eastAsia="Consolas" w:cs="Consolas"/>
                 <w:color w:val="808080"/>
                 <w:sz w:val="24"/>
                 <w:szCs w:val="24"/>
@@ -1364,7 +1361,7 @@
             </w:r>
             <w:r>
               <w:rPr>
-                <w:rFonts w:hint="default" w:ascii="Courier New" w:hAnsi="Courier New" w:eastAsia="Consolas" w:cs="Courier New"/>
+                <w:rFonts w:hint="default" w:ascii="Consolas" w:hAnsi="Consolas" w:eastAsia="Consolas" w:cs="Consolas"/>
                 <w:color w:val="808080"/>
                 <w:sz w:val="24"/>
                 <w:szCs w:val="24"/>
@@ -1454,7 +1451,7 @@
             </w:r>
             <w:r>
               <w:rPr>
-                <w:rFonts w:hint="default" w:ascii="Courier New" w:hAnsi="Courier New" w:eastAsia="Consolas" w:cs="Courier New"/>
+                <w:rFonts w:hint="default" w:ascii="Consolas" w:hAnsi="Consolas" w:eastAsia="Consolas" w:cs="Consolas"/>
                 <w:color w:val="808080"/>
                 <w:sz w:val="24"/>
                 <w:szCs w:val="24"/>
@@ -1474,7 +1471,7 @@
             </w:r>
             <w:r>
               <w:rPr>
-                <w:rFonts w:hint="default" w:ascii="Courier New" w:hAnsi="Courier New" w:eastAsia="Consolas" w:cs="Courier New"/>
+                <w:rFonts w:hint="default" w:ascii="Consolas" w:hAnsi="Consolas" w:eastAsia="Consolas" w:cs="Consolas"/>
                 <w:color w:val="808080"/>
                 <w:sz w:val="24"/>
                 <w:szCs w:val="24"/>
@@ -1494,7 +1491,7 @@
             </w:r>
             <w:r>
               <w:rPr>
-                <w:rFonts w:hint="default" w:ascii="Courier New" w:hAnsi="Courier New" w:eastAsia="Consolas" w:cs="Courier New"/>
+                <w:rFonts w:hint="default" w:ascii="Consolas" w:hAnsi="Consolas" w:eastAsia="Consolas" w:cs="Consolas"/>
                 <w:color w:val="808080"/>
                 <w:sz w:val="24"/>
                 <w:szCs w:val="24"/>
@@ -1504,7 +1501,7 @@
             </w:r>
             <w:r>
               <w:rPr>
-                <w:rFonts w:hint="default" w:ascii="Courier New" w:hAnsi="Courier New" w:eastAsia="Consolas" w:cs="Courier New"/>
+                <w:rFonts w:hint="default" w:ascii="Consolas" w:hAnsi="Consolas" w:eastAsia="Consolas" w:cs="Consolas"/>
                 <w:color w:val="808080"/>
                 <w:sz w:val="24"/>
                 <w:szCs w:val="24"/>
@@ -1634,7 +1631,7 @@
             </w:r>
             <w:r>
               <w:rPr>
-                <w:rFonts w:hint="default" w:ascii="Courier New" w:hAnsi="Courier New" w:eastAsia="Consolas" w:cs="Courier New"/>
+                <w:rFonts w:hint="default" w:ascii="Consolas" w:hAnsi="Consolas" w:eastAsia="Consolas" w:cs="Consolas"/>
                 <w:color w:val="808080"/>
                 <w:sz w:val="24"/>
                 <w:szCs w:val="24"/>
@@ -1654,7 +1651,7 @@
             </w:r>
             <w:r>
               <w:rPr>
-                <w:rFonts w:hint="default" w:ascii="Courier New" w:hAnsi="Courier New" w:eastAsia="Consolas" w:cs="Courier New"/>
+                <w:rFonts w:hint="default" w:ascii="Consolas" w:hAnsi="Consolas" w:eastAsia="Consolas" w:cs="Consolas"/>
                 <w:color w:val="808080"/>
                 <w:sz w:val="24"/>
                 <w:szCs w:val="24"/>
@@ -1664,7 +1661,7 @@
             </w:r>
             <w:r>
               <w:rPr>
-                <w:rFonts w:hint="default" w:ascii="Courier New" w:hAnsi="Courier New" w:eastAsia="Consolas" w:cs="Courier New"/>
+                <w:rFonts w:hint="default" w:ascii="Consolas" w:hAnsi="Consolas" w:eastAsia="Consolas" w:cs="Consolas"/>
                 <w:color w:val="808080"/>
                 <w:sz w:val="24"/>
                 <w:szCs w:val="24"/>
@@ -1764,7 +1761,7 @@
             </w:r>
             <w:r>
               <w:rPr>
-                <w:rFonts w:hint="default" w:ascii="Courier New" w:hAnsi="Courier New" w:eastAsia="Consolas" w:cs="Courier New"/>
+                <w:rFonts w:hint="default" w:ascii="Consolas" w:hAnsi="Consolas" w:eastAsia="Consolas" w:cs="Consolas"/>
                 <w:color w:val="808080"/>
                 <w:sz w:val="24"/>
                 <w:szCs w:val="24"/>
@@ -1774,7 +1771,7 @@
             </w:r>
             <w:r>
               <w:rPr>
-                <w:rFonts w:hint="default" w:ascii="Courier New" w:hAnsi="Courier New" w:eastAsia="Consolas" w:cs="Courier New"/>
+                <w:rFonts w:hint="default" w:ascii="Consolas" w:hAnsi="Consolas" w:eastAsia="Consolas" w:cs="Consolas"/>
                 <w:color w:val="808080"/>
                 <w:sz w:val="24"/>
                 <w:szCs w:val="24"/>
@@ -1975,7 +1972,7 @@
             </w:r>
             <w:r>
               <w:rPr>
-                <w:rFonts w:hint="default" w:ascii="Courier New" w:hAnsi="Courier New" w:eastAsia="Consolas" w:cs="Courier New"/>
+                <w:rFonts w:hint="default" w:ascii="Consolas" w:hAnsi="Consolas" w:eastAsia="Consolas" w:cs="Consolas"/>
                 <w:color w:val="808080"/>
                 <w:sz w:val="24"/>
                 <w:szCs w:val="24"/>
@@ -1985,7 +1982,7 @@
             </w:r>
             <w:r>
               <w:rPr>
-                <w:rFonts w:hint="default" w:ascii="Courier New" w:hAnsi="Courier New" w:eastAsia="Consolas" w:cs="Courier New"/>
+                <w:rFonts w:hint="default" w:ascii="Consolas" w:hAnsi="Consolas" w:eastAsia="Consolas" w:cs="Consolas"/>
                 <w:color w:val="808080"/>
                 <w:sz w:val="24"/>
                 <w:szCs w:val="24"/>
@@ -2147,14 +2144,14 @@
         <w:spacing w:before="0" w:beforeLines="0" w:after="0" w:afterLines="0" w:line="240" w:lineRule="auto"/>
         <w:textAlignment w:val="auto"/>
         <w:rPr>
-          <w:rFonts w:hint="eastAsia" w:ascii="Consolas" w:hAnsi="Consolas" w:cs="Consolas"/>
+          <w:rFonts w:hint="default" w:ascii="Consolas" w:hAnsi="Consolas" w:cs="Consolas"/>
           <w:b/>
           <w:lang w:val="en-US" w:eastAsia="zh-CN"/>
         </w:rPr>
       </w:pPr>
       <w:r>
         <w:rPr>
-          <w:rFonts w:hint="eastAsia" w:ascii="Consolas" w:hAnsi="Consolas" w:cs="Consolas"/>
+          <w:rFonts w:hint="default" w:ascii="Consolas" w:hAnsi="Consolas" w:cs="Consolas"/>
           <w:b/>
           <w:lang w:val="en-US" w:eastAsia="zh-CN"/>
         </w:rPr>
@@ -2177,20 +2174,20 @@
         <w:spacing w:line="240" w:lineRule="auto"/>
         <w:textAlignment w:val="auto"/>
         <w:rPr>
-          <w:rFonts w:hint="eastAsia" w:ascii="Consolas" w:hAnsi="Consolas" w:cs="Consolas"/>
-          <w:lang w:val="en-US" w:eastAsia="zh-CN"/>
-        </w:rPr>
-      </w:pPr>
-      <w:r>
-        <w:rPr>
-          <w:rFonts w:hint="eastAsia" w:ascii="Consolas" w:hAnsi="Consolas" w:cs="Consolas"/>
+          <w:rFonts w:hint="default" w:ascii="Consolas" w:hAnsi="Consolas" w:cs="Consolas"/>
+          <w:lang w:val="en-US" w:eastAsia="zh-CN"/>
+        </w:rPr>
+      </w:pPr>
+      <w:r>
+        <w:rPr>
+          <w:rFonts w:hint="default" w:ascii="Consolas" w:hAnsi="Consolas" w:cs="Consolas"/>
           <w:lang w:val="en-US" w:eastAsia="zh-CN"/>
         </w:rPr>
         <w:t>不同于2.1，</w:t>
       </w:r>
       <w:r>
         <w:rPr>
-          <w:rFonts w:hint="eastAsia" w:ascii="Consolas" w:hAnsi="Consolas" w:cs="Consolas"/>
+          <w:rFonts w:hint="default" w:ascii="Consolas" w:hAnsi="Consolas" w:cs="Consolas"/>
           <w:b/>
           <w:bCs/>
           <w:lang w:val="en-US" w:eastAsia="zh-CN"/>
@@ -2199,7 +2196,7 @@
       </w:r>
       <w:r>
         <w:rPr>
-          <w:rFonts w:hint="eastAsia" w:ascii="Consolas" w:hAnsi="Consolas" w:cs="Consolas"/>
+          <w:rFonts w:hint="default" w:ascii="Consolas" w:hAnsi="Consolas" w:cs="Consolas"/>
           <w:lang w:val="en-US" w:eastAsia="zh-CN"/>
         </w:rPr>
         <w:t>，</w:t>
@@ -2221,41 +2218,41 @@
         <w:spacing w:line="240" w:lineRule="auto"/>
         <w:textAlignment w:val="auto"/>
         <w:rPr>
-          <w:rFonts w:hint="eastAsia" w:ascii="Consolas" w:hAnsi="Consolas" w:cs="Consolas"/>
-          <w:lang w:val="en-US" w:eastAsia="zh-CN"/>
-        </w:rPr>
-      </w:pPr>
-    </w:p>
-    <w:p>
-      <w:pPr>
-        <w:pageBreakBefore w:val="0"/>
-        <w:widowControl w:val="0"/>
-        <w:kinsoku/>
-        <w:wordWrap/>
-        <w:overflowPunct/>
-        <w:topLinePunct w:val="0"/>
-        <w:autoSpaceDE/>
-        <w:autoSpaceDN/>
-        <w:bidi w:val="0"/>
-        <w:adjustRightInd/>
-        <w:snapToGrid/>
-        <w:spacing w:line="240" w:lineRule="auto"/>
-        <w:textAlignment w:val="auto"/>
-        <w:rPr>
-          <w:rFonts w:hint="eastAsia" w:ascii="Consolas" w:hAnsi="Consolas" w:cs="Consolas"/>
-          <w:lang w:val="en-US" w:eastAsia="zh-CN"/>
-        </w:rPr>
-      </w:pPr>
-      <w:r>
-        <w:rPr>
-          <w:rFonts w:hint="eastAsia" w:ascii="Consolas" w:hAnsi="Consolas" w:cs="Consolas"/>
+          <w:rFonts w:hint="default" w:ascii="Consolas" w:hAnsi="Consolas" w:cs="Consolas"/>
+          <w:lang w:val="en-US" w:eastAsia="zh-CN"/>
+        </w:rPr>
+      </w:pPr>
+    </w:p>
+    <w:p>
+      <w:pPr>
+        <w:pageBreakBefore w:val="0"/>
+        <w:widowControl w:val="0"/>
+        <w:kinsoku/>
+        <w:wordWrap/>
+        <w:overflowPunct/>
+        <w:topLinePunct w:val="0"/>
+        <w:autoSpaceDE/>
+        <w:autoSpaceDN/>
+        <w:bidi w:val="0"/>
+        <w:adjustRightInd/>
+        <w:snapToGrid/>
+        <w:spacing w:line="240" w:lineRule="auto"/>
+        <w:textAlignment w:val="auto"/>
+        <w:rPr>
+          <w:rFonts w:hint="default" w:ascii="Consolas" w:hAnsi="Consolas" w:cs="Consolas"/>
+          <w:lang w:val="en-US" w:eastAsia="zh-CN"/>
+        </w:rPr>
+      </w:pPr>
+      <w:r>
+        <w:rPr>
+          <w:rFonts w:hint="default" w:ascii="Consolas" w:hAnsi="Consolas" w:cs="Consolas"/>
           <w:lang w:val="en-US" w:eastAsia="zh-CN"/>
         </w:rPr>
         <w:t>首先修改一下</w:t>
       </w:r>
       <w:r>
         <w:rPr>
-          <w:rFonts w:hint="eastAsia" w:ascii="Consolas" w:hAnsi="Consolas" w:cs="Consolas"/>
+          <w:rFonts w:hint="default" w:ascii="Consolas" w:hAnsi="Consolas" w:cs="Consolas"/>
           <w:b/>
           <w:bCs/>
           <w:lang w:val="en-US" w:eastAsia="zh-CN"/>
@@ -2264,7 +2261,7 @@
       </w:r>
       <w:r>
         <w:rPr>
-          <w:rFonts w:hint="eastAsia" w:ascii="Consolas" w:hAnsi="Consolas" w:cs="Consolas"/>
+          <w:rFonts w:hint="default" w:ascii="Consolas" w:hAnsi="Consolas" w:cs="Consolas"/>
           <w:lang w:val="en-US" w:eastAsia="zh-CN"/>
         </w:rPr>
         <w:t>，</w:t>
@@ -2292,7 +2289,7 @@
       </w:pPr>
       <w:r>
         <w:rPr>
-          <w:rFonts w:hint="eastAsia" w:ascii="Consolas" w:hAnsi="Consolas" w:cs="Consolas"/>
+          <w:rFonts w:hint="default" w:ascii="Consolas" w:hAnsi="Consolas" w:cs="Consolas"/>
           <w:lang w:val="en-US" w:eastAsia="zh-CN"/>
         </w:rPr>
         <w:t>mapper标签配置class属性，指定一个UserAnMapper的interface</w:t>
@@ -2314,28 +2311,34 @@
         <w:spacing w:line="240" w:lineRule="auto"/>
         <w:textAlignment w:val="auto"/>
         <w:rPr>
-          <w:rFonts w:hint="eastAsia" w:ascii="Consolas" w:hAnsi="Consolas" w:cs="Consolas"/>
-          <w:lang w:val="en-US" w:eastAsia="zh-CN"/>
-        </w:rPr>
-      </w:pPr>
-    </w:p>
-    <w:p>
-      <w:pPr>
-        <w:pageBreakBefore w:val="0"/>
-        <w:widowControl w:val="0"/>
-        <w:kinsoku/>
-        <w:wordWrap/>
-        <w:overflowPunct/>
-        <w:topLinePunct w:val="0"/>
-        <w:autoSpaceDE/>
-        <w:autoSpaceDN/>
-        <w:bidi w:val="0"/>
-        <w:adjustRightInd/>
-        <w:snapToGrid/>
-        <w:spacing w:line="240" w:lineRule="auto"/>
-        <w:textAlignment w:val="auto"/>
-      </w:pPr>
-      <w:r>
+          <w:rFonts w:hint="default" w:ascii="Consolas" w:hAnsi="Consolas" w:cs="Consolas"/>
+          <w:lang w:val="en-US" w:eastAsia="zh-CN"/>
+        </w:rPr>
+      </w:pPr>
+    </w:p>
+    <w:p>
+      <w:pPr>
+        <w:pageBreakBefore w:val="0"/>
+        <w:widowControl w:val="0"/>
+        <w:kinsoku/>
+        <w:wordWrap/>
+        <w:overflowPunct/>
+        <w:topLinePunct w:val="0"/>
+        <w:autoSpaceDE/>
+        <w:autoSpaceDN/>
+        <w:bidi w:val="0"/>
+        <w:adjustRightInd/>
+        <w:snapToGrid/>
+        <w:spacing w:line="240" w:lineRule="auto"/>
+        <w:textAlignment w:val="auto"/>
+        <w:rPr>
+          <w:rFonts w:hint="default" w:ascii="Consolas" w:hAnsi="Consolas" w:cs="Consolas"/>
+        </w:rPr>
+      </w:pPr>
+      <w:r>
+        <w:rPr>
+          <w:rFonts w:hint="default" w:ascii="Consolas" w:hAnsi="Consolas" w:cs="Consolas"/>
+        </w:rPr>
         <w:drawing>
           <wp:inline distT="0" distB="0" distL="114300" distR="114300">
             <wp:extent cx="6148070" cy="1521460"/>
@@ -2394,31 +2397,34 @@
         <w:snapToGrid/>
         <w:spacing w:line="240" w:lineRule="auto"/>
         <w:textAlignment w:val="auto"/>
-      </w:pPr>
-    </w:p>
-    <w:p>
-      <w:pPr>
-        <w:pageBreakBefore w:val="0"/>
-        <w:widowControl w:val="0"/>
-        <w:kinsoku/>
-        <w:wordWrap/>
-        <w:overflowPunct/>
-        <w:topLinePunct w:val="0"/>
-        <w:autoSpaceDE/>
-        <w:autoSpaceDN/>
-        <w:bidi w:val="0"/>
-        <w:adjustRightInd/>
-        <w:snapToGrid/>
-        <w:spacing w:line="240" w:lineRule="auto"/>
-        <w:textAlignment w:val="auto"/>
-        <w:rPr>
-          <w:rFonts w:hint="default" w:ascii="Consolas" w:hAnsi="Consolas" w:cs="Consolas"/>
-          <w:lang w:val="en-US" w:eastAsia="zh-CN"/>
-        </w:rPr>
-      </w:pPr>
-      <w:r>
-        <w:rPr>
-          <w:rFonts w:hint="eastAsia"/>
+        <w:rPr>
+          <w:rFonts w:hint="default" w:ascii="Consolas" w:hAnsi="Consolas" w:cs="Consolas"/>
+        </w:rPr>
+      </w:pPr>
+    </w:p>
+    <w:p>
+      <w:pPr>
+        <w:pageBreakBefore w:val="0"/>
+        <w:widowControl w:val="0"/>
+        <w:kinsoku/>
+        <w:wordWrap/>
+        <w:overflowPunct/>
+        <w:topLinePunct w:val="0"/>
+        <w:autoSpaceDE/>
+        <w:autoSpaceDN/>
+        <w:bidi w:val="0"/>
+        <w:adjustRightInd/>
+        <w:snapToGrid/>
+        <w:spacing w:line="240" w:lineRule="auto"/>
+        <w:textAlignment w:val="auto"/>
+        <w:rPr>
+          <w:rFonts w:hint="default" w:ascii="Consolas" w:hAnsi="Consolas" w:cs="Consolas"/>
+          <w:lang w:val="en-US" w:eastAsia="zh-CN"/>
+        </w:rPr>
+      </w:pPr>
+      <w:r>
+        <w:rPr>
+          <w:rFonts w:hint="default" w:ascii="Consolas" w:hAnsi="Consolas" w:cs="Consolas"/>
           <w:lang w:val="en-US" w:eastAsia="zh-CN"/>
         </w:rPr>
         <w:t>然后修改一下</w:t>
@@ -2434,7 +2440,7 @@
       </w:r>
       <w:r>
         <w:rPr>
-          <w:rFonts w:hint="eastAsia" w:ascii="Consolas" w:hAnsi="Consolas" w:cs="Consolas"/>
+          <w:rFonts w:hint="default" w:ascii="Consolas" w:hAnsi="Consolas" w:cs="Consolas"/>
           <w:lang w:val="en-US" w:eastAsia="zh-CN"/>
         </w:rPr>
         <w:t>：</w:t>
@@ -2455,8 +2461,14 @@
         <w:snapToGrid/>
         <w:spacing w:line="240" w:lineRule="auto"/>
         <w:textAlignment w:val="auto"/>
-      </w:pPr>
-      <w:r>
+        <w:rPr>
+          <w:rFonts w:hint="default" w:ascii="Consolas" w:hAnsi="Consolas" w:cs="Consolas"/>
+        </w:rPr>
+      </w:pPr>
+      <w:r>
+        <w:rPr>
+          <w:rFonts w:hint="default" w:ascii="Consolas" w:hAnsi="Consolas" w:cs="Consolas"/>
+        </w:rPr>
         <w:drawing>
           <wp:inline distT="0" distB="0" distL="114300" distR="114300">
             <wp:extent cx="3503295" cy="2115185"/>
@@ -2515,34 +2527,1266 @@
         <w:snapToGrid/>
         <w:spacing w:line="240" w:lineRule="auto"/>
         <w:textAlignment w:val="auto"/>
-      </w:pPr>
-    </w:p>
-    <w:p>
-      <w:pPr>
-        <w:pageBreakBefore w:val="0"/>
-        <w:widowControl w:val="0"/>
-        <w:kinsoku/>
-        <w:wordWrap/>
-        <w:overflowPunct/>
-        <w:topLinePunct w:val="0"/>
-        <w:autoSpaceDE/>
-        <w:autoSpaceDN/>
-        <w:bidi w:val="0"/>
-        <w:adjustRightInd/>
-        <w:snapToGrid/>
-        <w:spacing w:line="240" w:lineRule="auto"/>
-        <w:textAlignment w:val="auto"/>
-        <w:rPr>
-          <w:rFonts w:hint="default"/>
-          <w:lang w:val="en-US" w:eastAsia="zh-CN"/>
-        </w:rPr>
-      </w:pPr>
-      <w:r>
-        <w:rPr>
-          <w:rFonts w:hint="eastAsia"/>
+        <w:rPr>
+          <w:rFonts w:hint="default" w:ascii="Consolas" w:hAnsi="Consolas" w:cs="Consolas"/>
+        </w:rPr>
+      </w:pPr>
+    </w:p>
+    <w:p>
+      <w:pPr>
+        <w:pageBreakBefore w:val="0"/>
+        <w:widowControl w:val="0"/>
+        <w:kinsoku/>
+        <w:wordWrap/>
+        <w:overflowPunct/>
+        <w:topLinePunct w:val="0"/>
+        <w:autoSpaceDE/>
+        <w:autoSpaceDN/>
+        <w:bidi w:val="0"/>
+        <w:adjustRightInd/>
+        <w:snapToGrid/>
+        <w:spacing w:line="240" w:lineRule="auto"/>
+        <w:textAlignment w:val="auto"/>
+        <w:rPr>
+          <w:rFonts w:hint="default" w:ascii="Consolas" w:hAnsi="Consolas" w:cs="Consolas"/>
+          <w:lang w:val="en-US" w:eastAsia="zh-CN"/>
+        </w:rPr>
+      </w:pPr>
+      <w:r>
+        <w:rPr>
+          <w:rFonts w:hint="default" w:ascii="Consolas" w:hAnsi="Consolas" w:cs="Consolas"/>
           <w:lang w:val="en-US" w:eastAsia="zh-CN"/>
         </w:rPr>
         <w:t>接着就可以写测试，和上面的代码基本一致，有变化的是第4项，用的类的名字有变化。</w:t>
+      </w:r>
+    </w:p>
+    <w:tbl>
+      <w:tblPr>
+        <w:tblStyle w:val="8"/>
+        <w:tblW w:w="0" w:type="auto"/>
+        <w:tblInd w:w="0" w:type="dxa"/>
+        <w:tblBorders>
+          <w:top w:val="single" w:color="auto" w:sz="4" w:space="0"/>
+          <w:left w:val="single" w:color="auto" w:sz="4" w:space="0"/>
+          <w:bottom w:val="single" w:color="auto" w:sz="4" w:space="0"/>
+          <w:right w:val="single" w:color="auto" w:sz="4" w:space="0"/>
+          <w:insideH w:val="single" w:color="auto" w:sz="4" w:space="0"/>
+          <w:insideV w:val="single" w:color="auto" w:sz="4" w:space="0"/>
+        </w:tblBorders>
+        <w:tblLayout w:type="autofit"/>
+        <w:tblCellMar>
+          <w:top w:w="0" w:type="dxa"/>
+          <w:left w:w="108" w:type="dxa"/>
+          <w:bottom w:w="0" w:type="dxa"/>
+          <w:right w:w="108" w:type="dxa"/>
+        </w:tblCellMar>
+      </w:tblPr>
+      <w:tblGrid>
+        <w:gridCol w:w="9906"/>
+      </w:tblGrid>
+      <w:tr>
+        <w:tblPrEx>
+          <w:tblBorders>
+            <w:top w:val="single" w:color="auto" w:sz="4" w:space="0"/>
+            <w:left w:val="single" w:color="auto" w:sz="4" w:space="0"/>
+            <w:bottom w:val="single" w:color="auto" w:sz="4" w:space="0"/>
+            <w:right w:val="single" w:color="auto" w:sz="4" w:space="0"/>
+            <w:insideH w:val="single" w:color="auto" w:sz="4" w:space="0"/>
+            <w:insideV w:val="single" w:color="auto" w:sz="4" w:space="0"/>
+          </w:tblBorders>
+          <w:tblCellMar>
+            <w:top w:w="0" w:type="dxa"/>
+            <w:left w:w="108" w:type="dxa"/>
+            <w:bottom w:w="0" w:type="dxa"/>
+            <w:right w:w="108" w:type="dxa"/>
+          </w:tblCellMar>
+        </w:tblPrEx>
+        <w:tc>
+          <w:tcPr>
+            <w:tcW w:w="9906" w:type="dxa"/>
+          </w:tcPr>
+          <w:p>
+            <w:pPr>
+              <w:pageBreakBefore w:val="0"/>
+              <w:widowControl w:val="0"/>
+              <w:kinsoku/>
+              <w:wordWrap/>
+              <w:overflowPunct/>
+              <w:topLinePunct w:val="0"/>
+              <w:autoSpaceDE/>
+              <w:autoSpaceDN/>
+              <w:bidi w:val="0"/>
+              <w:adjustRightInd/>
+              <w:snapToGrid/>
+              <w:spacing w:line="240" w:lineRule="auto"/>
+              <w:textAlignment w:val="auto"/>
+              <w:rPr>
+                <w:rFonts w:hint="default" w:ascii="Consolas" w:hAnsi="Consolas" w:cs="Consolas"/>
+                <w:vertAlign w:val="baseline"/>
+                <w:lang w:val="en-US" w:eastAsia="zh-CN"/>
+              </w:rPr>
+            </w:pPr>
+          </w:p>
+          <w:p>
+            <w:pPr>
+              <w:pStyle w:val="6"/>
+              <w:keepNext w:val="0"/>
+              <w:keepLines w:val="0"/>
+              <w:widowControl/>
+              <w:suppressLineNumbers w:val="0"/>
+              <w:shd w:val="clear" w:fill="343D46"/>
+              <w:rPr>
+                <w:rFonts w:hint="default" w:ascii="Consolas" w:hAnsi="Consolas" w:eastAsia="Consolas" w:cs="Consolas"/>
+                <w:color w:val="FFFFFF"/>
+                <w:sz w:val="24"/>
+                <w:szCs w:val="24"/>
+              </w:rPr>
+            </w:pPr>
+            <w:r>
+              <w:rPr>
+                <w:rFonts w:hint="default" w:ascii="Consolas" w:hAnsi="Consolas" w:eastAsia="Consolas" w:cs="Consolas"/>
+                <w:color w:val="808080"/>
+                <w:sz w:val="24"/>
+                <w:szCs w:val="24"/>
+                <w:shd w:val="clear" w:fill="343D46"/>
+              </w:rPr>
+              <w:t>// xml</w:t>
+            </w:r>
+            <w:r>
+              <w:rPr>
+                <w:rFonts w:hint="default" w:ascii="Consolas" w:hAnsi="Consolas" w:eastAsia="Consolas" w:cs="Consolas"/>
+                <w:color w:val="808080"/>
+                <w:sz w:val="24"/>
+                <w:szCs w:val="24"/>
+                <w:shd w:val="clear" w:fill="343D46"/>
+              </w:rPr>
+              <w:t>方式，引入</w:t>
+            </w:r>
+            <w:r>
+              <w:rPr>
+                <w:rFonts w:hint="default" w:ascii="Consolas" w:hAnsi="Consolas" w:eastAsia="Consolas" w:cs="Consolas"/>
+                <w:color w:val="808080"/>
+                <w:sz w:val="24"/>
+                <w:szCs w:val="24"/>
+                <w:shd w:val="clear" w:fill="343D46"/>
+              </w:rPr>
+              <w:t>UserMapper</w:t>
+            </w:r>
+            <w:r>
+              <w:rPr>
+                <w:rFonts w:hint="default" w:ascii="Consolas" w:hAnsi="Consolas" w:eastAsia="Consolas" w:cs="Consolas"/>
+                <w:color w:val="808080"/>
+                <w:sz w:val="24"/>
+                <w:szCs w:val="24"/>
+                <w:shd w:val="clear" w:fill="343D46"/>
+              </w:rPr>
+              <w:br w:type="textWrapping"/>
+            </w:r>
+            <w:r>
+              <w:rPr>
+                <w:rFonts w:hint="default" w:ascii="Consolas" w:hAnsi="Consolas" w:eastAsia="Consolas" w:cs="Consolas"/>
+                <w:color w:val="808080"/>
+                <w:sz w:val="24"/>
+                <w:szCs w:val="24"/>
+                <w:shd w:val="clear" w:fill="343D46"/>
+              </w:rPr>
+              <w:t>// 4</w:t>
+            </w:r>
+            <w:r>
+              <w:rPr>
+                <w:rFonts w:hint="default" w:ascii="Consolas" w:hAnsi="Consolas" w:eastAsia="Consolas" w:cs="Consolas"/>
+                <w:color w:val="808080"/>
+                <w:sz w:val="24"/>
+                <w:szCs w:val="24"/>
+                <w:shd w:val="clear" w:fill="343D46"/>
+              </w:rPr>
+              <w:t>、利用</w:t>
+            </w:r>
+            <w:r>
+              <w:rPr>
+                <w:rFonts w:hint="default" w:ascii="Consolas" w:hAnsi="Consolas" w:eastAsia="Consolas" w:cs="Consolas"/>
+                <w:color w:val="808080"/>
+                <w:sz w:val="24"/>
+                <w:szCs w:val="24"/>
+                <w:shd w:val="clear" w:fill="343D46"/>
+              </w:rPr>
+              <w:t>SqlSession</w:t>
+            </w:r>
+            <w:r>
+              <w:rPr>
+                <w:rFonts w:hint="default" w:ascii="Consolas" w:hAnsi="Consolas" w:eastAsia="Consolas" w:cs="Consolas"/>
+                <w:color w:val="808080"/>
+                <w:sz w:val="24"/>
+                <w:szCs w:val="24"/>
+                <w:shd w:val="clear" w:fill="343D46"/>
+              </w:rPr>
+              <w:t>对象，创建</w:t>
+            </w:r>
+            <w:r>
+              <w:rPr>
+                <w:rFonts w:hint="default" w:ascii="Consolas" w:hAnsi="Consolas" w:eastAsia="Consolas" w:cs="Consolas"/>
+                <w:color w:val="808080"/>
+                <w:sz w:val="24"/>
+                <w:szCs w:val="24"/>
+                <w:shd w:val="clear" w:fill="343D46"/>
+              </w:rPr>
+              <w:t>UserMapper</w:t>
+            </w:r>
+            <w:r>
+              <w:rPr>
+                <w:rFonts w:hint="default" w:ascii="Consolas" w:hAnsi="Consolas" w:eastAsia="Consolas" w:cs="Consolas"/>
+                <w:color w:val="808080"/>
+                <w:sz w:val="24"/>
+                <w:szCs w:val="24"/>
+                <w:shd w:val="clear" w:fill="343D46"/>
+              </w:rPr>
+              <w:t>的代理对象</w:t>
+            </w:r>
+            <w:r>
+              <w:rPr>
+                <w:rFonts w:hint="default" w:ascii="Consolas" w:hAnsi="Consolas" w:eastAsia="Consolas" w:cs="Consolas"/>
+                <w:color w:val="808080"/>
+                <w:sz w:val="24"/>
+                <w:szCs w:val="24"/>
+                <w:shd w:val="clear" w:fill="343D46"/>
+              </w:rPr>
+              <w:br w:type="textWrapping"/>
+            </w:r>
+            <w:r>
+              <w:rPr>
+                <w:rFonts w:hint="default" w:ascii="Consolas" w:hAnsi="Consolas" w:eastAsia="Consolas" w:cs="Consolas"/>
+                <w:color w:val="58B3B3"/>
+                <w:sz w:val="24"/>
+                <w:szCs w:val="24"/>
+                <w:shd w:val="clear" w:fill="343D46"/>
+              </w:rPr>
+              <w:t xml:space="preserve">UserMapper </w:t>
+            </w:r>
+            <w:r>
+              <w:rPr>
+                <w:rFonts w:hint="default" w:ascii="Consolas" w:hAnsi="Consolas" w:eastAsia="Consolas" w:cs="Consolas"/>
+                <w:color w:val="FFFFFF"/>
+                <w:sz w:val="24"/>
+                <w:szCs w:val="24"/>
+                <w:shd w:val="clear" w:fill="343D46"/>
+              </w:rPr>
+              <w:t>userMapper = session.</w:t>
+            </w:r>
+            <w:r>
+              <w:rPr>
+                <w:rFonts w:hint="default" w:ascii="Consolas" w:hAnsi="Consolas" w:eastAsia="Consolas" w:cs="Consolas"/>
+                <w:color w:val="4DA9B3"/>
+                <w:sz w:val="24"/>
+                <w:szCs w:val="24"/>
+                <w:shd w:val="clear" w:fill="343D46"/>
+              </w:rPr>
+              <w:t>getMapper</w:t>
+            </w:r>
+            <w:r>
+              <w:rPr>
+                <w:rFonts w:hint="default" w:ascii="Consolas" w:hAnsi="Consolas" w:eastAsia="Consolas" w:cs="Consolas"/>
+                <w:color w:val="FFFFFF"/>
+                <w:sz w:val="24"/>
+                <w:szCs w:val="24"/>
+                <w:shd w:val="clear" w:fill="343D46"/>
+              </w:rPr>
+              <w:t>(</w:t>
+            </w:r>
+            <w:r>
+              <w:rPr>
+                <w:rFonts w:hint="default" w:ascii="Consolas" w:hAnsi="Consolas" w:eastAsia="Consolas" w:cs="Consolas"/>
+                <w:color w:val="58B3B3"/>
+                <w:sz w:val="24"/>
+                <w:szCs w:val="24"/>
+                <w:shd w:val="clear" w:fill="343D46"/>
+              </w:rPr>
+              <w:t>UserMapper</w:t>
+            </w:r>
+            <w:r>
+              <w:rPr>
+                <w:rFonts w:hint="default" w:ascii="Consolas" w:hAnsi="Consolas" w:eastAsia="Consolas" w:cs="Consolas"/>
+                <w:color w:val="FFFFFF"/>
+                <w:sz w:val="24"/>
+                <w:szCs w:val="24"/>
+                <w:shd w:val="clear" w:fill="343D46"/>
+              </w:rPr>
+              <w:t>.</w:t>
+            </w:r>
+            <w:r>
+              <w:rPr>
+                <w:rFonts w:hint="default" w:ascii="Consolas" w:hAnsi="Consolas" w:eastAsia="Consolas" w:cs="Consolas"/>
+                <w:color w:val="C594C5"/>
+                <w:sz w:val="24"/>
+                <w:szCs w:val="24"/>
+                <w:shd w:val="clear" w:fill="343D46"/>
+              </w:rPr>
+              <w:t>class</w:t>
+            </w:r>
+            <w:r>
+              <w:rPr>
+                <w:rFonts w:hint="default" w:ascii="Consolas" w:hAnsi="Consolas" w:eastAsia="Consolas" w:cs="Consolas"/>
+                <w:color w:val="FFFFFF"/>
+                <w:sz w:val="24"/>
+                <w:szCs w:val="24"/>
+                <w:shd w:val="clear" w:fill="343D46"/>
+              </w:rPr>
+              <w:t>)</w:t>
+            </w:r>
+            <w:r>
+              <w:rPr>
+                <w:rFonts w:hint="default" w:ascii="Consolas" w:hAnsi="Consolas" w:eastAsia="Consolas" w:cs="Consolas"/>
+                <w:color w:val="CC7832"/>
+                <w:sz w:val="24"/>
+                <w:szCs w:val="24"/>
+                <w:shd w:val="clear" w:fill="343D46"/>
+              </w:rPr>
+              <w:t>;</w:t>
+            </w:r>
+          </w:p>
+          <w:p>
+            <w:pPr>
+              <w:pageBreakBefore w:val="0"/>
+              <w:widowControl w:val="0"/>
+              <w:kinsoku/>
+              <w:wordWrap/>
+              <w:overflowPunct/>
+              <w:topLinePunct w:val="0"/>
+              <w:autoSpaceDE/>
+              <w:autoSpaceDN/>
+              <w:bidi w:val="0"/>
+              <w:adjustRightInd/>
+              <w:snapToGrid/>
+              <w:spacing w:line="240" w:lineRule="auto"/>
+              <w:textAlignment w:val="auto"/>
+              <w:rPr>
+                <w:rFonts w:hint="default" w:ascii="Consolas" w:hAnsi="Consolas" w:cs="Consolas"/>
+                <w:vertAlign w:val="baseline"/>
+                <w:lang w:val="en-US" w:eastAsia="zh-CN"/>
+              </w:rPr>
+            </w:pPr>
+          </w:p>
+          <w:p>
+            <w:pPr>
+              <w:pStyle w:val="6"/>
+              <w:keepNext w:val="0"/>
+              <w:keepLines w:val="0"/>
+              <w:widowControl/>
+              <w:suppressLineNumbers w:val="0"/>
+              <w:shd w:val="clear" w:fill="343D46"/>
+              <w:rPr>
+                <w:rFonts w:hint="default" w:ascii="Consolas" w:hAnsi="Consolas" w:eastAsia="Consolas" w:cs="Consolas"/>
+                <w:color w:val="FFFFFF"/>
+                <w:sz w:val="24"/>
+                <w:szCs w:val="24"/>
+              </w:rPr>
+            </w:pPr>
+            <w:r>
+              <w:rPr>
+                <w:rFonts w:hint="default" w:ascii="Consolas" w:hAnsi="Consolas" w:eastAsia="Consolas" w:cs="Consolas"/>
+                <w:color w:val="808080"/>
+                <w:sz w:val="24"/>
+                <w:szCs w:val="24"/>
+                <w:shd w:val="clear" w:fill="343D46"/>
+              </w:rPr>
+              <w:t xml:space="preserve">// </w:t>
+            </w:r>
+            <w:r>
+              <w:rPr>
+                <w:rFonts w:hint="default" w:ascii="Consolas" w:hAnsi="Consolas" w:eastAsia="Consolas" w:cs="Consolas"/>
+                <w:color w:val="808080"/>
+                <w:sz w:val="24"/>
+                <w:szCs w:val="24"/>
+                <w:shd w:val="clear" w:fill="343D46"/>
+              </w:rPr>
+              <w:t>注解方式，使用</w:t>
+            </w:r>
+            <w:r>
+              <w:rPr>
+                <w:rFonts w:hint="default" w:ascii="Consolas" w:hAnsi="Consolas" w:eastAsia="Consolas" w:cs="Consolas"/>
+                <w:color w:val="808080"/>
+                <w:sz w:val="24"/>
+                <w:szCs w:val="24"/>
+                <w:shd w:val="clear" w:fill="343D46"/>
+              </w:rPr>
+              <w:t>UserAnMapper</w:t>
+            </w:r>
+            <w:r>
+              <w:rPr>
+                <w:rFonts w:hint="default" w:ascii="Consolas" w:hAnsi="Consolas" w:eastAsia="Consolas" w:cs="Consolas"/>
+                <w:color w:val="808080"/>
+                <w:sz w:val="24"/>
+                <w:szCs w:val="24"/>
+                <w:shd w:val="clear" w:fill="343D46"/>
+              </w:rPr>
+              <w:br w:type="textWrapping"/>
+            </w:r>
+            <w:r>
+              <w:rPr>
+                <w:rFonts w:hint="default" w:ascii="Consolas" w:hAnsi="Consolas" w:eastAsia="Consolas" w:cs="Consolas"/>
+                <w:color w:val="808080"/>
+                <w:sz w:val="24"/>
+                <w:szCs w:val="24"/>
+                <w:shd w:val="clear" w:fill="343D46"/>
+              </w:rPr>
+              <w:t>// 4</w:t>
+            </w:r>
+            <w:r>
+              <w:rPr>
+                <w:rFonts w:hint="default" w:ascii="Consolas" w:hAnsi="Consolas" w:eastAsia="Consolas" w:cs="Consolas"/>
+                <w:color w:val="808080"/>
+                <w:sz w:val="24"/>
+                <w:szCs w:val="24"/>
+                <w:shd w:val="clear" w:fill="343D46"/>
+              </w:rPr>
+              <w:t>、利用</w:t>
+            </w:r>
+            <w:r>
+              <w:rPr>
+                <w:rFonts w:hint="default" w:ascii="Consolas" w:hAnsi="Consolas" w:eastAsia="Consolas" w:cs="Consolas"/>
+                <w:color w:val="808080"/>
+                <w:sz w:val="24"/>
+                <w:szCs w:val="24"/>
+                <w:shd w:val="clear" w:fill="343D46"/>
+              </w:rPr>
+              <w:t>SqlSession</w:t>
+            </w:r>
+            <w:r>
+              <w:rPr>
+                <w:rFonts w:hint="default" w:ascii="Consolas" w:hAnsi="Consolas" w:eastAsia="Consolas" w:cs="Consolas"/>
+                <w:color w:val="808080"/>
+                <w:sz w:val="24"/>
+                <w:szCs w:val="24"/>
+                <w:shd w:val="clear" w:fill="343D46"/>
+              </w:rPr>
+              <w:t>对象，创建</w:t>
+            </w:r>
+            <w:r>
+              <w:rPr>
+                <w:rFonts w:hint="default" w:ascii="Consolas" w:hAnsi="Consolas" w:eastAsia="Consolas" w:cs="Consolas"/>
+                <w:color w:val="808080"/>
+                <w:sz w:val="24"/>
+                <w:szCs w:val="24"/>
+                <w:shd w:val="clear" w:fill="343D46"/>
+              </w:rPr>
+              <w:t>UserMapper</w:t>
+            </w:r>
+            <w:r>
+              <w:rPr>
+                <w:rFonts w:hint="default" w:ascii="Consolas" w:hAnsi="Consolas" w:eastAsia="Consolas" w:cs="Consolas"/>
+                <w:color w:val="808080"/>
+                <w:sz w:val="24"/>
+                <w:szCs w:val="24"/>
+                <w:shd w:val="clear" w:fill="343D46"/>
+              </w:rPr>
+              <w:t>的代理对象</w:t>
+            </w:r>
+            <w:r>
+              <w:rPr>
+                <w:rFonts w:hint="default" w:ascii="Consolas" w:hAnsi="Consolas" w:eastAsia="Consolas" w:cs="Consolas"/>
+                <w:color w:val="808080"/>
+                <w:sz w:val="24"/>
+                <w:szCs w:val="24"/>
+                <w:shd w:val="clear" w:fill="343D46"/>
+              </w:rPr>
+              <w:br w:type="textWrapping"/>
+            </w:r>
+            <w:r>
+              <w:rPr>
+                <w:rFonts w:hint="default" w:ascii="Consolas" w:hAnsi="Consolas" w:eastAsia="Consolas" w:cs="Consolas"/>
+                <w:color w:val="58B3B3"/>
+                <w:sz w:val="24"/>
+                <w:szCs w:val="24"/>
+                <w:shd w:val="clear" w:fill="343D46"/>
+              </w:rPr>
+              <w:t xml:space="preserve">UserAnMapper </w:t>
+            </w:r>
+            <w:r>
+              <w:rPr>
+                <w:rFonts w:hint="default" w:ascii="Consolas" w:hAnsi="Consolas" w:eastAsia="Consolas" w:cs="Consolas"/>
+                <w:color w:val="FFFFFF"/>
+                <w:sz w:val="24"/>
+                <w:szCs w:val="24"/>
+                <w:shd w:val="clear" w:fill="343D46"/>
+              </w:rPr>
+              <w:t>userMapper = session.</w:t>
+            </w:r>
+            <w:r>
+              <w:rPr>
+                <w:rFonts w:hint="default" w:ascii="Consolas" w:hAnsi="Consolas" w:eastAsia="Consolas" w:cs="Consolas"/>
+                <w:color w:val="4DA9B3"/>
+                <w:sz w:val="24"/>
+                <w:szCs w:val="24"/>
+                <w:shd w:val="clear" w:fill="343D46"/>
+              </w:rPr>
+              <w:t>getMapper</w:t>
+            </w:r>
+            <w:r>
+              <w:rPr>
+                <w:rFonts w:hint="default" w:ascii="Consolas" w:hAnsi="Consolas" w:eastAsia="Consolas" w:cs="Consolas"/>
+                <w:color w:val="FFFFFF"/>
+                <w:sz w:val="24"/>
+                <w:szCs w:val="24"/>
+                <w:shd w:val="clear" w:fill="343D46"/>
+              </w:rPr>
+              <w:t>(</w:t>
+            </w:r>
+            <w:r>
+              <w:rPr>
+                <w:rFonts w:hint="default" w:ascii="Consolas" w:hAnsi="Consolas" w:eastAsia="Consolas" w:cs="Consolas"/>
+                <w:color w:val="58B3B3"/>
+                <w:sz w:val="24"/>
+                <w:szCs w:val="24"/>
+                <w:shd w:val="clear" w:fill="343D46"/>
+              </w:rPr>
+              <w:t>UserAnMapper</w:t>
+            </w:r>
+            <w:r>
+              <w:rPr>
+                <w:rFonts w:hint="default" w:ascii="Consolas" w:hAnsi="Consolas" w:eastAsia="Consolas" w:cs="Consolas"/>
+                <w:color w:val="FFFFFF"/>
+                <w:sz w:val="24"/>
+                <w:szCs w:val="24"/>
+                <w:shd w:val="clear" w:fill="343D46"/>
+              </w:rPr>
+              <w:t>.</w:t>
+            </w:r>
+            <w:r>
+              <w:rPr>
+                <w:rFonts w:hint="default" w:ascii="Consolas" w:hAnsi="Consolas" w:eastAsia="Consolas" w:cs="Consolas"/>
+                <w:color w:val="C594C5"/>
+                <w:sz w:val="24"/>
+                <w:szCs w:val="24"/>
+                <w:shd w:val="clear" w:fill="343D46"/>
+              </w:rPr>
+              <w:t>class</w:t>
+            </w:r>
+            <w:r>
+              <w:rPr>
+                <w:rFonts w:hint="default" w:ascii="Consolas" w:hAnsi="Consolas" w:eastAsia="Consolas" w:cs="Consolas"/>
+                <w:color w:val="FFFFFF"/>
+                <w:sz w:val="24"/>
+                <w:szCs w:val="24"/>
+                <w:shd w:val="clear" w:fill="343D46"/>
+              </w:rPr>
+              <w:t>)</w:t>
+            </w:r>
+            <w:r>
+              <w:rPr>
+                <w:rFonts w:hint="default" w:ascii="Consolas" w:hAnsi="Consolas" w:eastAsia="Consolas" w:cs="Consolas"/>
+                <w:color w:val="CC7832"/>
+                <w:sz w:val="24"/>
+                <w:szCs w:val="24"/>
+                <w:shd w:val="clear" w:fill="343D46"/>
+              </w:rPr>
+              <w:t>;</w:t>
+            </w:r>
+          </w:p>
+          <w:p>
+            <w:pPr>
+              <w:pageBreakBefore w:val="0"/>
+              <w:widowControl w:val="0"/>
+              <w:kinsoku/>
+              <w:wordWrap/>
+              <w:overflowPunct/>
+              <w:topLinePunct w:val="0"/>
+              <w:autoSpaceDE/>
+              <w:autoSpaceDN/>
+              <w:bidi w:val="0"/>
+              <w:adjustRightInd/>
+              <w:snapToGrid/>
+              <w:spacing w:line="240" w:lineRule="auto"/>
+              <w:textAlignment w:val="auto"/>
+              <w:rPr>
+                <w:rFonts w:hint="default" w:ascii="Consolas" w:hAnsi="Consolas" w:cs="Consolas"/>
+                <w:vertAlign w:val="baseline"/>
+                <w:lang w:val="en-US" w:eastAsia="zh-CN"/>
+              </w:rPr>
+            </w:pPr>
+          </w:p>
+        </w:tc>
+      </w:tr>
+    </w:tbl>
+    <w:p>
+      <w:pPr>
+        <w:pageBreakBefore w:val="0"/>
+        <w:widowControl w:val="0"/>
+        <w:kinsoku/>
+        <w:wordWrap/>
+        <w:overflowPunct/>
+        <w:topLinePunct w:val="0"/>
+        <w:autoSpaceDE/>
+        <w:autoSpaceDN/>
+        <w:bidi w:val="0"/>
+        <w:adjustRightInd/>
+        <w:snapToGrid/>
+        <w:spacing w:line="240" w:lineRule="auto"/>
+        <w:textAlignment w:val="auto"/>
+        <w:rPr>
+          <w:rFonts w:hint="default" w:ascii="Consolas" w:hAnsi="Consolas" w:cs="Consolas"/>
+          <w:lang w:val="en-US" w:eastAsia="zh-CN"/>
+        </w:rPr>
+      </w:pPr>
+    </w:p>
+    <w:p>
+      <w:pPr>
+        <w:pageBreakBefore w:val="0"/>
+        <w:widowControl w:val="0"/>
+        <w:kinsoku/>
+        <w:wordWrap/>
+        <w:overflowPunct/>
+        <w:topLinePunct w:val="0"/>
+        <w:autoSpaceDE/>
+        <w:autoSpaceDN/>
+        <w:bidi w:val="0"/>
+        <w:adjustRightInd/>
+        <w:snapToGrid/>
+        <w:spacing w:line="240" w:lineRule="auto"/>
+        <w:textAlignment w:val="auto"/>
+        <w:rPr>
+          <w:rFonts w:hint="default" w:ascii="Consolas" w:hAnsi="Consolas" w:cs="Consolas"/>
+          <w:lang w:val="en-US" w:eastAsia="zh-CN"/>
+        </w:rPr>
+      </w:pPr>
+    </w:p>
+    <w:p>
+      <w:pPr>
+        <w:pStyle w:val="3"/>
+        <w:pageBreakBefore w:val="0"/>
+        <w:widowControl w:val="0"/>
+        <w:kinsoku/>
+        <w:wordWrap/>
+        <w:overflowPunct/>
+        <w:topLinePunct w:val="0"/>
+        <w:autoSpaceDE/>
+        <w:autoSpaceDN/>
+        <w:bidi w:val="0"/>
+        <w:adjustRightInd/>
+        <w:snapToGrid/>
+        <w:spacing w:before="0" w:beforeLines="0" w:after="0" w:afterLines="0" w:line="240" w:lineRule="auto"/>
+        <w:textAlignment w:val="auto"/>
+        <w:rPr>
+          <w:rFonts w:hint="default" w:ascii="Consolas" w:hAnsi="Consolas" w:cs="Consolas"/>
+          <w:lang w:val="en-US" w:eastAsia="zh-CN"/>
+        </w:rPr>
+      </w:pPr>
+      <w:r>
+        <w:rPr>
+          <w:rFonts w:hint="default" w:ascii="Consolas" w:hAnsi="Consolas" w:cs="Consolas"/>
+          <w:lang w:val="en-US" w:eastAsia="zh-CN"/>
+        </w:rPr>
+        <w:t>二、自己实现一个mybatis</w:t>
+      </w:r>
+    </w:p>
+    <w:p>
+      <w:pPr>
+        <w:pStyle w:val="4"/>
+        <w:pageBreakBefore w:val="0"/>
+        <w:widowControl w:val="0"/>
+        <w:kinsoku/>
+        <w:wordWrap/>
+        <w:overflowPunct/>
+        <w:topLinePunct w:val="0"/>
+        <w:autoSpaceDE/>
+        <w:autoSpaceDN/>
+        <w:bidi w:val="0"/>
+        <w:adjustRightInd/>
+        <w:snapToGrid/>
+        <w:spacing w:before="0" w:beforeLines="0" w:after="0" w:afterLines="0" w:line="240" w:lineRule="auto"/>
+        <w:textAlignment w:val="auto"/>
+        <w:rPr>
+          <w:rFonts w:hint="default" w:ascii="Consolas" w:hAnsi="Consolas" w:cs="Consolas"/>
+          <w:b/>
+          <w:bCs w:val="0"/>
+          <w:lang w:val="en-US" w:eastAsia="zh-CN"/>
+        </w:rPr>
+      </w:pPr>
+      <w:r>
+        <w:rPr>
+          <w:rFonts w:hint="default" w:ascii="Consolas" w:hAnsi="Consolas" w:cs="Consolas"/>
+          <w:b/>
+          <w:bCs w:val="0"/>
+          <w:lang w:val="en-US" w:eastAsia="zh-CN"/>
+        </w:rPr>
+        <w:t>1、</w:t>
+      </w:r>
+      <w:r>
+        <w:rPr>
+          <w:rFonts w:hint="default" w:ascii="Consolas" w:hAnsi="Consolas" w:cs="Consolas"/>
+          <w:b/>
+          <w:bCs w:val="0"/>
+          <w:lang w:val="en-US" w:eastAsia="zh-CN"/>
+        </w:rPr>
+        <w:t>技术</w:t>
+      </w:r>
+      <w:r>
+        <w:rPr>
+          <w:rFonts w:hint="default" w:ascii="Consolas" w:hAnsi="Consolas" w:cs="Consolas"/>
+          <w:b/>
+          <w:bCs w:val="0"/>
+          <w:lang w:val="en-US" w:eastAsia="zh-CN"/>
+        </w:rPr>
+        <w:t>要点</w:t>
+      </w:r>
+    </w:p>
+    <w:p>
+      <w:pPr>
+        <w:pageBreakBefore w:val="0"/>
+        <w:widowControl w:val="0"/>
+        <w:numPr>
+          <w:ilvl w:val="0"/>
+          <w:numId w:val="1"/>
+        </w:numPr>
+        <w:kinsoku/>
+        <w:wordWrap/>
+        <w:overflowPunct/>
+        <w:topLinePunct w:val="0"/>
+        <w:autoSpaceDE/>
+        <w:autoSpaceDN/>
+        <w:bidi w:val="0"/>
+        <w:adjustRightInd/>
+        <w:snapToGrid/>
+        <w:spacing w:line="240" w:lineRule="auto"/>
+        <w:ind w:left="420" w:leftChars="0" w:hanging="420" w:firstLineChars="0"/>
+        <w:textAlignment w:val="auto"/>
+        <w:rPr>
+          <w:rFonts w:hint="default" w:ascii="Consolas" w:hAnsi="Consolas" w:cs="Consolas"/>
+          <w:lang w:val="en-US" w:eastAsia="zh-CN"/>
+        </w:rPr>
+      </w:pPr>
+      <w:r>
+        <w:rPr>
+          <w:rFonts w:hint="default" w:ascii="Consolas" w:hAnsi="Consolas" w:cs="Consolas"/>
+          <w:lang w:val="en-US" w:eastAsia="zh-CN"/>
+        </w:rPr>
+        <w:t>工厂模式（Factory）</w:t>
+      </w:r>
+    </w:p>
+    <w:p>
+      <w:pPr>
+        <w:pageBreakBefore w:val="0"/>
+        <w:widowControl w:val="0"/>
+        <w:numPr>
+          <w:ilvl w:val="0"/>
+          <w:numId w:val="1"/>
+        </w:numPr>
+        <w:kinsoku/>
+        <w:wordWrap/>
+        <w:overflowPunct/>
+        <w:topLinePunct w:val="0"/>
+        <w:autoSpaceDE/>
+        <w:autoSpaceDN/>
+        <w:bidi w:val="0"/>
+        <w:adjustRightInd/>
+        <w:snapToGrid/>
+        <w:spacing w:line="240" w:lineRule="auto"/>
+        <w:ind w:left="420" w:leftChars="0" w:hanging="420" w:firstLineChars="0"/>
+        <w:textAlignment w:val="auto"/>
+        <w:rPr>
+          <w:rFonts w:hint="default" w:ascii="Consolas" w:hAnsi="Consolas" w:cs="Consolas"/>
+          <w:lang w:val="en-US" w:eastAsia="zh-CN"/>
+        </w:rPr>
+      </w:pPr>
+      <w:r>
+        <w:rPr>
+          <w:rFonts w:hint="default" w:ascii="Consolas" w:hAnsi="Consolas" w:cs="Consolas"/>
+          <w:lang w:val="en-US" w:eastAsia="zh-CN"/>
+        </w:rPr>
+        <w:t>构造者模式（Builder）</w:t>
+      </w:r>
+    </w:p>
+    <w:p>
+      <w:pPr>
+        <w:pageBreakBefore w:val="0"/>
+        <w:widowControl w:val="0"/>
+        <w:numPr>
+          <w:ilvl w:val="0"/>
+          <w:numId w:val="1"/>
+        </w:numPr>
+        <w:kinsoku/>
+        <w:wordWrap/>
+        <w:overflowPunct/>
+        <w:topLinePunct w:val="0"/>
+        <w:autoSpaceDE/>
+        <w:autoSpaceDN/>
+        <w:bidi w:val="0"/>
+        <w:adjustRightInd/>
+        <w:snapToGrid/>
+        <w:spacing w:line="240" w:lineRule="auto"/>
+        <w:ind w:left="420" w:leftChars="0" w:hanging="420" w:firstLineChars="0"/>
+        <w:textAlignment w:val="auto"/>
+        <w:rPr>
+          <w:rFonts w:hint="default" w:ascii="Consolas" w:hAnsi="Consolas" w:cs="Consolas"/>
+          <w:lang w:val="en-US" w:eastAsia="zh-CN"/>
+        </w:rPr>
+      </w:pPr>
+      <w:r>
+        <w:rPr>
+          <w:rFonts w:hint="default" w:ascii="Consolas" w:hAnsi="Consolas" w:cs="Consolas"/>
+          <w:lang w:val="en-US" w:eastAsia="zh-CN"/>
+        </w:rPr>
+        <w:t>代理模式（Proxy）</w:t>
+      </w:r>
+    </w:p>
+    <w:p>
+      <w:pPr>
+        <w:pageBreakBefore w:val="0"/>
+        <w:widowControl w:val="0"/>
+        <w:numPr>
+          <w:ilvl w:val="0"/>
+          <w:numId w:val="1"/>
+        </w:numPr>
+        <w:kinsoku/>
+        <w:wordWrap/>
+        <w:overflowPunct/>
+        <w:topLinePunct w:val="0"/>
+        <w:autoSpaceDE/>
+        <w:autoSpaceDN/>
+        <w:bidi w:val="0"/>
+        <w:adjustRightInd/>
+        <w:snapToGrid/>
+        <w:spacing w:line="240" w:lineRule="auto"/>
+        <w:ind w:left="420" w:leftChars="0" w:hanging="420" w:firstLineChars="0"/>
+        <w:textAlignment w:val="auto"/>
+        <w:rPr>
+          <w:rFonts w:hint="default" w:ascii="Consolas" w:hAnsi="Consolas" w:cs="Consolas"/>
+          <w:lang w:val="en-US" w:eastAsia="zh-CN"/>
+        </w:rPr>
+      </w:pPr>
+      <w:r>
+        <w:rPr>
+          <w:rFonts w:hint="default" w:ascii="Consolas" w:hAnsi="Consolas" w:cs="Consolas"/>
+          <w:lang w:val="en-US" w:eastAsia="zh-CN"/>
+        </w:rPr>
+        <w:t>反射</w:t>
+      </w:r>
+    </w:p>
+    <w:p>
+      <w:pPr>
+        <w:pageBreakBefore w:val="0"/>
+        <w:widowControl w:val="0"/>
+        <w:numPr>
+          <w:ilvl w:val="0"/>
+          <w:numId w:val="1"/>
+        </w:numPr>
+        <w:kinsoku/>
+        <w:wordWrap/>
+        <w:overflowPunct/>
+        <w:topLinePunct w:val="0"/>
+        <w:autoSpaceDE/>
+        <w:autoSpaceDN/>
+        <w:bidi w:val="0"/>
+        <w:adjustRightInd/>
+        <w:snapToGrid/>
+        <w:spacing w:line="240" w:lineRule="auto"/>
+        <w:ind w:left="420" w:leftChars="0" w:hanging="420" w:firstLineChars="0"/>
+        <w:textAlignment w:val="auto"/>
+        <w:rPr>
+          <w:rFonts w:hint="default" w:ascii="Consolas" w:hAnsi="Consolas" w:cs="Consolas"/>
+          <w:lang w:val="en-US" w:eastAsia="zh-CN"/>
+        </w:rPr>
+      </w:pPr>
+      <w:r>
+        <w:rPr>
+          <w:rFonts w:hint="default" w:ascii="Consolas" w:hAnsi="Consolas" w:cs="Consolas"/>
+          <w:lang w:val="en-US" w:eastAsia="zh-CN"/>
+        </w:rPr>
+        <w:t>自定义注解</w:t>
+      </w:r>
+    </w:p>
+    <w:p>
+      <w:pPr>
+        <w:pageBreakBefore w:val="0"/>
+        <w:widowControl w:val="0"/>
+        <w:numPr>
+          <w:ilvl w:val="0"/>
+          <w:numId w:val="1"/>
+        </w:numPr>
+        <w:kinsoku/>
+        <w:wordWrap/>
+        <w:overflowPunct/>
+        <w:topLinePunct w:val="0"/>
+        <w:autoSpaceDE/>
+        <w:autoSpaceDN/>
+        <w:bidi w:val="0"/>
+        <w:adjustRightInd/>
+        <w:snapToGrid/>
+        <w:spacing w:line="240" w:lineRule="auto"/>
+        <w:ind w:left="420" w:leftChars="0" w:hanging="420" w:firstLineChars="0"/>
+        <w:textAlignment w:val="auto"/>
+        <w:rPr>
+          <w:rFonts w:hint="default" w:ascii="Consolas" w:hAnsi="Consolas" w:cs="Consolas"/>
+          <w:lang w:val="en-US" w:eastAsia="zh-CN"/>
+        </w:rPr>
+      </w:pPr>
+      <w:r>
+        <w:rPr>
+          <w:rFonts w:hint="default" w:ascii="Consolas" w:hAnsi="Consolas" w:cs="Consolas"/>
+          <w:lang w:val="en-US" w:eastAsia="zh-CN"/>
+        </w:rPr>
+        <w:t>注解的反射</w:t>
+      </w:r>
+    </w:p>
+    <w:p>
+      <w:pPr>
+        <w:pageBreakBefore w:val="0"/>
+        <w:widowControl w:val="0"/>
+        <w:numPr>
+          <w:ilvl w:val="0"/>
+          <w:numId w:val="1"/>
+        </w:numPr>
+        <w:kinsoku/>
+        <w:wordWrap/>
+        <w:overflowPunct/>
+        <w:topLinePunct w:val="0"/>
+        <w:autoSpaceDE/>
+        <w:autoSpaceDN/>
+        <w:bidi w:val="0"/>
+        <w:adjustRightInd/>
+        <w:snapToGrid/>
+        <w:spacing w:line="240" w:lineRule="auto"/>
+        <w:ind w:left="420" w:leftChars="0" w:hanging="420" w:firstLineChars="0"/>
+        <w:textAlignment w:val="auto"/>
+        <w:rPr>
+          <w:rFonts w:hint="default" w:ascii="Consolas" w:hAnsi="Consolas" w:cs="Consolas"/>
+          <w:lang w:val="en-US" w:eastAsia="zh-CN"/>
+        </w:rPr>
+      </w:pPr>
+      <w:r>
+        <w:rPr>
+          <w:rFonts w:hint="default" w:ascii="Consolas" w:hAnsi="Consolas" w:cs="Consolas"/>
+          <w:lang w:val="en-US" w:eastAsia="zh-CN"/>
+        </w:rPr>
+        <w:t>xml解析</w:t>
+      </w:r>
+    </w:p>
+    <w:p>
+      <w:pPr>
+        <w:pageBreakBefore w:val="0"/>
+        <w:widowControl w:val="0"/>
+        <w:numPr>
+          <w:ilvl w:val="0"/>
+          <w:numId w:val="1"/>
+        </w:numPr>
+        <w:kinsoku/>
+        <w:wordWrap/>
+        <w:overflowPunct/>
+        <w:topLinePunct w:val="0"/>
+        <w:autoSpaceDE/>
+        <w:autoSpaceDN/>
+        <w:bidi w:val="0"/>
+        <w:adjustRightInd/>
+        <w:snapToGrid/>
+        <w:spacing w:line="240" w:lineRule="auto"/>
+        <w:ind w:left="420" w:leftChars="0" w:hanging="420" w:firstLineChars="0"/>
+        <w:textAlignment w:val="auto"/>
+        <w:rPr>
+          <w:rFonts w:hint="default" w:ascii="Consolas" w:hAnsi="Consolas" w:cs="Consolas"/>
+          <w:lang w:val="en-US" w:eastAsia="zh-CN"/>
+        </w:rPr>
+      </w:pPr>
+      <w:r>
+        <w:rPr>
+          <w:rFonts w:hint="default" w:ascii="Consolas" w:hAnsi="Consolas" w:cs="Consolas"/>
+          <w:lang w:val="en-US" w:eastAsia="zh-CN"/>
+        </w:rPr>
+        <w:t>数据库元数据</w:t>
+      </w:r>
+    </w:p>
+    <w:p>
+      <w:pPr>
+        <w:pageBreakBefore w:val="0"/>
+        <w:widowControl w:val="0"/>
+        <w:numPr>
+          <w:ilvl w:val="0"/>
+          <w:numId w:val="1"/>
+        </w:numPr>
+        <w:kinsoku/>
+        <w:wordWrap/>
+        <w:overflowPunct/>
+        <w:topLinePunct w:val="0"/>
+        <w:autoSpaceDE/>
+        <w:autoSpaceDN/>
+        <w:bidi w:val="0"/>
+        <w:adjustRightInd/>
+        <w:snapToGrid/>
+        <w:spacing w:line="240" w:lineRule="auto"/>
+        <w:ind w:left="420" w:leftChars="0" w:hanging="420" w:firstLineChars="0"/>
+        <w:textAlignment w:val="auto"/>
+        <w:rPr>
+          <w:rFonts w:hint="default" w:ascii="Consolas" w:hAnsi="Consolas" w:cs="Consolas"/>
+          <w:lang w:val="en-US" w:eastAsia="zh-CN"/>
+        </w:rPr>
+      </w:pPr>
+      <w:r>
+        <w:rPr>
+          <w:rFonts w:hint="default" w:ascii="Consolas" w:hAnsi="Consolas" w:cs="Consolas"/>
+          <w:lang w:val="en-US" w:eastAsia="zh-CN"/>
+        </w:rPr>
+        <w:t>元数据反射</w:t>
+      </w:r>
+    </w:p>
+    <w:p>
+      <w:pPr>
+        <w:pageBreakBefore w:val="0"/>
+        <w:widowControl w:val="0"/>
+        <w:kinsoku/>
+        <w:wordWrap/>
+        <w:overflowPunct/>
+        <w:topLinePunct w:val="0"/>
+        <w:autoSpaceDE/>
+        <w:autoSpaceDN/>
+        <w:bidi w:val="0"/>
+        <w:adjustRightInd/>
+        <w:snapToGrid/>
+        <w:spacing w:line="240" w:lineRule="auto"/>
+        <w:textAlignment w:val="auto"/>
+        <w:rPr>
+          <w:rFonts w:hint="default" w:ascii="Consolas" w:hAnsi="Consolas" w:cs="Consolas"/>
+          <w:lang w:val="en-US" w:eastAsia="zh-CN"/>
+        </w:rPr>
+      </w:pPr>
+    </w:p>
+    <w:p>
+      <w:pPr>
+        <w:pStyle w:val="4"/>
+        <w:pageBreakBefore w:val="0"/>
+        <w:widowControl w:val="0"/>
+        <w:kinsoku/>
+        <w:wordWrap/>
+        <w:overflowPunct/>
+        <w:topLinePunct w:val="0"/>
+        <w:autoSpaceDE/>
+        <w:autoSpaceDN/>
+        <w:bidi w:val="0"/>
+        <w:adjustRightInd/>
+        <w:snapToGrid/>
+        <w:spacing w:before="0" w:beforeLines="0" w:after="0" w:afterLines="0" w:line="240" w:lineRule="auto"/>
+        <w:textAlignment w:val="auto"/>
+        <w:rPr>
+          <w:rFonts w:hint="default" w:ascii="Consolas" w:hAnsi="Consolas" w:cs="Consolas"/>
+          <w:b/>
+          <w:bCs w:val="0"/>
+          <w:lang w:val="en-US" w:eastAsia="zh-CN"/>
+        </w:rPr>
+      </w:pPr>
+      <w:r>
+        <w:rPr>
+          <w:rFonts w:hint="default" w:ascii="Consolas" w:hAnsi="Consolas" w:cs="Consolas"/>
+          <w:b/>
+          <w:bCs w:val="0"/>
+          <w:lang w:val="en-US" w:eastAsia="zh-CN"/>
+        </w:rPr>
+        <w:t>2、思路</w:t>
+      </w:r>
+    </w:p>
+    <w:p>
+      <w:pPr>
+        <w:pageBreakBefore w:val="0"/>
+        <w:widowControl w:val="0"/>
+        <w:kinsoku/>
+        <w:wordWrap/>
+        <w:overflowPunct/>
+        <w:topLinePunct w:val="0"/>
+        <w:autoSpaceDE/>
+        <w:autoSpaceDN/>
+        <w:bidi w:val="0"/>
+        <w:adjustRightInd/>
+        <w:snapToGrid/>
+        <w:spacing w:line="240" w:lineRule="auto"/>
+        <w:textAlignment w:val="auto"/>
+        <w:rPr>
+          <w:rFonts w:hint="default" w:ascii="Consolas" w:hAnsi="Consolas" w:cs="Consolas"/>
+          <w:lang w:val="en-US" w:eastAsia="zh-CN"/>
+        </w:rPr>
+      </w:pPr>
+      <w:r>
+        <w:rPr>
+          <w:rFonts w:hint="default" w:ascii="Consolas" w:hAnsi="Consolas" w:cs="Consolas"/>
+          <w:lang w:val="en-US" w:eastAsia="zh-CN"/>
+        </w:rPr>
+        <w:t>先以xml配置方式入手。</w:t>
+      </w:r>
+    </w:p>
+    <w:p>
+      <w:pPr>
+        <w:pageBreakBefore w:val="0"/>
+        <w:widowControl w:val="0"/>
+        <w:kinsoku/>
+        <w:wordWrap/>
+        <w:overflowPunct/>
+        <w:topLinePunct w:val="0"/>
+        <w:autoSpaceDE/>
+        <w:autoSpaceDN/>
+        <w:bidi w:val="0"/>
+        <w:adjustRightInd/>
+        <w:snapToGrid/>
+        <w:spacing w:line="240" w:lineRule="auto"/>
+        <w:textAlignment w:val="auto"/>
+        <w:rPr>
+          <w:rFonts w:hint="default" w:ascii="Consolas" w:hAnsi="Consolas" w:cs="Consolas"/>
+          <w:lang w:val="en-US" w:eastAsia="zh-CN"/>
+        </w:rPr>
+      </w:pPr>
+      <w:r>
+        <w:rPr>
+          <w:rFonts w:hint="default" w:ascii="Consolas" w:hAnsi="Consolas" w:cs="Consolas"/>
+          <w:lang w:val="en-US" w:eastAsia="zh-CN"/>
+        </w:rPr>
+        <w:t>（1）根据mybatis的xml文件，解析xml，</w:t>
+      </w:r>
+    </w:p>
+    <w:p>
+      <w:pPr>
+        <w:pageBreakBefore w:val="0"/>
+        <w:widowControl w:val="0"/>
+        <w:kinsoku/>
+        <w:wordWrap/>
+        <w:overflowPunct/>
+        <w:topLinePunct w:val="0"/>
+        <w:autoSpaceDE/>
+        <w:autoSpaceDN/>
+        <w:bidi w:val="0"/>
+        <w:adjustRightInd/>
+        <w:snapToGrid/>
+        <w:spacing w:line="240" w:lineRule="auto"/>
+        <w:textAlignment w:val="auto"/>
+        <w:rPr>
+          <w:rFonts w:hint="default" w:ascii="Consolas" w:hAnsi="Consolas" w:cs="Consolas"/>
+          <w:lang w:val="en-US" w:eastAsia="zh-CN"/>
+        </w:rPr>
+      </w:pPr>
+      <w:r>
+        <w:rPr>
+          <w:rFonts w:hint="default" w:ascii="Consolas" w:hAnsi="Consolas" w:cs="Consolas"/>
+          <w:lang w:val="en-US" w:eastAsia="zh-CN"/>
+        </w:rPr>
+        <w:t>获取数据库连接的相关配置，创建Connection对象，注册驱动，获取数据库连接。</w:t>
+      </w:r>
+    </w:p>
+    <w:p>
+      <w:pPr>
+        <w:pageBreakBefore w:val="0"/>
+        <w:widowControl w:val="0"/>
+        <w:kinsoku/>
+        <w:wordWrap/>
+        <w:overflowPunct/>
+        <w:topLinePunct w:val="0"/>
+        <w:autoSpaceDE/>
+        <w:autoSpaceDN/>
+        <w:bidi w:val="0"/>
+        <w:adjustRightInd/>
+        <w:snapToGrid/>
+        <w:spacing w:line="240" w:lineRule="auto"/>
+        <w:textAlignment w:val="auto"/>
+        <w:rPr>
+          <w:rFonts w:hint="default" w:ascii="Consolas" w:hAnsi="Consolas" w:cs="Consolas"/>
+          <w:lang w:val="en-US" w:eastAsia="zh-CN"/>
+        </w:rPr>
+      </w:pPr>
+    </w:p>
+    <w:p>
+      <w:pPr>
+        <w:pageBreakBefore w:val="0"/>
+        <w:widowControl w:val="0"/>
+        <w:kinsoku/>
+        <w:wordWrap/>
+        <w:overflowPunct/>
+        <w:topLinePunct w:val="0"/>
+        <w:autoSpaceDE/>
+        <w:autoSpaceDN/>
+        <w:bidi w:val="0"/>
+        <w:adjustRightInd/>
+        <w:snapToGrid/>
+        <w:spacing w:line="240" w:lineRule="auto"/>
+        <w:textAlignment w:val="auto"/>
+        <w:rPr>
+          <w:rFonts w:hint="default" w:ascii="Consolas" w:hAnsi="Consolas" w:cs="Consolas"/>
+          <w:lang w:val="en-US" w:eastAsia="zh-CN"/>
+        </w:rPr>
+      </w:pPr>
+      <w:r>
+        <w:rPr>
+          <w:rFonts w:hint="default" w:ascii="Consolas" w:hAnsi="Consolas" w:cs="Consolas"/>
+          <w:lang w:val="en-US" w:eastAsia="zh-CN"/>
+        </w:rPr>
+        <w:t>（2）数据库查询的语句也在xml里面，读取这个dao的xml，获取配置的sql语句。</w:t>
+      </w:r>
+    </w:p>
+    <w:p>
+      <w:pPr>
+        <w:pageBreakBefore w:val="0"/>
+        <w:widowControl w:val="0"/>
+        <w:kinsoku/>
+        <w:wordWrap/>
+        <w:overflowPunct/>
+        <w:topLinePunct w:val="0"/>
+        <w:autoSpaceDE/>
+        <w:autoSpaceDN/>
+        <w:bidi w:val="0"/>
+        <w:adjustRightInd/>
+        <w:snapToGrid/>
+        <w:spacing w:line="240" w:lineRule="auto"/>
+        <w:textAlignment w:val="auto"/>
+        <w:rPr>
+          <w:rFonts w:hint="default" w:ascii="Consolas" w:hAnsi="Consolas" w:cs="Consolas"/>
+          <w:lang w:val="en-US" w:eastAsia="zh-CN"/>
+        </w:rPr>
+      </w:pPr>
+      <w:r>
+        <w:rPr>
+          <w:rFonts w:hint="default" w:ascii="Consolas" w:hAnsi="Consolas" w:cs="Consolas"/>
+          <w:lang w:val="en-US" w:eastAsia="zh-CN"/>
+        </w:rPr>
+        <w:t>获取预处理对象PreparedStatement，将sql语句传入。</w:t>
+      </w:r>
+    </w:p>
+    <w:p>
+      <w:pPr>
+        <w:pageBreakBefore w:val="0"/>
+        <w:widowControl w:val="0"/>
+        <w:kinsoku/>
+        <w:wordWrap/>
+        <w:overflowPunct/>
+        <w:topLinePunct w:val="0"/>
+        <w:autoSpaceDE/>
+        <w:autoSpaceDN/>
+        <w:bidi w:val="0"/>
+        <w:adjustRightInd/>
+        <w:snapToGrid/>
+        <w:spacing w:line="240" w:lineRule="auto"/>
+        <w:textAlignment w:val="auto"/>
+        <w:rPr>
+          <w:rFonts w:hint="default" w:ascii="Consolas" w:hAnsi="Consolas" w:cs="Consolas"/>
+          <w:lang w:val="en-US" w:eastAsia="zh-CN"/>
+        </w:rPr>
+      </w:pPr>
+    </w:p>
+    <w:p>
+      <w:pPr>
+        <w:pageBreakBefore w:val="0"/>
+        <w:widowControl w:val="0"/>
+        <w:kinsoku/>
+        <w:wordWrap/>
+        <w:overflowPunct/>
+        <w:topLinePunct w:val="0"/>
+        <w:autoSpaceDE/>
+        <w:autoSpaceDN/>
+        <w:bidi w:val="0"/>
+        <w:adjustRightInd/>
+        <w:snapToGrid/>
+        <w:spacing w:line="240" w:lineRule="auto"/>
+        <w:textAlignment w:val="auto"/>
+        <w:rPr>
+          <w:rFonts w:hint="default" w:ascii="Consolas" w:hAnsi="Consolas" w:cs="Consolas"/>
+          <w:lang w:val="en-US" w:eastAsia="zh-CN"/>
+        </w:rPr>
+      </w:pPr>
+      <w:r>
+        <w:rPr>
+          <w:rFonts w:hint="default" w:ascii="Consolas" w:hAnsi="Consolas" w:cs="Consolas"/>
+          <w:lang w:val="en-US" w:eastAsia="zh-CN"/>
+        </w:rPr>
+        <w:t>然后执行查询，</w:t>
       </w:r>
     </w:p>
     <w:tbl>
@@ -2577,10 +3821,6 @@
             <w:insideH w:val="single" w:color="auto" w:sz="4" w:space="0"/>
             <w:insideV w:val="single" w:color="auto" w:sz="4" w:space="0"/>
           </w:tblBorders>
-          <w:tblCellMar>
-            <w:left w:w="108" w:type="dxa"/>
-            <w:right w:w="108" w:type="dxa"/>
-          </w:tblCellMar>
         </w:tblPrEx>
         <w:tc>
           <w:tcPr>
@@ -2602,227 +3842,10 @@
               <w:spacing w:line="240" w:lineRule="auto"/>
               <w:textAlignment w:val="auto"/>
               <w:rPr>
-                <w:rFonts w:hint="default"/>
-                <w:vertAlign w:val="baseline"/>
+                <w:rFonts w:hint="default" w:ascii="Consolas" w:hAnsi="Consolas" w:cs="Consolas"/>
                 <w:lang w:val="en-US" w:eastAsia="zh-CN"/>
               </w:rPr>
             </w:pPr>
-          </w:p>
-          <w:p>
-            <w:pPr>
-              <w:pStyle w:val="6"/>
-              <w:keepNext w:val="0"/>
-              <w:keepLines w:val="0"/>
-              <w:widowControl/>
-              <w:suppressLineNumbers w:val="0"/>
-              <w:shd w:val="clear" w:fill="343D46"/>
-              <w:rPr>
-                <w:rFonts w:ascii="Consolas" w:hAnsi="Consolas" w:eastAsia="Consolas" w:cs="Consolas"/>
-                <w:color w:val="FFFFFF"/>
-                <w:sz w:val="24"/>
-                <w:szCs w:val="24"/>
-              </w:rPr>
-            </w:pPr>
-            <w:r>
-              <w:rPr>
-                <w:rFonts w:hint="default" w:ascii="Consolas" w:hAnsi="Consolas" w:eastAsia="Consolas" w:cs="Consolas"/>
-                <w:color w:val="808080"/>
-                <w:sz w:val="24"/>
-                <w:szCs w:val="24"/>
-                <w:shd w:val="clear" w:fill="343D46"/>
-              </w:rPr>
-              <w:t>// xml</w:t>
-            </w:r>
-            <w:r>
-              <w:rPr>
-                <w:rFonts w:ascii="Courier New" w:hAnsi="Courier New" w:eastAsia="Consolas" w:cs="Courier New"/>
-                <w:color w:val="808080"/>
-                <w:sz w:val="24"/>
-                <w:szCs w:val="24"/>
-                <w:shd w:val="clear" w:fill="343D46"/>
-              </w:rPr>
-              <w:t>方式，引入</w:t>
-            </w:r>
-            <w:r>
-              <w:rPr>
-                <w:rFonts w:hint="default" w:ascii="Consolas" w:hAnsi="Consolas" w:eastAsia="Consolas" w:cs="Consolas"/>
-                <w:color w:val="808080"/>
-                <w:sz w:val="24"/>
-                <w:szCs w:val="24"/>
-                <w:shd w:val="clear" w:fill="343D46"/>
-              </w:rPr>
-              <w:t>UserMapper</w:t>
-            </w:r>
-            <w:r>
-              <w:rPr>
-                <w:rFonts w:hint="default" w:ascii="Consolas" w:hAnsi="Consolas" w:eastAsia="Consolas" w:cs="Consolas"/>
-                <w:color w:val="808080"/>
-                <w:sz w:val="24"/>
-                <w:szCs w:val="24"/>
-                <w:shd w:val="clear" w:fill="343D46"/>
-              </w:rPr>
-              <w:br w:type="textWrapping"/>
-            </w:r>
-            <w:r>
-              <w:rPr>
-                <w:rFonts w:hint="default" w:ascii="Consolas" w:hAnsi="Consolas" w:eastAsia="Consolas" w:cs="Consolas"/>
-                <w:color w:val="808080"/>
-                <w:sz w:val="24"/>
-                <w:szCs w:val="24"/>
-                <w:shd w:val="clear" w:fill="343D46"/>
-              </w:rPr>
-              <w:t>// 4</w:t>
-            </w:r>
-            <w:r>
-              <w:rPr>
-                <w:rFonts w:hint="default" w:ascii="Courier New" w:hAnsi="Courier New" w:eastAsia="Consolas" w:cs="Courier New"/>
-                <w:color w:val="808080"/>
-                <w:sz w:val="24"/>
-                <w:szCs w:val="24"/>
-                <w:shd w:val="clear" w:fill="343D46"/>
-              </w:rPr>
-              <w:t>、利用</w:t>
-            </w:r>
-            <w:r>
-              <w:rPr>
-                <w:rFonts w:hint="default" w:ascii="Consolas" w:hAnsi="Consolas" w:eastAsia="Consolas" w:cs="Consolas"/>
-                <w:color w:val="808080"/>
-                <w:sz w:val="24"/>
-                <w:szCs w:val="24"/>
-                <w:shd w:val="clear" w:fill="343D46"/>
-              </w:rPr>
-              <w:t>SqlSession</w:t>
-            </w:r>
-            <w:r>
-              <w:rPr>
-                <w:rFonts w:hint="default" w:ascii="Courier New" w:hAnsi="Courier New" w:eastAsia="Consolas" w:cs="Courier New"/>
-                <w:color w:val="808080"/>
-                <w:sz w:val="24"/>
-                <w:szCs w:val="24"/>
-                <w:shd w:val="clear" w:fill="343D46"/>
-              </w:rPr>
-              <w:t>对象，创建</w:t>
-            </w:r>
-            <w:r>
-              <w:rPr>
-                <w:rFonts w:hint="default" w:ascii="Consolas" w:hAnsi="Consolas" w:eastAsia="Consolas" w:cs="Consolas"/>
-                <w:color w:val="808080"/>
-                <w:sz w:val="24"/>
-                <w:szCs w:val="24"/>
-                <w:shd w:val="clear" w:fill="343D46"/>
-              </w:rPr>
-              <w:t>UserMapper</w:t>
-            </w:r>
-            <w:r>
-              <w:rPr>
-                <w:rFonts w:hint="default" w:ascii="Courier New" w:hAnsi="Courier New" w:eastAsia="Consolas" w:cs="Courier New"/>
-                <w:color w:val="808080"/>
-                <w:sz w:val="24"/>
-                <w:szCs w:val="24"/>
-                <w:shd w:val="clear" w:fill="343D46"/>
-              </w:rPr>
-              <w:t>的代理对象</w:t>
-            </w:r>
-            <w:r>
-              <w:rPr>
-                <w:rFonts w:hint="default" w:ascii="Courier New" w:hAnsi="Courier New" w:eastAsia="Consolas" w:cs="Courier New"/>
-                <w:color w:val="808080"/>
-                <w:sz w:val="24"/>
-                <w:szCs w:val="24"/>
-                <w:shd w:val="clear" w:fill="343D46"/>
-              </w:rPr>
-              <w:br w:type="textWrapping"/>
-            </w:r>
-            <w:r>
-              <w:rPr>
-                <w:rFonts w:hint="default" w:ascii="Consolas" w:hAnsi="Consolas" w:eastAsia="Consolas" w:cs="Consolas"/>
-                <w:color w:val="58B3B3"/>
-                <w:sz w:val="24"/>
-                <w:szCs w:val="24"/>
-                <w:shd w:val="clear" w:fill="343D46"/>
-              </w:rPr>
-              <w:t xml:space="preserve">UserMapper </w:t>
-            </w:r>
-            <w:r>
-              <w:rPr>
-                <w:rFonts w:hint="default" w:ascii="Consolas" w:hAnsi="Consolas" w:eastAsia="Consolas" w:cs="Consolas"/>
-                <w:color w:val="FFFFFF"/>
-                <w:sz w:val="24"/>
-                <w:szCs w:val="24"/>
-                <w:shd w:val="clear" w:fill="343D46"/>
-              </w:rPr>
-              <w:t>userMapper = session.</w:t>
-            </w:r>
-            <w:r>
-              <w:rPr>
-                <w:rFonts w:hint="default" w:ascii="Consolas" w:hAnsi="Consolas" w:eastAsia="Consolas" w:cs="Consolas"/>
-                <w:color w:val="4DA9B3"/>
-                <w:sz w:val="24"/>
-                <w:szCs w:val="24"/>
-                <w:shd w:val="clear" w:fill="343D46"/>
-              </w:rPr>
-              <w:t>getMapper</w:t>
-            </w:r>
-            <w:r>
-              <w:rPr>
-                <w:rFonts w:hint="default" w:ascii="Consolas" w:hAnsi="Consolas" w:eastAsia="Consolas" w:cs="Consolas"/>
-                <w:color w:val="FFFFFF"/>
-                <w:sz w:val="24"/>
-                <w:szCs w:val="24"/>
-                <w:shd w:val="clear" w:fill="343D46"/>
-              </w:rPr>
-              <w:t>(</w:t>
-            </w:r>
-            <w:r>
-              <w:rPr>
-                <w:rFonts w:hint="default" w:ascii="Consolas" w:hAnsi="Consolas" w:eastAsia="Consolas" w:cs="Consolas"/>
-                <w:color w:val="58B3B3"/>
-                <w:sz w:val="24"/>
-                <w:szCs w:val="24"/>
-                <w:shd w:val="clear" w:fill="343D46"/>
-              </w:rPr>
-              <w:t>UserMapper</w:t>
-            </w:r>
-            <w:r>
-              <w:rPr>
-                <w:rFonts w:hint="default" w:ascii="Consolas" w:hAnsi="Consolas" w:eastAsia="Consolas" w:cs="Consolas"/>
-                <w:color w:val="FFFFFF"/>
-                <w:sz w:val="24"/>
-                <w:szCs w:val="24"/>
-                <w:shd w:val="clear" w:fill="343D46"/>
-              </w:rPr>
-              <w:t>.</w:t>
-            </w:r>
-            <w:r>
-              <w:rPr>
-                <w:rFonts w:hint="default" w:ascii="Consolas" w:hAnsi="Consolas" w:eastAsia="Consolas" w:cs="Consolas"/>
-                <w:color w:val="C594C5"/>
-                <w:sz w:val="24"/>
-                <w:szCs w:val="24"/>
-                <w:shd w:val="clear" w:fill="343D46"/>
-              </w:rPr>
-              <w:t>class</w:t>
-            </w:r>
-            <w:r>
-              <w:rPr>
-                <w:rFonts w:hint="default" w:ascii="Consolas" w:hAnsi="Consolas" w:eastAsia="Consolas" w:cs="Consolas"/>
-                <w:color w:val="FFFFFF"/>
-                <w:sz w:val="24"/>
-                <w:szCs w:val="24"/>
-                <w:shd w:val="clear" w:fill="343D46"/>
-              </w:rPr>
-              <w:t>)</w:t>
-            </w:r>
-            <w:r>
-              <w:rPr>
-                <w:rFonts w:hint="default" w:ascii="Consolas" w:hAnsi="Consolas" w:eastAsia="Consolas" w:cs="Consolas"/>
-                <w:color w:val="CC7832"/>
-                <w:sz w:val="24"/>
-                <w:szCs w:val="24"/>
-                <w:shd w:val="clear" w:fill="343D46"/>
-              </w:rPr>
-              <w:t>;</w:t>
-            </w:r>
           </w:p>
           <w:p>
             <w:pPr>
@@ -2840,226 +3863,23 @@
               <w:spacing w:line="240" w:lineRule="auto"/>
               <w:textAlignment w:val="auto"/>
               <w:rPr>
-                <w:rFonts w:hint="default"/>
-                <w:vertAlign w:val="baseline"/>
+                <w:rFonts w:hint="default" w:ascii="Consolas" w:hAnsi="Consolas" w:cs="Consolas"/>
                 <w:lang w:val="en-US" w:eastAsia="zh-CN"/>
               </w:rPr>
             </w:pPr>
-          </w:p>
-          <w:p>
-            <w:pPr>
-              <w:pStyle w:val="6"/>
-              <w:keepNext w:val="0"/>
-              <w:keepLines w:val="0"/>
-              <w:widowControl/>
-              <w:suppressLineNumbers w:val="0"/>
-              <w:shd w:val="clear" w:fill="343D46"/>
-              <w:rPr>
-                <w:rFonts w:ascii="Consolas" w:hAnsi="Consolas" w:eastAsia="Consolas" w:cs="Consolas"/>
-                <w:color w:val="FFFFFF"/>
-                <w:sz w:val="24"/>
-                <w:szCs w:val="24"/>
-              </w:rPr>
-            </w:pPr>
-            <w:r>
-              <w:rPr>
-                <w:rFonts w:hint="default" w:ascii="Consolas" w:hAnsi="Consolas" w:eastAsia="Consolas" w:cs="Consolas"/>
-                <w:color w:val="808080"/>
-                <w:sz w:val="24"/>
-                <w:szCs w:val="24"/>
-                <w:shd w:val="clear" w:fill="343D46"/>
-              </w:rPr>
-              <w:t xml:space="preserve">// </w:t>
-            </w:r>
-            <w:r>
-              <w:rPr>
-                <w:rFonts w:ascii="Courier New" w:hAnsi="Courier New" w:eastAsia="Consolas" w:cs="Courier New"/>
-                <w:color w:val="808080"/>
-                <w:sz w:val="24"/>
-                <w:szCs w:val="24"/>
-                <w:shd w:val="clear" w:fill="343D46"/>
-              </w:rPr>
-              <w:t>注解方式，使用</w:t>
-            </w:r>
-            <w:r>
-              <w:rPr>
-                <w:rFonts w:hint="default" w:ascii="Consolas" w:hAnsi="Consolas" w:eastAsia="Consolas" w:cs="Consolas"/>
-                <w:color w:val="808080"/>
-                <w:sz w:val="24"/>
-                <w:szCs w:val="24"/>
-                <w:shd w:val="clear" w:fill="343D46"/>
-              </w:rPr>
-              <w:t>UserAnMapper</w:t>
-            </w:r>
-            <w:r>
-              <w:rPr>
-                <w:rFonts w:hint="default" w:ascii="Consolas" w:hAnsi="Consolas" w:eastAsia="Consolas" w:cs="Consolas"/>
-                <w:color w:val="808080"/>
-                <w:sz w:val="24"/>
-                <w:szCs w:val="24"/>
-                <w:shd w:val="clear" w:fill="343D46"/>
-              </w:rPr>
-              <w:br w:type="textWrapping"/>
-            </w:r>
-            <w:r>
-              <w:rPr>
-                <w:rFonts w:hint="default" w:ascii="Consolas" w:hAnsi="Consolas" w:eastAsia="Consolas" w:cs="Consolas"/>
-                <w:color w:val="808080"/>
-                <w:sz w:val="24"/>
-                <w:szCs w:val="24"/>
-                <w:shd w:val="clear" w:fill="343D46"/>
-              </w:rPr>
-              <w:t>// 4</w:t>
-            </w:r>
-            <w:r>
-              <w:rPr>
-                <w:rFonts w:hint="default" w:ascii="Courier New" w:hAnsi="Courier New" w:eastAsia="Consolas" w:cs="Courier New"/>
-                <w:color w:val="808080"/>
-                <w:sz w:val="24"/>
-                <w:szCs w:val="24"/>
-                <w:shd w:val="clear" w:fill="343D46"/>
-              </w:rPr>
-              <w:t>、利用</w:t>
-            </w:r>
-            <w:r>
-              <w:rPr>
-                <w:rFonts w:hint="default" w:ascii="Consolas" w:hAnsi="Consolas" w:eastAsia="Consolas" w:cs="Consolas"/>
-                <w:color w:val="808080"/>
-                <w:sz w:val="24"/>
-                <w:szCs w:val="24"/>
-                <w:shd w:val="clear" w:fill="343D46"/>
-              </w:rPr>
-              <w:t>SqlSession</w:t>
-            </w:r>
-            <w:r>
-              <w:rPr>
-                <w:rFonts w:hint="default" w:ascii="Courier New" w:hAnsi="Courier New" w:eastAsia="Consolas" w:cs="Courier New"/>
-                <w:color w:val="808080"/>
-                <w:sz w:val="24"/>
-                <w:szCs w:val="24"/>
-                <w:shd w:val="clear" w:fill="343D46"/>
-              </w:rPr>
-              <w:t>对象，创建</w:t>
-            </w:r>
-            <w:r>
-              <w:rPr>
-                <w:rFonts w:hint="default" w:ascii="Consolas" w:hAnsi="Consolas" w:eastAsia="Consolas" w:cs="Consolas"/>
-                <w:color w:val="808080"/>
-                <w:sz w:val="24"/>
-                <w:szCs w:val="24"/>
-                <w:shd w:val="clear" w:fill="343D46"/>
-              </w:rPr>
-              <w:t>UserMapper</w:t>
-            </w:r>
-            <w:r>
-              <w:rPr>
-                <w:rFonts w:hint="default" w:ascii="Courier New" w:hAnsi="Courier New" w:eastAsia="Consolas" w:cs="Courier New"/>
-                <w:color w:val="808080"/>
-                <w:sz w:val="24"/>
-                <w:szCs w:val="24"/>
-                <w:shd w:val="clear" w:fill="343D46"/>
-              </w:rPr>
-              <w:t>的代理对象</w:t>
-            </w:r>
-            <w:r>
-              <w:rPr>
-                <w:rFonts w:hint="default" w:ascii="Courier New" w:hAnsi="Courier New" w:eastAsia="Consolas" w:cs="Courier New"/>
-                <w:color w:val="808080"/>
-                <w:sz w:val="24"/>
-                <w:szCs w:val="24"/>
-                <w:shd w:val="clear" w:fill="343D46"/>
-              </w:rPr>
-              <w:br w:type="textWrapping"/>
-            </w:r>
-            <w:r>
-              <w:rPr>
-                <w:rFonts w:hint="default" w:ascii="Consolas" w:hAnsi="Consolas" w:eastAsia="Consolas" w:cs="Consolas"/>
-                <w:color w:val="58B3B3"/>
-                <w:sz w:val="24"/>
-                <w:szCs w:val="24"/>
-                <w:shd w:val="clear" w:fill="343D46"/>
-              </w:rPr>
-              <w:t xml:space="preserve">UserAnMapper </w:t>
-            </w:r>
-            <w:r>
-              <w:rPr>
-                <w:rFonts w:hint="default" w:ascii="Consolas" w:hAnsi="Consolas" w:eastAsia="Consolas" w:cs="Consolas"/>
-                <w:color w:val="FFFFFF"/>
-                <w:sz w:val="24"/>
-                <w:szCs w:val="24"/>
-                <w:shd w:val="clear" w:fill="343D46"/>
-              </w:rPr>
-              <w:t>userMapper = session.</w:t>
-            </w:r>
-            <w:r>
-              <w:rPr>
-                <w:rFonts w:hint="default" w:ascii="Consolas" w:hAnsi="Consolas" w:eastAsia="Consolas" w:cs="Consolas"/>
-                <w:color w:val="4DA9B3"/>
-                <w:sz w:val="24"/>
-                <w:szCs w:val="24"/>
-                <w:shd w:val="clear" w:fill="343D46"/>
-              </w:rPr>
-              <w:t>getMapper</w:t>
-            </w:r>
-            <w:r>
-              <w:rPr>
-                <w:rFonts w:hint="default" w:ascii="Consolas" w:hAnsi="Consolas" w:eastAsia="Consolas" w:cs="Consolas"/>
-                <w:color w:val="FFFFFF"/>
-                <w:sz w:val="24"/>
-                <w:szCs w:val="24"/>
-                <w:shd w:val="clear" w:fill="343D46"/>
-              </w:rPr>
-              <w:t>(</w:t>
-            </w:r>
-            <w:r>
-              <w:rPr>
-                <w:rFonts w:hint="default" w:ascii="Consolas" w:hAnsi="Consolas" w:eastAsia="Consolas" w:cs="Consolas"/>
-                <w:color w:val="58B3B3"/>
-                <w:sz w:val="24"/>
-                <w:szCs w:val="24"/>
-                <w:shd w:val="clear" w:fill="343D46"/>
-              </w:rPr>
-              <w:t>UserAnMapper</w:t>
-            </w:r>
-            <w:r>
-              <w:rPr>
-                <w:rFonts w:hint="default" w:ascii="Consolas" w:hAnsi="Consolas" w:eastAsia="Consolas" w:cs="Consolas"/>
-                <w:color w:val="FFFFFF"/>
-                <w:sz w:val="24"/>
-                <w:szCs w:val="24"/>
-                <w:shd w:val="clear" w:fill="343D46"/>
-              </w:rPr>
-              <w:t>.</w:t>
-            </w:r>
-            <w:r>
-              <w:rPr>
-                <w:rFonts w:hint="default" w:ascii="Consolas" w:hAnsi="Consolas" w:eastAsia="Consolas" w:cs="Consolas"/>
-                <w:color w:val="C594C5"/>
-                <w:sz w:val="24"/>
-                <w:szCs w:val="24"/>
-                <w:shd w:val="clear" w:fill="343D46"/>
-              </w:rPr>
-              <w:t>class</w:t>
-            </w:r>
-            <w:r>
-              <w:rPr>
-                <w:rFonts w:hint="default" w:ascii="Consolas" w:hAnsi="Consolas" w:eastAsia="Consolas" w:cs="Consolas"/>
-                <w:color w:val="FFFFFF"/>
-                <w:sz w:val="24"/>
-                <w:szCs w:val="24"/>
-                <w:shd w:val="clear" w:fill="343D46"/>
-              </w:rPr>
-              <w:t>)</w:t>
-            </w:r>
-            <w:r>
-              <w:rPr>
-                <w:rFonts w:hint="default" w:ascii="Consolas" w:hAnsi="Consolas" w:eastAsia="Consolas" w:cs="Consolas"/>
-                <w:color w:val="CC7832"/>
-                <w:sz w:val="24"/>
-                <w:szCs w:val="24"/>
-                <w:shd w:val="clear" w:fill="343D46"/>
-              </w:rPr>
-              <w:t>;</w:t>
+            <w:r>
+              <w:rPr>
+                <w:rFonts w:hint="default" w:ascii="Consolas" w:hAnsi="Consolas" w:cs="Consolas"/>
+                <w:lang w:val="en-US" w:eastAsia="zh-CN"/>
+              </w:rPr>
+              <w:t>ResultSet resultSet</w:t>
+            </w:r>
+            <w:r>
+              <w:rPr>
+                <w:rFonts w:hint="eastAsia" w:ascii="Consolas" w:hAnsi="Consolas" w:cs="Consolas"/>
+                <w:lang w:val="en-US" w:eastAsia="zh-CN"/>
+              </w:rPr>
+              <w:t xml:space="preserve"> = preparedStatement.executeQuery();</w:t>
             </w:r>
           </w:p>
           <w:p>
@@ -3078,8 +3898,7 @@
               <w:spacing w:line="240" w:lineRule="auto"/>
               <w:textAlignment w:val="auto"/>
               <w:rPr>
-                <w:rFonts w:hint="default"/>
-                <w:vertAlign w:val="baseline"/>
+                <w:rFonts w:hint="default" w:ascii="Consolas" w:hAnsi="Consolas" w:cs="Consolas"/>
                 <w:lang w:val="en-US" w:eastAsia="zh-CN"/>
               </w:rPr>
             </w:pPr>
@@ -3103,101 +3922,411 @@
         <w:spacing w:line="240" w:lineRule="auto"/>
         <w:textAlignment w:val="auto"/>
         <w:rPr>
-          <w:rFonts w:hint="default"/>
-          <w:lang w:val="en-US" w:eastAsia="zh-CN"/>
-        </w:rPr>
-      </w:pPr>
-    </w:p>
-    <w:p>
-      <w:pPr>
-        <w:pageBreakBefore w:val="0"/>
-        <w:widowControl w:val="0"/>
-        <w:kinsoku/>
-        <w:wordWrap/>
-        <w:overflowPunct/>
-        <w:topLinePunct w:val="0"/>
-        <w:autoSpaceDE/>
-        <w:autoSpaceDN/>
-        <w:bidi w:val="0"/>
-        <w:adjustRightInd/>
-        <w:snapToGrid/>
-        <w:spacing w:line="240" w:lineRule="auto"/>
-        <w:textAlignment w:val="auto"/>
-        <w:rPr>
-          <w:rFonts w:hint="default"/>
-          <w:lang w:val="en-US" w:eastAsia="zh-CN"/>
-        </w:rPr>
-      </w:pPr>
-    </w:p>
-    <w:p>
-      <w:pPr>
-        <w:pageBreakBefore w:val="0"/>
-        <w:widowControl w:val="0"/>
-        <w:kinsoku/>
-        <w:wordWrap/>
-        <w:overflowPunct/>
-        <w:topLinePunct w:val="0"/>
-        <w:autoSpaceDE/>
-        <w:autoSpaceDN/>
-        <w:bidi w:val="0"/>
-        <w:adjustRightInd/>
-        <w:snapToGrid/>
-        <w:spacing w:line="240" w:lineRule="auto"/>
-        <w:textAlignment w:val="auto"/>
-        <w:rPr>
-          <w:rFonts w:hint="eastAsia"/>
-          <w:lang w:val="en-US" w:eastAsia="zh-CN"/>
-        </w:rPr>
-      </w:pPr>
-      <w:r>
-        <w:rPr>
-          <w:rFonts w:hint="eastAsia"/>
-          <w:lang w:val="en-US" w:eastAsia="zh-CN"/>
-        </w:rPr>
-        <w:t>二、自己实现一个mybatis</w:t>
-      </w:r>
-    </w:p>
-    <w:p>
-      <w:pPr>
-        <w:pageBreakBefore w:val="0"/>
-        <w:widowControl w:val="0"/>
-        <w:kinsoku/>
-        <w:wordWrap/>
-        <w:overflowPunct/>
-        <w:topLinePunct w:val="0"/>
-        <w:autoSpaceDE/>
-        <w:autoSpaceDN/>
-        <w:bidi w:val="0"/>
-        <w:adjustRightInd/>
-        <w:snapToGrid/>
-        <w:spacing w:line="240" w:lineRule="auto"/>
-        <w:textAlignment w:val="auto"/>
-        <w:rPr>
-          <w:rFonts w:hint="eastAsia"/>
-          <w:lang w:val="en-US" w:eastAsia="zh-CN"/>
-        </w:rPr>
-      </w:pPr>
-    </w:p>
-    <w:p>
-      <w:pPr>
-        <w:pageBreakBefore w:val="0"/>
-        <w:widowControl w:val="0"/>
-        <w:kinsoku/>
-        <w:wordWrap/>
-        <w:overflowPunct/>
-        <w:topLinePunct w:val="0"/>
-        <w:autoSpaceDE/>
-        <w:autoSpaceDN/>
-        <w:bidi w:val="0"/>
-        <w:adjustRightInd/>
-        <w:snapToGrid/>
-        <w:spacing w:line="240" w:lineRule="auto"/>
-        <w:textAlignment w:val="auto"/>
-        <w:rPr>
-          <w:rFonts w:hint="default"/>
-          <w:lang w:val="en-US" w:eastAsia="zh-CN"/>
-        </w:rPr>
-      </w:pPr>
+          <w:rFonts w:hint="default" w:ascii="Consolas" w:hAnsi="Consolas" w:cs="Consolas"/>
+          <w:lang w:val="en-US" w:eastAsia="zh-CN"/>
+        </w:rPr>
+      </w:pPr>
+    </w:p>
+    <w:p>
+      <w:pPr>
+        <w:pageBreakBefore w:val="0"/>
+        <w:widowControl w:val="0"/>
+        <w:kinsoku/>
+        <w:wordWrap/>
+        <w:overflowPunct/>
+        <w:topLinePunct w:val="0"/>
+        <w:autoSpaceDE/>
+        <w:autoSpaceDN/>
+        <w:bidi w:val="0"/>
+        <w:adjustRightInd/>
+        <w:snapToGrid/>
+        <w:spacing w:line="240" w:lineRule="auto"/>
+        <w:textAlignment w:val="auto"/>
+        <w:rPr>
+          <w:rFonts w:hint="eastAsia" w:ascii="Consolas" w:hAnsi="Consolas" w:cs="Consolas"/>
+          <w:lang w:val="en-US" w:eastAsia="zh-CN"/>
+        </w:rPr>
+      </w:pPr>
+      <w:r>
+        <w:rPr>
+          <w:rFonts w:hint="eastAsia" w:ascii="Consolas" w:hAnsi="Consolas" w:cs="Consolas"/>
+          <w:lang w:val="en-US" w:eastAsia="zh-CN"/>
+        </w:rPr>
+        <w:t>然后遍历resultSet，将其add到一个List集合中。</w:t>
+      </w:r>
+    </w:p>
+    <w:p>
+      <w:pPr>
+        <w:pageBreakBefore w:val="0"/>
+        <w:widowControl w:val="0"/>
+        <w:kinsoku/>
+        <w:wordWrap/>
+        <w:overflowPunct/>
+        <w:topLinePunct w:val="0"/>
+        <w:autoSpaceDE/>
+        <w:autoSpaceDN/>
+        <w:bidi w:val="0"/>
+        <w:adjustRightInd/>
+        <w:snapToGrid/>
+        <w:spacing w:line="240" w:lineRule="auto"/>
+        <w:textAlignment w:val="auto"/>
+        <w:rPr>
+          <w:rFonts w:hint="eastAsia" w:ascii="Consolas" w:hAnsi="Consolas" w:cs="Consolas"/>
+          <w:lang w:val="en-US" w:eastAsia="zh-CN"/>
+        </w:rPr>
+      </w:pPr>
+      <w:r>
+        <w:rPr>
+          <w:rFonts w:hint="eastAsia" w:ascii="Consolas" w:hAnsi="Consolas" w:cs="Consolas"/>
+          <w:lang w:val="en-US" w:eastAsia="zh-CN"/>
+        </w:rPr>
+        <w:t>最后把这个list集合return出去。</w:t>
+      </w:r>
+    </w:p>
+    <w:tbl>
+      <w:tblPr>
+        <w:tblStyle w:val="8"/>
+        <w:tblW w:w="0" w:type="auto"/>
+        <w:tblInd w:w="0" w:type="dxa"/>
+        <w:tblBorders>
+          <w:top w:val="single" w:color="auto" w:sz="4" w:space="0"/>
+          <w:left w:val="single" w:color="auto" w:sz="4" w:space="0"/>
+          <w:bottom w:val="single" w:color="auto" w:sz="4" w:space="0"/>
+          <w:right w:val="single" w:color="auto" w:sz="4" w:space="0"/>
+          <w:insideH w:val="single" w:color="auto" w:sz="4" w:space="0"/>
+          <w:insideV w:val="single" w:color="auto" w:sz="4" w:space="0"/>
+        </w:tblBorders>
+        <w:tblLayout w:type="autofit"/>
+        <w:tblCellMar>
+          <w:left w:w="108" w:type="dxa"/>
+          <w:right w:w="108" w:type="dxa"/>
+        </w:tblCellMar>
+      </w:tblPr>
+      <w:tblGrid>
+        <w:gridCol w:w="9906"/>
+      </w:tblGrid>
+      <w:tr>
+        <w:tblPrEx>
+          <w:tblBorders>
+            <w:top w:val="single" w:color="auto" w:sz="4" w:space="0"/>
+            <w:left w:val="single" w:color="auto" w:sz="4" w:space="0"/>
+            <w:bottom w:val="single" w:color="auto" w:sz="4" w:space="0"/>
+            <w:right w:val="single" w:color="auto" w:sz="4" w:space="0"/>
+            <w:insideH w:val="single" w:color="auto" w:sz="4" w:space="0"/>
+            <w:insideV w:val="single" w:color="auto" w:sz="4" w:space="0"/>
+          </w:tblBorders>
+        </w:tblPrEx>
+        <w:tc>
+          <w:tcPr>
+            <w:tcW w:w="9906" w:type="dxa"/>
+          </w:tcPr>
+          <w:p>
+            <w:pPr>
+              <w:pageBreakBefore w:val="0"/>
+              <w:widowControl w:val="0"/>
+              <w:kinsoku/>
+              <w:wordWrap/>
+              <w:overflowPunct/>
+              <w:topLinePunct w:val="0"/>
+              <w:autoSpaceDE/>
+              <w:autoSpaceDN/>
+              <w:bidi w:val="0"/>
+              <w:adjustRightInd/>
+              <w:snapToGrid/>
+              <w:spacing w:line="240" w:lineRule="auto"/>
+              <w:textAlignment w:val="auto"/>
+              <w:rPr>
+                <w:rFonts w:hint="eastAsia" w:ascii="Consolas" w:hAnsi="Consolas" w:cs="Consolas"/>
+                <w:vertAlign w:val="baseline"/>
+                <w:lang w:val="en-US" w:eastAsia="zh-CN"/>
+              </w:rPr>
+            </w:pPr>
+            <w:r>
+              <w:rPr>
+                <w:rFonts w:hint="eastAsia" w:ascii="Consolas" w:hAnsi="Consolas" w:cs="Consolas"/>
+                <w:vertAlign w:val="baseline"/>
+                <w:lang w:val="en-US" w:eastAsia="zh-CN"/>
+              </w:rPr>
+              <w:t>List&lt;E&gt; list = new ArrayList();</w:t>
+            </w:r>
+          </w:p>
+          <w:p>
+            <w:pPr>
+              <w:pageBreakBefore w:val="0"/>
+              <w:widowControl w:val="0"/>
+              <w:kinsoku/>
+              <w:wordWrap/>
+              <w:overflowPunct/>
+              <w:topLinePunct w:val="0"/>
+              <w:autoSpaceDE/>
+              <w:autoSpaceDN/>
+              <w:bidi w:val="0"/>
+              <w:adjustRightInd/>
+              <w:snapToGrid/>
+              <w:spacing w:line="240" w:lineRule="auto"/>
+              <w:textAlignment w:val="auto"/>
+              <w:rPr>
+                <w:rFonts w:hint="eastAsia" w:ascii="Consolas" w:hAnsi="Consolas" w:cs="Consolas"/>
+                <w:vertAlign w:val="baseline"/>
+                <w:lang w:val="en-US" w:eastAsia="zh-CN"/>
+              </w:rPr>
+            </w:pPr>
+            <w:r>
+              <w:rPr>
+                <w:rFonts w:hint="eastAsia" w:ascii="Consolas" w:hAnsi="Consolas" w:cs="Consolas"/>
+                <w:vertAlign w:val="baseline"/>
+                <w:lang w:val="en-US" w:eastAsia="zh-CN"/>
+              </w:rPr>
+              <w:t>while(resultSet.next()){</w:t>
+            </w:r>
+          </w:p>
+          <w:p>
+            <w:pPr>
+              <w:pageBreakBefore w:val="0"/>
+              <w:widowControl w:val="0"/>
+              <w:kinsoku/>
+              <w:wordWrap/>
+              <w:overflowPunct/>
+              <w:topLinePunct w:val="0"/>
+              <w:autoSpaceDE/>
+              <w:autoSpaceDN/>
+              <w:bidi w:val="0"/>
+              <w:adjustRightInd/>
+              <w:snapToGrid/>
+              <w:spacing w:line="240" w:lineRule="auto"/>
+              <w:textAlignment w:val="auto"/>
+              <w:rPr>
+                <w:rFonts w:hint="eastAsia" w:ascii="Consolas" w:hAnsi="Consolas" w:cs="Consolas"/>
+                <w:vertAlign w:val="baseline"/>
+                <w:lang w:val="en-US" w:eastAsia="zh-CN"/>
+              </w:rPr>
+            </w:pPr>
+            <w:r>
+              <w:rPr>
+                <w:rFonts w:hint="eastAsia" w:ascii="Consolas" w:hAnsi="Consolas" w:cs="Consolas"/>
+                <w:vertAlign w:val="baseline"/>
+                <w:lang w:val="en-US" w:eastAsia="zh-CN"/>
+              </w:rPr>
+              <w:t xml:space="preserve">    E element = (E) Class.forName(xml里面的全限定类名).newInstance();</w:t>
+            </w:r>
+          </w:p>
+          <w:p>
+            <w:pPr>
+              <w:pageBreakBefore w:val="0"/>
+              <w:widowControl w:val="0"/>
+              <w:kinsoku/>
+              <w:wordWrap/>
+              <w:overflowPunct/>
+              <w:topLinePunct w:val="0"/>
+              <w:autoSpaceDE/>
+              <w:autoSpaceDN/>
+              <w:bidi w:val="0"/>
+              <w:adjustRightInd/>
+              <w:snapToGrid/>
+              <w:spacing w:line="240" w:lineRule="auto"/>
+              <w:textAlignment w:val="auto"/>
+              <w:rPr>
+                <w:rFonts w:hint="default" w:ascii="Consolas" w:hAnsi="Consolas" w:cs="Consolas"/>
+                <w:vertAlign w:val="baseline"/>
+                <w:lang w:val="en-US" w:eastAsia="zh-CN"/>
+              </w:rPr>
+            </w:pPr>
+            <w:r>
+              <w:rPr>
+                <w:rFonts w:hint="eastAsia" w:ascii="Consolas" w:hAnsi="Consolas" w:cs="Consolas"/>
+                <w:vertAlign w:val="baseline"/>
+                <w:lang w:val="en-US" w:eastAsia="zh-CN"/>
+              </w:rPr>
+              <w:t xml:space="preserve">    list.add(element);</w:t>
+            </w:r>
+          </w:p>
+          <w:p>
+            <w:pPr>
+              <w:pageBreakBefore w:val="0"/>
+              <w:widowControl w:val="0"/>
+              <w:kinsoku/>
+              <w:wordWrap/>
+              <w:overflowPunct/>
+              <w:topLinePunct w:val="0"/>
+              <w:autoSpaceDE/>
+              <w:autoSpaceDN/>
+              <w:bidi w:val="0"/>
+              <w:adjustRightInd/>
+              <w:snapToGrid/>
+              <w:spacing w:line="240" w:lineRule="auto"/>
+              <w:textAlignment w:val="auto"/>
+              <w:rPr>
+                <w:rFonts w:hint="eastAsia" w:ascii="Consolas" w:hAnsi="Consolas" w:cs="Consolas"/>
+                <w:vertAlign w:val="baseline"/>
+                <w:lang w:val="en-US" w:eastAsia="zh-CN"/>
+              </w:rPr>
+            </w:pPr>
+            <w:r>
+              <w:rPr>
+                <w:rFonts w:hint="eastAsia" w:ascii="Consolas" w:hAnsi="Consolas" w:cs="Consolas"/>
+                <w:vertAlign w:val="baseline"/>
+                <w:lang w:val="en-US" w:eastAsia="zh-CN"/>
+              </w:rPr>
+              <w:t>}</w:t>
+            </w:r>
+          </w:p>
+          <w:p>
+            <w:pPr>
+              <w:pageBreakBefore w:val="0"/>
+              <w:widowControl w:val="0"/>
+              <w:kinsoku/>
+              <w:wordWrap/>
+              <w:overflowPunct/>
+              <w:topLinePunct w:val="0"/>
+              <w:autoSpaceDE/>
+              <w:autoSpaceDN/>
+              <w:bidi w:val="0"/>
+              <w:adjustRightInd/>
+              <w:snapToGrid/>
+              <w:spacing w:line="240" w:lineRule="auto"/>
+              <w:textAlignment w:val="auto"/>
+              <w:rPr>
+                <w:rFonts w:hint="eastAsia" w:ascii="Consolas" w:hAnsi="Consolas" w:cs="Consolas"/>
+                <w:vertAlign w:val="baseline"/>
+                <w:lang w:val="en-US" w:eastAsia="zh-CN"/>
+              </w:rPr>
+            </w:pPr>
+          </w:p>
+          <w:p>
+            <w:pPr>
+              <w:pageBreakBefore w:val="0"/>
+              <w:widowControl w:val="0"/>
+              <w:kinsoku/>
+              <w:wordWrap/>
+              <w:overflowPunct/>
+              <w:topLinePunct w:val="0"/>
+              <w:autoSpaceDE/>
+              <w:autoSpaceDN/>
+              <w:bidi w:val="0"/>
+              <w:adjustRightInd/>
+              <w:snapToGrid/>
+              <w:spacing w:line="240" w:lineRule="auto"/>
+              <w:textAlignment w:val="auto"/>
+              <w:rPr>
+                <w:rFonts w:hint="default" w:ascii="Consolas" w:hAnsi="Consolas" w:cs="Consolas"/>
+                <w:vertAlign w:val="baseline"/>
+                <w:lang w:val="en-US" w:eastAsia="zh-CN"/>
+              </w:rPr>
+            </w:pPr>
+            <w:r>
+              <w:rPr>
+                <w:rFonts w:hint="eastAsia" w:ascii="Consolas" w:hAnsi="Consolas" w:cs="Consolas"/>
+                <w:vertAlign w:val="baseline"/>
+                <w:lang w:val="en-US" w:eastAsia="zh-CN"/>
+              </w:rPr>
+              <w:t>return list;</w:t>
+            </w:r>
+          </w:p>
+        </w:tc>
+      </w:tr>
+    </w:tbl>
+    <w:p>
+      <w:pPr>
+        <w:pageBreakBefore w:val="0"/>
+        <w:widowControl w:val="0"/>
+        <w:kinsoku/>
+        <w:wordWrap/>
+        <w:overflowPunct/>
+        <w:topLinePunct w:val="0"/>
+        <w:autoSpaceDE/>
+        <w:autoSpaceDN/>
+        <w:bidi w:val="0"/>
+        <w:adjustRightInd/>
+        <w:snapToGrid/>
+        <w:spacing w:line="240" w:lineRule="auto"/>
+        <w:textAlignment w:val="auto"/>
+        <w:rPr>
+          <w:rFonts w:hint="eastAsia" w:ascii="Consolas" w:hAnsi="Consolas" w:cs="Consolas"/>
+          <w:lang w:val="en-US" w:eastAsia="zh-CN"/>
+        </w:rPr>
+      </w:pPr>
+    </w:p>
+    <w:p>
+      <w:pPr>
+        <w:pageBreakBefore w:val="0"/>
+        <w:widowControl w:val="0"/>
+        <w:kinsoku/>
+        <w:wordWrap/>
+        <w:overflowPunct/>
+        <w:topLinePunct w:val="0"/>
+        <w:autoSpaceDE/>
+        <w:autoSpaceDN/>
+        <w:bidi w:val="0"/>
+        <w:adjustRightInd/>
+        <w:snapToGrid/>
+        <w:spacing w:line="240" w:lineRule="auto"/>
+        <w:textAlignment w:val="auto"/>
+        <w:rPr>
+          <w:rFonts w:hint="eastAsia" w:ascii="Consolas" w:hAnsi="Consolas" w:cs="Consolas"/>
+          <w:lang w:val="en-US" w:eastAsia="zh-CN"/>
+        </w:rPr>
+      </w:pPr>
+    </w:p>
+    <w:p>
+      <w:pPr>
+        <w:pStyle w:val="4"/>
+        <w:pageBreakBefore w:val="0"/>
+        <w:widowControl w:val="0"/>
+        <w:kinsoku/>
+        <w:wordWrap/>
+        <w:overflowPunct/>
+        <w:topLinePunct w:val="0"/>
+        <w:autoSpaceDE/>
+        <w:autoSpaceDN/>
+        <w:bidi w:val="0"/>
+        <w:adjustRightInd/>
+        <w:snapToGrid/>
+        <w:spacing w:before="0" w:beforeLines="0" w:after="0" w:afterLines="0" w:line="240" w:lineRule="auto"/>
+        <w:textAlignment w:val="auto"/>
+        <w:rPr>
+          <w:rFonts w:hint="eastAsia" w:ascii="Consolas" w:hAnsi="Consolas" w:cs="Consolas"/>
+          <w:b/>
+          <w:bCs w:val="0"/>
+          <w:lang w:val="en-US" w:eastAsia="zh-CN"/>
+        </w:rPr>
+      </w:pPr>
+      <w:r>
+        <w:rPr>
+          <w:rFonts w:hint="eastAsia" w:ascii="Consolas" w:hAnsi="Consolas" w:cs="Consolas"/>
+          <w:b/>
+          <w:bCs w:val="0"/>
+          <w:lang w:val="en-US" w:eastAsia="zh-CN"/>
+        </w:rPr>
+        <w:t xml:space="preserve"> 3、具体实现</w:t>
+      </w:r>
+    </w:p>
+    <w:p>
+      <w:pPr>
+        <w:pageBreakBefore w:val="0"/>
+        <w:widowControl w:val="0"/>
+        <w:kinsoku/>
+        <w:wordWrap/>
+        <w:overflowPunct/>
+        <w:topLinePunct w:val="0"/>
+        <w:autoSpaceDE/>
+        <w:autoSpaceDN/>
+        <w:bidi w:val="0"/>
+        <w:adjustRightInd/>
+        <w:snapToGrid/>
+        <w:spacing w:line="240" w:lineRule="auto"/>
+        <w:textAlignment w:val="auto"/>
+        <w:rPr>
+          <w:rFonts w:hint="default" w:ascii="Consolas" w:hAnsi="Consolas" w:cs="Consolas"/>
+          <w:lang w:val="en-US" w:eastAsia="zh-CN"/>
+        </w:rPr>
+      </w:pPr>
+      <w:r>
+        <w:rPr>
+          <w:rFonts w:hint="eastAsia" w:ascii="Consolas" w:hAnsi="Consolas" w:cs="Consolas"/>
+          <w:lang w:val="en-US" w:eastAsia="zh-CN"/>
+        </w:rPr>
+        <w:t>有点复杂啊...细节有点多...</w:t>
+      </w:r>
       <w:bookmarkStart w:id="0" w:name="_GoBack"/>
       <w:bookmarkEnd w:id="0"/>
     </w:p>
@@ -3210,6 +4339,31 @@
     </w:sectPr>
   </w:body>
 </w:document>
+</file>
+
+<file path=word/numbering.xml><?xml version="1.0" encoding="utf-8"?>
+<w:numbering xmlns:wpc="http://schemas.microsoft.com/office/word/2010/wordprocessingCanvas" xmlns:mc="http://schemas.openxmlformats.org/markup-compatibility/2006" xmlns:o="urn:schemas-microsoft-com:office:office" xmlns:r="http://schemas.openxmlformats.org/officeDocument/2006/relationships" xmlns:m="http://schemas.openxmlformats.org/officeDocument/2006/math" xmlns:v="urn:schemas-microsoft-com:vml" xmlns:wp14="http://schemas.microsoft.com/office/word/2010/wordprocessingDrawing" xmlns:wp="http://schemas.openxmlformats.org/drawingml/2006/wordprocessingDrawing" xmlns:w10="urn:schemas-microsoft-com:office:word" xmlns:w="http://schemas.openxmlformats.org/wordprocessingml/2006/main" xmlns:w14="http://schemas.microsoft.com/office/word/2010/wordml" xmlns:wpg="http://schemas.microsoft.com/office/word/2010/wordprocessingGroup" xmlns:wpi="http://schemas.microsoft.com/office/word/2010/wordprocessingInk" xmlns:wne="http://schemas.microsoft.com/office/word/2006/wordml" xmlns:wps="http://schemas.microsoft.com/office/word/2010/wordprocessingShape" mc:Ignorable="w14 wp14">
+  <w:abstractNum w:abstractNumId="0">
+    <w:nsid w:val="F2FF02F6"/>
+    <w:multiLevelType w:val="singleLevel"/>
+    <w:tmpl w:val="F2FF02F6"/>
+    <w:lvl w:ilvl="0" w:tentative="0">
+      <w:start w:val="1"/>
+      <w:numFmt w:val="bullet"/>
+      <w:lvlText w:val=""/>
+      <w:lvlJc w:val="left"/>
+      <w:pPr>
+        <w:ind w:left="420" w:hanging="420"/>
+      </w:pPr>
+      <w:rPr>
+        <w:rFonts w:hint="default" w:ascii="Wingdings" w:hAnsi="Wingdings"/>
+      </w:rPr>
+    </w:lvl>
+  </w:abstractNum>
+  <w:num w:numId="1">
+    <w:abstractNumId w:val="0"/>
+  </w:num>
+</w:numbering>
 </file>
 
 <file path=word/styles.xml><?xml version="1.0" encoding="utf-8"?>
@@ -3370,7 +4524,7 @@
     <w:lsdException w:unhideWhenUsed="0" w:uiPriority="0" w:semiHidden="0" w:name="Table Web 2"/>
     <w:lsdException w:unhideWhenUsed="0" w:uiPriority="0" w:semiHidden="0" w:name="Table Web 3"/>
     <w:lsdException w:unhideWhenUsed="0" w:uiPriority="0" w:semiHidden="0" w:name="Balloon Text"/>
-    <w:lsdException w:unhideWhenUsed="0" w:uiPriority="0" w:semiHidden="0" w:name="Table Grid"/>
+    <w:lsdException w:qFormat="1" w:unhideWhenUsed="0" w:uiPriority="0" w:semiHidden="0" w:name="Table Grid"/>
     <w:lsdException w:unhideWhenUsed="0" w:uiPriority="0" w:semiHidden="0" w:name="Table Theme"/>
     <w:lsdException w:unhideWhenUsed="0" w:uiPriority="60" w:semiHidden="0" w:name="Light Shading"/>
     <w:lsdException w:unhideWhenUsed="0" w:uiPriority="61" w:semiHidden="0" w:name="Light List"/>
@@ -3615,6 +4769,7 @@
   <w:style w:type="table" w:styleId="8">
     <w:name w:val="Table Grid"/>
     <w:basedOn w:val="7"/>
+    <w:qFormat/>
     <w:uiPriority w:val="0"/>
     <w:pPr>
       <w:widowControl w:val="0"/>

</xml_diff>

<commit_message>
update mybatis package tag
</commit_message>
<xml_diff>
--- a/java/3_third/3_56_Mybatis.docx
+++ b/java/3_third/3_56_Mybatis.docx
@@ -3478,14 +3478,7 @@
                 <w:rFonts w:hint="default" w:ascii="Consolas" w:hAnsi="Consolas" w:cs="Consolas"/>
                 <w:lang w:val="en-US" w:eastAsia="zh-CN"/>
               </w:rPr>
-              <w:t>ResultSet resultSet</w:t>
-            </w:r>
-            <w:r>
-              <w:rPr>
-                <w:rFonts w:hint="default" w:ascii="Consolas" w:hAnsi="Consolas" w:cs="Consolas"/>
-                <w:lang w:val="en-US" w:eastAsia="zh-CN"/>
-              </w:rPr>
-              <w:t xml:space="preserve"> = preparedStatement.executeQuery();</w:t>
+              <w:t>ResultSet resultSet = preparedStatement.executeQuery();</w:t>
             </w:r>
           </w:p>
           <w:p>
@@ -4159,7 +4152,9 @@
         </w:tblBorders>
         <w:tblLayout w:type="autofit"/>
         <w:tblCellMar>
+          <w:top w:w="0" w:type="dxa"/>
           <w:left w:w="108" w:type="dxa"/>
+          <w:bottom w:w="0" w:type="dxa"/>
           <w:right w:w="108" w:type="dxa"/>
         </w:tblCellMar>
       </w:tblPr>
@@ -4177,7 +4172,9 @@
             <w:insideV w:val="single" w:color="auto" w:sz="4" w:space="0"/>
           </w:tblBorders>
           <w:tblCellMar>
+            <w:top w:w="0" w:type="dxa"/>
             <w:left w:w="108" w:type="dxa"/>
+            <w:bottom w:w="0" w:type="dxa"/>
             <w:right w:w="108" w:type="dxa"/>
           </w:tblCellMar>
         </w:tblPrEx>
@@ -4900,15 +4897,7 @@
                 <w:vertAlign w:val="baseline"/>
                 <w:lang w:val="en-US" w:eastAsia="zh-CN"/>
               </w:rPr>
-              <w:t xml:space="preserve">            </w:t>
-            </w:r>
-            <w:r>
-              <w:rPr>
-                <w:rFonts w:hint="default" w:ascii="Consolas" w:hAnsi="Consolas" w:cs="Consolas"/>
-                <w:vertAlign w:val="baseline"/>
-                <w:lang w:val="en-US" w:eastAsia="zh-CN"/>
-              </w:rPr>
-              <w:t>address=#{userAddress},</w:t>
+              <w:t xml:space="preserve">            address=#{userAddress},</w:t>
             </w:r>
           </w:p>
           <w:p>
@@ -4938,15 +4927,7 @@
                 <w:vertAlign w:val="baseline"/>
                 <w:lang w:val="en-US" w:eastAsia="zh-CN"/>
               </w:rPr>
-              <w:t xml:space="preserve">            </w:t>
-            </w:r>
-            <w:r>
-              <w:rPr>
-                <w:rFonts w:hint="default" w:ascii="Consolas" w:hAnsi="Consolas" w:cs="Consolas"/>
-                <w:vertAlign w:val="baseline"/>
-                <w:lang w:val="en-US" w:eastAsia="zh-CN"/>
-              </w:rPr>
-              <w:t>sex=#{userSex},</w:t>
+              <w:t xml:space="preserve">            sex=#{userSex},</w:t>
             </w:r>
           </w:p>
           <w:p>
@@ -4976,15 +4957,7 @@
                 <w:vertAlign w:val="baseline"/>
                 <w:lang w:val="en-US" w:eastAsia="zh-CN"/>
               </w:rPr>
-              <w:t xml:space="preserve">            </w:t>
-            </w:r>
-            <w:r>
-              <w:rPr>
-                <w:rFonts w:hint="default" w:ascii="Consolas" w:hAnsi="Consolas" w:cs="Consolas"/>
-                <w:vertAlign w:val="baseline"/>
-                <w:lang w:val="en-US" w:eastAsia="zh-CN"/>
-              </w:rPr>
-              <w:t xml:space="preserve">birthday=#{userBirthday} </w:t>
+              <w:t xml:space="preserve">            birthday=#{userBirthday} </w:t>
             </w:r>
           </w:p>
           <w:p>
@@ -5014,15 +4987,7 @@
                 <w:vertAlign w:val="baseline"/>
                 <w:lang w:val="en-US" w:eastAsia="zh-CN"/>
               </w:rPr>
-              <w:t xml:space="preserve">        </w:t>
-            </w:r>
-            <w:r>
-              <w:rPr>
-                <w:rFonts w:hint="default" w:ascii="Consolas" w:hAnsi="Consolas" w:cs="Consolas"/>
-                <w:vertAlign w:val="baseline"/>
-                <w:lang w:val="en-US" w:eastAsia="zh-CN"/>
-              </w:rPr>
-              <w:t>where id=#{userId};</w:t>
+              <w:t xml:space="preserve">        where id=#{userId};</w:t>
             </w:r>
           </w:p>
           <w:p>
@@ -5349,7 +5314,9 @@
         </w:tblBorders>
         <w:tblLayout w:type="autofit"/>
         <w:tblCellMar>
+          <w:top w:w="0" w:type="dxa"/>
           <w:left w:w="108" w:type="dxa"/>
+          <w:bottom w:w="0" w:type="dxa"/>
           <w:right w:w="108" w:type="dxa"/>
         </w:tblCellMar>
       </w:tblPr>
@@ -5367,7 +5334,9 @@
             <w:insideV w:val="single" w:color="auto" w:sz="4" w:space="0"/>
           </w:tblBorders>
           <w:tblCellMar>
+            <w:top w:w="0" w:type="dxa"/>
             <w:left w:w="108" w:type="dxa"/>
+            <w:bottom w:w="0" w:type="dxa"/>
             <w:right w:w="108" w:type="dxa"/>
           </w:tblCellMar>
         </w:tblPrEx>
@@ -5658,37 +5627,7 @@
                 <w:szCs w:val="21"/>
                 <w:shd w:val="clear" w:fill="343D46"/>
               </w:rPr>
-              <w:t>// 1</w:t>
-            </w:r>
-            <w:r>
-              <w:rPr>
-                <w:rFonts w:hint="default" w:ascii="Consolas" w:hAnsi="Consolas" w:eastAsia="Consolas" w:cs="Consolas"/>
-                <w:color w:val="808080"/>
-                <w:sz w:val="21"/>
-                <w:szCs w:val="21"/>
-                <w:shd w:val="clear" w:fill="343D46"/>
-              </w:rPr>
-              <w:t>、读取</w:t>
-            </w:r>
-            <w:r>
-              <w:rPr>
-                <w:rFonts w:hint="default" w:ascii="Consolas" w:hAnsi="Consolas" w:eastAsia="Consolas" w:cs="Consolas"/>
-                <w:color w:val="808080"/>
-                <w:sz w:val="21"/>
-                <w:szCs w:val="21"/>
-                <w:shd w:val="clear" w:fill="343D46"/>
-              </w:rPr>
-              <w:t>xml</w:t>
-            </w:r>
-            <w:r>
-              <w:rPr>
-                <w:rFonts w:hint="default" w:ascii="Consolas" w:hAnsi="Consolas" w:eastAsia="Consolas" w:cs="Consolas"/>
-                <w:color w:val="808080"/>
-                <w:sz w:val="21"/>
-                <w:szCs w:val="21"/>
-                <w:shd w:val="clear" w:fill="343D46"/>
-              </w:rPr>
-              <w:t>配置文件</w:t>
+              <w:t>// 1、读取xml配置文件</w:t>
             </w:r>
             <w:r>
               <w:rPr>
@@ -5829,7 +5768,7 @@
                 <w:szCs w:val="21"/>
                 <w:shd w:val="clear" w:fill="343D46"/>
               </w:rPr>
-              <w:t>// 2</w:t>
+              <w:t>// 2、获取SqlSessionFactory</w:t>
             </w:r>
             <w:r>
               <w:rPr>
@@ -5839,7 +5778,7 @@
                 <w:szCs w:val="21"/>
                 <w:shd w:val="clear" w:fill="343D46"/>
               </w:rPr>
-              <w:t>、获取</w:t>
+              <w:br w:type="textWrapping"/>
             </w:r>
             <w:r>
               <w:rPr>
@@ -5849,7 +5788,107 @@
                 <w:szCs w:val="21"/>
                 <w:shd w:val="clear" w:fill="343D46"/>
               </w:rPr>
-              <w:t>SqlSessionFactory</w:t>
+              <w:t xml:space="preserve">    </w:t>
+            </w:r>
+            <w:r>
+              <w:rPr>
+                <w:rFonts w:hint="default" w:ascii="Consolas" w:hAnsi="Consolas" w:eastAsia="Consolas" w:cs="Consolas"/>
+                <w:color w:val="58B3B3"/>
+                <w:sz w:val="21"/>
+                <w:szCs w:val="21"/>
+                <w:shd w:val="clear" w:fill="343D46"/>
+              </w:rPr>
+              <w:t xml:space="preserve">SqlSessionFactory </w:t>
+            </w:r>
+            <w:r>
+              <w:rPr>
+                <w:rFonts w:hint="default" w:ascii="Consolas" w:hAnsi="Consolas" w:eastAsia="Consolas" w:cs="Consolas"/>
+                <w:color w:val="FFFFFF"/>
+                <w:sz w:val="21"/>
+                <w:szCs w:val="21"/>
+                <w:shd w:val="clear" w:fill="343D46"/>
+              </w:rPr>
+              <w:t xml:space="preserve">factory = </w:t>
+            </w:r>
+            <w:r>
+              <w:rPr>
+                <w:rFonts w:hint="default" w:ascii="Consolas" w:hAnsi="Consolas" w:eastAsia="Consolas" w:cs="Consolas"/>
+                <w:color w:val="C594C5"/>
+                <w:sz w:val="21"/>
+                <w:szCs w:val="21"/>
+                <w:shd w:val="clear" w:fill="343D46"/>
+              </w:rPr>
+              <w:t xml:space="preserve">new </w:t>
+            </w:r>
+            <w:r>
+              <w:rPr>
+                <w:rFonts w:hint="default" w:ascii="Consolas" w:hAnsi="Consolas" w:eastAsia="Consolas" w:cs="Consolas"/>
+                <w:color w:val="FFFFFF"/>
+                <w:sz w:val="21"/>
+                <w:szCs w:val="21"/>
+                <w:shd w:val="clear" w:fill="343D46"/>
+              </w:rPr>
+              <w:t>SqlSessionFactoryBuilder().</w:t>
+            </w:r>
+            <w:r>
+              <w:rPr>
+                <w:rFonts w:hint="default" w:ascii="Consolas" w:hAnsi="Consolas" w:eastAsia="Consolas" w:cs="Consolas"/>
+                <w:color w:val="4DA9B3"/>
+                <w:sz w:val="21"/>
+                <w:szCs w:val="21"/>
+                <w:shd w:val="clear" w:fill="343D46"/>
+              </w:rPr>
+              <w:t>build</w:t>
+            </w:r>
+            <w:r>
+              <w:rPr>
+                <w:rFonts w:hint="default" w:ascii="Consolas" w:hAnsi="Consolas" w:eastAsia="Consolas" w:cs="Consolas"/>
+                <w:color w:val="FFFFFF"/>
+                <w:sz w:val="21"/>
+                <w:szCs w:val="21"/>
+                <w:shd w:val="clear" w:fill="343D46"/>
+              </w:rPr>
+              <w:t>(in)</w:t>
+            </w:r>
+            <w:r>
+              <w:rPr>
+                <w:rFonts w:hint="default" w:ascii="Consolas" w:hAnsi="Consolas" w:eastAsia="Consolas" w:cs="Consolas"/>
+                <w:color w:val="CC7832"/>
+                <w:sz w:val="21"/>
+                <w:szCs w:val="21"/>
+                <w:shd w:val="clear" w:fill="343D46"/>
+              </w:rPr>
+              <w:t>;</w:t>
+            </w:r>
+            <w:r>
+              <w:rPr>
+                <w:rFonts w:hint="default" w:ascii="Consolas" w:hAnsi="Consolas" w:eastAsia="Consolas" w:cs="Consolas"/>
+                <w:color w:val="CC7832"/>
+                <w:sz w:val="21"/>
+                <w:szCs w:val="21"/>
+                <w:shd w:val="clear" w:fill="343D46"/>
+              </w:rPr>
+              <w:br w:type="textWrapping"/>
+            </w:r>
+            <w:r>
+              <w:rPr>
+                <w:rFonts w:hint="default" w:ascii="Consolas" w:hAnsi="Consolas" w:eastAsia="Consolas" w:cs="Consolas"/>
+                <w:color w:val="CC7832"/>
+                <w:sz w:val="21"/>
+                <w:szCs w:val="21"/>
+                <w:shd w:val="clear" w:fill="343D46"/>
+              </w:rPr>
+              <w:br w:type="textWrapping"/>
+            </w:r>
+            <w:r>
+              <w:rPr>
+                <w:rFonts w:hint="default" w:ascii="Consolas" w:hAnsi="Consolas" w:eastAsia="Consolas" w:cs="Consolas"/>
+                <w:color w:val="CC7832"/>
+                <w:sz w:val="21"/>
+                <w:szCs w:val="21"/>
+                <w:shd w:val="clear" w:fill="343D46"/>
+              </w:rPr>
+              <w:t xml:space="preserve">    </w:t>
             </w:r>
             <w:r>
               <w:rPr>
@@ -5859,6 +5898,16 @@
                 <w:szCs w:val="21"/>
                 <w:shd w:val="clear" w:fill="343D46"/>
               </w:rPr>
+              <w:t>// 3、获取SqlSession对象</w:t>
+            </w:r>
+            <w:r>
+              <w:rPr>
+                <w:rFonts w:hint="default" w:ascii="Consolas" w:hAnsi="Consolas" w:eastAsia="Consolas" w:cs="Consolas"/>
+                <w:color w:val="808080"/>
+                <w:sz w:val="21"/>
+                <w:szCs w:val="21"/>
+                <w:shd w:val="clear" w:fill="343D46"/>
+              </w:rPr>
               <w:br w:type="textWrapping"/>
             </w:r>
             <w:r>
@@ -5874,32 +5923,22 @@
             <w:r>
               <w:rPr>
                 <w:rFonts w:hint="default" w:ascii="Consolas" w:hAnsi="Consolas" w:eastAsia="Consolas" w:cs="Consolas"/>
-                <w:color w:val="58B3B3"/>
-                <w:sz w:val="21"/>
-                <w:szCs w:val="21"/>
-                <w:shd w:val="clear" w:fill="343D46"/>
-              </w:rPr>
-              <w:t xml:space="preserve">SqlSessionFactory </w:t>
-            </w:r>
-            <w:r>
-              <w:rPr>
-                <w:rFonts w:hint="default" w:ascii="Consolas" w:hAnsi="Consolas" w:eastAsia="Consolas" w:cs="Consolas"/>
                 <w:color w:val="FFFFFF"/>
                 <w:sz w:val="21"/>
                 <w:szCs w:val="21"/>
                 <w:shd w:val="clear" w:fill="343D46"/>
               </w:rPr>
-              <w:t xml:space="preserve">factory = </w:t>
-            </w:r>
-            <w:r>
-              <w:rPr>
-                <w:rFonts w:hint="default" w:ascii="Consolas" w:hAnsi="Consolas" w:eastAsia="Consolas" w:cs="Consolas"/>
-                <w:color w:val="C594C5"/>
-                <w:sz w:val="21"/>
-                <w:szCs w:val="21"/>
-                <w:shd w:val="clear" w:fill="343D46"/>
-              </w:rPr>
-              <w:t xml:space="preserve">new </w:t>
+              <w:t>sqlSession = factory.</w:t>
+            </w:r>
+            <w:r>
+              <w:rPr>
+                <w:rFonts w:hint="default" w:ascii="Consolas" w:hAnsi="Consolas" w:eastAsia="Consolas" w:cs="Consolas"/>
+                <w:color w:val="4DA9B3"/>
+                <w:sz w:val="21"/>
+                <w:szCs w:val="21"/>
+                <w:shd w:val="clear" w:fill="343D46"/>
+              </w:rPr>
+              <w:t>openSession</w:t>
             </w:r>
             <w:r>
               <w:rPr>
@@ -5909,27 +5948,7 @@
                 <w:szCs w:val="21"/>
                 <w:shd w:val="clear" w:fill="343D46"/>
               </w:rPr>
-              <w:t>SqlSessionFactoryBuilder().</w:t>
-            </w:r>
-            <w:r>
-              <w:rPr>
-                <w:rFonts w:hint="default" w:ascii="Consolas" w:hAnsi="Consolas" w:eastAsia="Consolas" w:cs="Consolas"/>
-                <w:color w:val="4DA9B3"/>
-                <w:sz w:val="21"/>
-                <w:szCs w:val="21"/>
-                <w:shd w:val="clear" w:fill="343D46"/>
-              </w:rPr>
-              <w:t>build</w:t>
-            </w:r>
-            <w:r>
-              <w:rPr>
-                <w:rFonts w:hint="default" w:ascii="Consolas" w:hAnsi="Consolas" w:eastAsia="Consolas" w:cs="Consolas"/>
-                <w:color w:val="FFFFFF"/>
-                <w:sz w:val="21"/>
-                <w:szCs w:val="21"/>
-                <w:shd w:val="clear" w:fill="343D46"/>
-              </w:rPr>
-              <w:t>(in)</w:t>
+              <w:t>()</w:t>
             </w:r>
             <w:r>
               <w:rPr>
@@ -5979,167 +5998,7 @@
                 <w:szCs w:val="21"/>
                 <w:shd w:val="clear" w:fill="343D46"/>
               </w:rPr>
-              <w:t>// 3</w:t>
-            </w:r>
-            <w:r>
-              <w:rPr>
-                <w:rFonts w:hint="default" w:ascii="Consolas" w:hAnsi="Consolas" w:eastAsia="Consolas" w:cs="Consolas"/>
-                <w:color w:val="808080"/>
-                <w:sz w:val="21"/>
-                <w:szCs w:val="21"/>
-                <w:shd w:val="clear" w:fill="343D46"/>
-              </w:rPr>
-              <w:t>、获取</w:t>
-            </w:r>
-            <w:r>
-              <w:rPr>
-                <w:rFonts w:hint="default" w:ascii="Consolas" w:hAnsi="Consolas" w:eastAsia="Consolas" w:cs="Consolas"/>
-                <w:color w:val="808080"/>
-                <w:sz w:val="21"/>
-                <w:szCs w:val="21"/>
-                <w:shd w:val="clear" w:fill="343D46"/>
-              </w:rPr>
-              <w:t>SqlSession</w:t>
-            </w:r>
-            <w:r>
-              <w:rPr>
-                <w:rFonts w:hint="default" w:ascii="Consolas" w:hAnsi="Consolas" w:eastAsia="Consolas" w:cs="Consolas"/>
-                <w:color w:val="808080"/>
-                <w:sz w:val="21"/>
-                <w:szCs w:val="21"/>
-                <w:shd w:val="clear" w:fill="343D46"/>
-              </w:rPr>
-              <w:t>对象</w:t>
-            </w:r>
-            <w:r>
-              <w:rPr>
-                <w:rFonts w:hint="default" w:ascii="Consolas" w:hAnsi="Consolas" w:eastAsia="Consolas" w:cs="Consolas"/>
-                <w:color w:val="808080"/>
-                <w:sz w:val="21"/>
-                <w:szCs w:val="21"/>
-                <w:shd w:val="clear" w:fill="343D46"/>
-              </w:rPr>
-              <w:br w:type="textWrapping"/>
-            </w:r>
-            <w:r>
-              <w:rPr>
-                <w:rFonts w:hint="default" w:ascii="Consolas" w:hAnsi="Consolas" w:eastAsia="Consolas" w:cs="Consolas"/>
-                <w:color w:val="808080"/>
-                <w:sz w:val="21"/>
-                <w:szCs w:val="21"/>
-                <w:shd w:val="clear" w:fill="343D46"/>
-              </w:rPr>
-              <w:t xml:space="preserve">    </w:t>
-            </w:r>
-            <w:r>
-              <w:rPr>
-                <w:rFonts w:hint="default" w:ascii="Consolas" w:hAnsi="Consolas" w:eastAsia="Consolas" w:cs="Consolas"/>
-                <w:color w:val="FFFFFF"/>
-                <w:sz w:val="21"/>
-                <w:szCs w:val="21"/>
-                <w:shd w:val="clear" w:fill="343D46"/>
-              </w:rPr>
-              <w:t>sqlSession = factory.</w:t>
-            </w:r>
-            <w:r>
-              <w:rPr>
-                <w:rFonts w:hint="default" w:ascii="Consolas" w:hAnsi="Consolas" w:eastAsia="Consolas" w:cs="Consolas"/>
-                <w:color w:val="4DA9B3"/>
-                <w:sz w:val="21"/>
-                <w:szCs w:val="21"/>
-                <w:shd w:val="clear" w:fill="343D46"/>
-              </w:rPr>
-              <w:t>openSession</w:t>
-            </w:r>
-            <w:r>
-              <w:rPr>
-                <w:rFonts w:hint="default" w:ascii="Consolas" w:hAnsi="Consolas" w:eastAsia="Consolas" w:cs="Consolas"/>
-                <w:color w:val="FFFFFF"/>
-                <w:sz w:val="21"/>
-                <w:szCs w:val="21"/>
-                <w:shd w:val="clear" w:fill="343D46"/>
-              </w:rPr>
-              <w:t>()</w:t>
-            </w:r>
-            <w:r>
-              <w:rPr>
-                <w:rFonts w:hint="default" w:ascii="Consolas" w:hAnsi="Consolas" w:eastAsia="Consolas" w:cs="Consolas"/>
-                <w:color w:val="CC7832"/>
-                <w:sz w:val="21"/>
-                <w:szCs w:val="21"/>
-                <w:shd w:val="clear" w:fill="343D46"/>
-              </w:rPr>
-              <w:t>;</w:t>
-            </w:r>
-            <w:r>
-              <w:rPr>
-                <w:rFonts w:hint="default" w:ascii="Consolas" w:hAnsi="Consolas" w:eastAsia="Consolas" w:cs="Consolas"/>
-                <w:color w:val="CC7832"/>
-                <w:sz w:val="21"/>
-                <w:szCs w:val="21"/>
-                <w:shd w:val="clear" w:fill="343D46"/>
-              </w:rPr>
-              <w:br w:type="textWrapping"/>
-            </w:r>
-            <w:r>
-              <w:rPr>
-                <w:rFonts w:hint="default" w:ascii="Consolas" w:hAnsi="Consolas" w:eastAsia="Consolas" w:cs="Consolas"/>
-                <w:color w:val="CC7832"/>
-                <w:sz w:val="21"/>
-                <w:szCs w:val="21"/>
-                <w:shd w:val="clear" w:fill="343D46"/>
-              </w:rPr>
-              <w:br w:type="textWrapping"/>
-            </w:r>
-            <w:r>
-              <w:rPr>
-                <w:rFonts w:hint="default" w:ascii="Consolas" w:hAnsi="Consolas" w:eastAsia="Consolas" w:cs="Consolas"/>
-                <w:color w:val="CC7832"/>
-                <w:sz w:val="21"/>
-                <w:szCs w:val="21"/>
-                <w:shd w:val="clear" w:fill="343D46"/>
-              </w:rPr>
-              <w:t xml:space="preserve">    </w:t>
-            </w:r>
-            <w:r>
-              <w:rPr>
-                <w:rFonts w:hint="default" w:ascii="Consolas" w:hAnsi="Consolas" w:eastAsia="Consolas" w:cs="Consolas"/>
-                <w:color w:val="808080"/>
-                <w:sz w:val="21"/>
-                <w:szCs w:val="21"/>
-                <w:shd w:val="clear" w:fill="343D46"/>
-              </w:rPr>
-              <w:t>// 4</w:t>
-            </w:r>
-            <w:r>
-              <w:rPr>
-                <w:rFonts w:hint="default" w:ascii="Consolas" w:hAnsi="Consolas" w:eastAsia="Consolas" w:cs="Consolas"/>
-                <w:color w:val="808080"/>
-                <w:sz w:val="21"/>
-                <w:szCs w:val="21"/>
-                <w:shd w:val="clear" w:fill="343D46"/>
-              </w:rPr>
-              <w:t>、获取</w:t>
-            </w:r>
-            <w:r>
-              <w:rPr>
-                <w:rFonts w:hint="default" w:ascii="Consolas" w:hAnsi="Consolas" w:eastAsia="Consolas" w:cs="Consolas"/>
-                <w:color w:val="808080"/>
-                <w:sz w:val="21"/>
-                <w:szCs w:val="21"/>
-                <w:shd w:val="clear" w:fill="343D46"/>
-              </w:rPr>
-              <w:t>dao</w:t>
-            </w:r>
-            <w:r>
-              <w:rPr>
-                <w:rFonts w:hint="default" w:ascii="Consolas" w:hAnsi="Consolas" w:eastAsia="Consolas" w:cs="Consolas"/>
-                <w:color w:val="808080"/>
-                <w:sz w:val="21"/>
-                <w:szCs w:val="21"/>
-                <w:shd w:val="clear" w:fill="343D46"/>
-              </w:rPr>
-              <w:t>代理对象</w:t>
+              <w:t>// 4、获取dao代理对象</w:t>
             </w:r>
             <w:r>
               <w:rPr>
@@ -7060,7 +6919,9 @@
         </w:tblBorders>
         <w:tblLayout w:type="autofit"/>
         <w:tblCellMar>
+          <w:top w:w="0" w:type="dxa"/>
           <w:left w:w="108" w:type="dxa"/>
+          <w:bottom w:w="0" w:type="dxa"/>
           <w:right w:w="108" w:type="dxa"/>
         </w:tblCellMar>
       </w:tblPr>
@@ -7078,7 +6939,9 @@
             <w:insideV w:val="single" w:color="auto" w:sz="4" w:space="0"/>
           </w:tblBorders>
           <w:tblCellMar>
+            <w:top w:w="0" w:type="dxa"/>
             <w:left w:w="108" w:type="dxa"/>
+            <w:bottom w:w="0" w:type="dxa"/>
             <w:right w:w="108" w:type="dxa"/>
           </w:tblCellMar>
         </w:tblPrEx>
@@ -7387,7 +7250,9 @@
         </w:tblBorders>
         <w:tblLayout w:type="autofit"/>
         <w:tblCellMar>
+          <w:top w:w="0" w:type="dxa"/>
           <w:left w:w="108" w:type="dxa"/>
+          <w:bottom w:w="0" w:type="dxa"/>
           <w:right w:w="108" w:type="dxa"/>
         </w:tblCellMar>
       </w:tblPr>
@@ -7405,7 +7270,9 @@
             <w:insideV w:val="single" w:color="auto" w:sz="4" w:space="0"/>
           </w:tblBorders>
           <w:tblCellMar>
+            <w:top w:w="0" w:type="dxa"/>
             <w:left w:w="108" w:type="dxa"/>
+            <w:bottom w:w="0" w:type="dxa"/>
             <w:right w:w="108" w:type="dxa"/>
           </w:tblCellMar>
         </w:tblPrEx>
@@ -7686,8 +7553,928 @@
           <w:lang w:val="en-US" w:eastAsia="zh-CN"/>
         </w:rPr>
       </w:pPr>
-      <w:bookmarkStart w:id="0" w:name="_GoBack"/>
-      <w:bookmarkEnd w:id="0"/>
+    </w:p>
+    <w:p>
+      <w:pPr>
+        <w:pageBreakBefore w:val="0"/>
+        <w:widowControl w:val="0"/>
+        <w:kinsoku/>
+        <w:wordWrap/>
+        <w:overflowPunct/>
+        <w:topLinePunct w:val="0"/>
+        <w:autoSpaceDE/>
+        <w:autoSpaceDN/>
+        <w:bidi w:val="0"/>
+        <w:adjustRightInd/>
+        <w:snapToGrid/>
+        <w:spacing w:line="240" w:lineRule="auto"/>
+        <w:textAlignment w:val="auto"/>
+        <w:rPr>
+          <w:rFonts w:hint="eastAsia" w:ascii="Consolas" w:hAnsi="Consolas" w:cs="Consolas"/>
+          <w:lang w:val="en-US" w:eastAsia="zh-CN"/>
+        </w:rPr>
+      </w:pPr>
+      <w:r>
+        <w:rPr>
+          <w:rFonts w:hint="eastAsia" w:ascii="Consolas" w:hAnsi="Consolas" w:cs="Consolas"/>
+          <w:lang w:val="en-US" w:eastAsia="zh-CN"/>
+        </w:rPr>
+        <w:t>（6）package标签</w:t>
+      </w:r>
+    </w:p>
+    <w:p>
+      <w:pPr>
+        <w:pageBreakBefore w:val="0"/>
+        <w:widowControl w:val="0"/>
+        <w:kinsoku/>
+        <w:wordWrap/>
+        <w:overflowPunct/>
+        <w:topLinePunct w:val="0"/>
+        <w:autoSpaceDE/>
+        <w:autoSpaceDN/>
+        <w:bidi w:val="0"/>
+        <w:adjustRightInd/>
+        <w:snapToGrid/>
+        <w:spacing w:line="240" w:lineRule="auto"/>
+        <w:textAlignment w:val="auto"/>
+        <w:rPr>
+          <w:rFonts w:hint="eastAsia" w:ascii="Consolas" w:hAnsi="Consolas" w:cs="Consolas"/>
+          <w:lang w:val="en-US" w:eastAsia="zh-CN"/>
+        </w:rPr>
+      </w:pPr>
+      <w:r>
+        <w:rPr>
+          <w:rFonts w:hint="eastAsia" w:ascii="Consolas" w:hAnsi="Consolas" w:cs="Consolas"/>
+          <w:lang w:val="en-US" w:eastAsia="zh-CN"/>
+        </w:rPr>
+        <w:t>SqlMapConfig.xml</w:t>
+      </w:r>
+    </w:p>
+    <w:p>
+      <w:pPr>
+        <w:pageBreakBefore w:val="0"/>
+        <w:widowControl w:val="0"/>
+        <w:kinsoku/>
+        <w:wordWrap/>
+        <w:overflowPunct/>
+        <w:topLinePunct w:val="0"/>
+        <w:autoSpaceDE/>
+        <w:autoSpaceDN/>
+        <w:bidi w:val="0"/>
+        <w:adjustRightInd/>
+        <w:snapToGrid/>
+        <w:spacing w:line="240" w:lineRule="auto"/>
+        <w:textAlignment w:val="auto"/>
+        <w:rPr>
+          <w:rFonts w:hint="eastAsia" w:ascii="Consolas" w:hAnsi="Consolas" w:cs="Consolas"/>
+          <w:lang w:val="en-US" w:eastAsia="zh-CN"/>
+        </w:rPr>
+      </w:pPr>
+    </w:p>
+    <w:tbl>
+      <w:tblPr>
+        <w:tblStyle w:val="8"/>
+        <w:tblW w:w="0" w:type="auto"/>
+        <w:tblInd w:w="0" w:type="dxa"/>
+        <w:tblBorders>
+          <w:top w:val="single" w:color="auto" w:sz="4" w:space="0"/>
+          <w:left w:val="single" w:color="auto" w:sz="4" w:space="0"/>
+          <w:bottom w:val="single" w:color="auto" w:sz="4" w:space="0"/>
+          <w:right w:val="single" w:color="auto" w:sz="4" w:space="0"/>
+          <w:insideH w:val="single" w:color="auto" w:sz="4" w:space="0"/>
+          <w:insideV w:val="single" w:color="auto" w:sz="4" w:space="0"/>
+        </w:tblBorders>
+        <w:tblLayout w:type="autofit"/>
+        <w:tblCellMar>
+          <w:left w:w="108" w:type="dxa"/>
+          <w:right w:w="108" w:type="dxa"/>
+        </w:tblCellMar>
+      </w:tblPr>
+      <w:tblGrid>
+        <w:gridCol w:w="9906"/>
+      </w:tblGrid>
+      <w:tr>
+        <w:tblPrEx>
+          <w:tblBorders>
+            <w:top w:val="single" w:color="auto" w:sz="4" w:space="0"/>
+            <w:left w:val="single" w:color="auto" w:sz="4" w:space="0"/>
+            <w:bottom w:val="single" w:color="auto" w:sz="4" w:space="0"/>
+            <w:right w:val="single" w:color="auto" w:sz="4" w:space="0"/>
+            <w:insideH w:val="single" w:color="auto" w:sz="4" w:space="0"/>
+            <w:insideV w:val="single" w:color="auto" w:sz="4" w:space="0"/>
+          </w:tblBorders>
+          <w:tblCellMar>
+            <w:left w:w="108" w:type="dxa"/>
+            <w:right w:w="108" w:type="dxa"/>
+          </w:tblCellMar>
+        </w:tblPrEx>
+        <w:tc>
+          <w:tcPr>
+            <w:tcW w:w="9906" w:type="dxa"/>
+          </w:tcPr>
+          <w:p>
+            <w:pPr>
+              <w:pageBreakBefore w:val="0"/>
+              <w:widowControl w:val="0"/>
+              <w:kinsoku/>
+              <w:wordWrap/>
+              <w:overflowPunct/>
+              <w:topLinePunct w:val="0"/>
+              <w:autoSpaceDE/>
+              <w:autoSpaceDN/>
+              <w:bidi w:val="0"/>
+              <w:adjustRightInd/>
+              <w:snapToGrid/>
+              <w:spacing w:line="240" w:lineRule="auto"/>
+              <w:textAlignment w:val="auto"/>
+              <w:rPr>
+                <w:rFonts w:hint="default" w:ascii="Consolas" w:hAnsi="Consolas" w:cs="Consolas"/>
+                <w:vertAlign w:val="baseline"/>
+                <w:lang w:val="en-US" w:eastAsia="zh-CN"/>
+              </w:rPr>
+            </w:pPr>
+          </w:p>
+          <w:p>
+            <w:pPr>
+              <w:pageBreakBefore w:val="0"/>
+              <w:widowControl w:val="0"/>
+              <w:kinsoku/>
+              <w:wordWrap/>
+              <w:overflowPunct/>
+              <w:topLinePunct w:val="0"/>
+              <w:autoSpaceDE/>
+              <w:autoSpaceDN/>
+              <w:bidi w:val="0"/>
+              <w:adjustRightInd/>
+              <w:snapToGrid/>
+              <w:spacing w:line="240" w:lineRule="auto"/>
+              <w:textAlignment w:val="auto"/>
+              <w:rPr>
+                <w:rFonts w:hint="default" w:ascii="Consolas" w:hAnsi="Consolas" w:cs="Consolas"/>
+                <w:vertAlign w:val="baseline"/>
+                <w:lang w:val="en-US" w:eastAsia="zh-CN"/>
+              </w:rPr>
+            </w:pPr>
+            <w:r>
+              <w:rPr>
+                <w:rFonts w:hint="default" w:ascii="Consolas" w:hAnsi="Consolas" w:cs="Consolas"/>
+                <w:vertAlign w:val="baseline"/>
+                <w:lang w:val="en-US" w:eastAsia="zh-CN"/>
+              </w:rPr>
+              <w:t>&lt;configuration&gt;</w:t>
+            </w:r>
+          </w:p>
+          <w:p>
+            <w:pPr>
+              <w:pageBreakBefore w:val="0"/>
+              <w:widowControl w:val="0"/>
+              <w:kinsoku/>
+              <w:wordWrap/>
+              <w:overflowPunct/>
+              <w:topLinePunct w:val="0"/>
+              <w:autoSpaceDE/>
+              <w:autoSpaceDN/>
+              <w:bidi w:val="0"/>
+              <w:adjustRightInd/>
+              <w:snapToGrid/>
+              <w:spacing w:line="240" w:lineRule="auto"/>
+              <w:textAlignment w:val="auto"/>
+              <w:rPr>
+                <w:rFonts w:hint="eastAsia" w:ascii="Consolas" w:hAnsi="Consolas" w:cs="Consolas"/>
+                <w:vertAlign w:val="baseline"/>
+                <w:lang w:val="en-US" w:eastAsia="zh-CN"/>
+              </w:rPr>
+            </w:pPr>
+            <w:r>
+              <w:rPr>
+                <w:rFonts w:hint="eastAsia" w:ascii="Consolas" w:hAnsi="Consolas" w:cs="Consolas"/>
+                <w:vertAlign w:val="baseline"/>
+                <w:lang w:val="en-US" w:eastAsia="zh-CN"/>
+              </w:rPr>
+              <w:t xml:space="preserve">    ...</w:t>
+            </w:r>
+          </w:p>
+          <w:p>
+            <w:pPr>
+              <w:pageBreakBefore w:val="0"/>
+              <w:widowControl w:val="0"/>
+              <w:kinsoku/>
+              <w:wordWrap/>
+              <w:overflowPunct/>
+              <w:topLinePunct w:val="0"/>
+              <w:autoSpaceDE/>
+              <w:autoSpaceDN/>
+              <w:bidi w:val="0"/>
+              <w:adjustRightInd/>
+              <w:snapToGrid/>
+              <w:spacing w:line="240" w:lineRule="auto"/>
+              <w:textAlignment w:val="auto"/>
+              <w:rPr>
+                <w:rFonts w:hint="eastAsia" w:ascii="Consolas" w:hAnsi="Consolas" w:cs="Consolas"/>
+                <w:vertAlign w:val="baseline"/>
+                <w:lang w:val="en-US" w:eastAsia="zh-CN"/>
+              </w:rPr>
+            </w:pPr>
+            <w:r>
+              <w:rPr>
+                <w:rFonts w:hint="eastAsia" w:ascii="Consolas" w:hAnsi="Consolas" w:cs="Consolas"/>
+                <w:vertAlign w:val="baseline"/>
+                <w:lang w:val="en-US" w:eastAsia="zh-CN"/>
+              </w:rPr>
+              <w:t>&lt;!--使用typeAliases配置别名，它只能配置domain中类的别名 --&gt;</w:t>
+            </w:r>
+          </w:p>
+          <w:p>
+            <w:pPr>
+              <w:pageBreakBefore w:val="0"/>
+              <w:widowControl w:val="0"/>
+              <w:kinsoku/>
+              <w:wordWrap/>
+              <w:overflowPunct/>
+              <w:topLinePunct w:val="0"/>
+              <w:autoSpaceDE/>
+              <w:autoSpaceDN/>
+              <w:bidi w:val="0"/>
+              <w:adjustRightInd/>
+              <w:snapToGrid/>
+              <w:spacing w:line="240" w:lineRule="auto"/>
+              <w:textAlignment w:val="auto"/>
+              <w:rPr>
+                <w:rFonts w:hint="eastAsia" w:ascii="Consolas" w:hAnsi="Consolas" w:cs="Consolas"/>
+                <w:vertAlign w:val="baseline"/>
+                <w:lang w:val="en-US" w:eastAsia="zh-CN"/>
+              </w:rPr>
+            </w:pPr>
+            <w:r>
+              <w:rPr>
+                <w:rFonts w:hint="eastAsia" w:ascii="Consolas" w:hAnsi="Consolas" w:cs="Consolas"/>
+                <w:vertAlign w:val="baseline"/>
+                <w:lang w:val="en-US" w:eastAsia="zh-CN"/>
+              </w:rPr>
+              <w:t xml:space="preserve">    &lt;typeAliases&gt;</w:t>
+            </w:r>
+          </w:p>
+          <w:p>
+            <w:pPr>
+              <w:pageBreakBefore w:val="0"/>
+              <w:widowControl w:val="0"/>
+              <w:kinsoku/>
+              <w:wordWrap/>
+              <w:overflowPunct/>
+              <w:topLinePunct w:val="0"/>
+              <w:autoSpaceDE/>
+              <w:autoSpaceDN/>
+              <w:bidi w:val="0"/>
+              <w:adjustRightInd/>
+              <w:snapToGrid/>
+              <w:spacing w:line="240" w:lineRule="auto"/>
+              <w:textAlignment w:val="auto"/>
+              <w:rPr>
+                <w:rFonts w:hint="eastAsia" w:ascii="Consolas" w:hAnsi="Consolas" w:cs="Consolas"/>
+                <w:vertAlign w:val="baseline"/>
+                <w:lang w:val="en-US" w:eastAsia="zh-CN"/>
+              </w:rPr>
+            </w:pPr>
+            <w:r>
+              <w:rPr>
+                <w:rFonts w:hint="eastAsia" w:ascii="Consolas" w:hAnsi="Consolas" w:cs="Consolas"/>
+                <w:vertAlign w:val="baseline"/>
+                <w:lang w:val="en-US" w:eastAsia="zh-CN"/>
+              </w:rPr>
+              <w:t xml:space="preserve">        &lt;!--typeAlias用于配置别名。type属性指定的是实体类全限定类名。</w:t>
+            </w:r>
+          </w:p>
+          <w:p>
+            <w:pPr>
+              <w:pageBreakBefore w:val="0"/>
+              <w:widowControl w:val="0"/>
+              <w:kinsoku/>
+              <w:wordWrap/>
+              <w:overflowPunct/>
+              <w:topLinePunct w:val="0"/>
+              <w:autoSpaceDE/>
+              <w:autoSpaceDN/>
+              <w:bidi w:val="0"/>
+              <w:adjustRightInd/>
+              <w:snapToGrid/>
+              <w:spacing w:line="240" w:lineRule="auto"/>
+              <w:textAlignment w:val="auto"/>
+              <w:rPr>
+                <w:rFonts w:hint="default" w:ascii="Consolas" w:hAnsi="Consolas" w:cs="Consolas"/>
+                <w:vertAlign w:val="baseline"/>
+                <w:lang w:val="en-US" w:eastAsia="zh-CN"/>
+              </w:rPr>
+            </w:pPr>
+            <w:r>
+              <w:rPr>
+                <w:rFonts w:hint="eastAsia" w:ascii="Consolas" w:hAnsi="Consolas" w:cs="Consolas"/>
+                <w:vertAlign w:val="baseline"/>
+                <w:lang w:val="en-US" w:eastAsia="zh-CN"/>
+              </w:rPr>
+              <w:t xml:space="preserve">            alias属性指定别名，当指定了别名就再</w:t>
+            </w:r>
+            <w:bookmarkStart w:id="0" w:name="_GoBack"/>
+            <w:bookmarkEnd w:id="0"/>
+            <w:r>
+              <w:rPr>
+                <w:rFonts w:hint="eastAsia" w:ascii="Consolas" w:hAnsi="Consolas" w:cs="Consolas"/>
+                <w:vertAlign w:val="baseline"/>
+                <w:lang w:val="en-US" w:eastAsia="zh-CN"/>
+              </w:rPr>
+              <w:t>区分大小写 --&gt;</w:t>
+            </w:r>
+          </w:p>
+          <w:p>
+            <w:pPr>
+              <w:pageBreakBefore w:val="0"/>
+              <w:widowControl w:val="0"/>
+              <w:kinsoku/>
+              <w:wordWrap/>
+              <w:overflowPunct/>
+              <w:topLinePunct w:val="0"/>
+              <w:autoSpaceDE/>
+              <w:autoSpaceDN/>
+              <w:bidi w:val="0"/>
+              <w:adjustRightInd/>
+              <w:snapToGrid/>
+              <w:spacing w:line="240" w:lineRule="auto"/>
+              <w:textAlignment w:val="auto"/>
+              <w:rPr>
+                <w:rFonts w:hint="eastAsia" w:ascii="Consolas" w:hAnsi="Consolas" w:cs="Consolas"/>
+                <w:vertAlign w:val="baseline"/>
+                <w:lang w:val="en-US" w:eastAsia="zh-CN"/>
+              </w:rPr>
+            </w:pPr>
+            <w:r>
+              <w:rPr>
+                <w:rFonts w:hint="eastAsia" w:ascii="Consolas" w:hAnsi="Consolas" w:cs="Consolas"/>
+                <w:vertAlign w:val="baseline"/>
+                <w:lang w:val="en-US" w:eastAsia="zh-CN"/>
+              </w:rPr>
+              <w:t xml:space="preserve">        &lt;!--&lt;typeAlias type="com.itheima.domain.User" alias="user"&gt;&lt;/typeAlias&gt;--&gt;</w:t>
+            </w:r>
+          </w:p>
+          <w:p>
+            <w:pPr>
+              <w:pageBreakBefore w:val="0"/>
+              <w:widowControl w:val="0"/>
+              <w:kinsoku/>
+              <w:wordWrap/>
+              <w:overflowPunct/>
+              <w:topLinePunct w:val="0"/>
+              <w:autoSpaceDE/>
+              <w:autoSpaceDN/>
+              <w:bidi w:val="0"/>
+              <w:adjustRightInd/>
+              <w:snapToGrid/>
+              <w:spacing w:line="240" w:lineRule="auto"/>
+              <w:textAlignment w:val="auto"/>
+              <w:rPr>
+                <w:rFonts w:hint="eastAsia" w:ascii="Consolas" w:hAnsi="Consolas" w:cs="Consolas"/>
+                <w:vertAlign w:val="baseline"/>
+                <w:lang w:val="en-US" w:eastAsia="zh-CN"/>
+              </w:rPr>
+            </w:pPr>
+            <w:r>
+              <w:rPr>
+                <w:rFonts w:hint="eastAsia" w:ascii="Consolas" w:hAnsi="Consolas" w:cs="Consolas"/>
+                <w:vertAlign w:val="baseline"/>
+                <w:lang w:val="en-US" w:eastAsia="zh-CN"/>
+              </w:rPr>
+              <w:t xml:space="preserve">        &lt;!-- 用于指定要配置别名的包，当指定之后，该包下的实体类都会注册别名，</w:t>
+            </w:r>
+          </w:p>
+          <w:p>
+            <w:pPr>
+              <w:pageBreakBefore w:val="0"/>
+              <w:widowControl w:val="0"/>
+              <w:kinsoku/>
+              <w:wordWrap/>
+              <w:overflowPunct/>
+              <w:topLinePunct w:val="0"/>
+              <w:autoSpaceDE/>
+              <w:autoSpaceDN/>
+              <w:bidi w:val="0"/>
+              <w:adjustRightInd/>
+              <w:snapToGrid/>
+              <w:spacing w:line="240" w:lineRule="auto"/>
+              <w:textAlignment w:val="auto"/>
+              <w:rPr>
+                <w:rFonts w:hint="eastAsia" w:ascii="Consolas" w:hAnsi="Consolas" w:cs="Consolas"/>
+                <w:vertAlign w:val="baseline"/>
+                <w:lang w:val="en-US" w:eastAsia="zh-CN"/>
+              </w:rPr>
+            </w:pPr>
+            <w:r>
+              <w:rPr>
+                <w:rFonts w:hint="eastAsia" w:ascii="Consolas" w:hAnsi="Consolas" w:cs="Consolas"/>
+                <w:vertAlign w:val="baseline"/>
+                <w:lang w:val="en-US" w:eastAsia="zh-CN"/>
+              </w:rPr>
+              <w:t xml:space="preserve">            并且类名就是别名，不再区分大小写--&gt;</w:t>
+            </w:r>
+          </w:p>
+          <w:p>
+            <w:pPr>
+              <w:pageBreakBefore w:val="0"/>
+              <w:widowControl w:val="0"/>
+              <w:kinsoku/>
+              <w:wordWrap/>
+              <w:overflowPunct/>
+              <w:topLinePunct w:val="0"/>
+              <w:autoSpaceDE/>
+              <w:autoSpaceDN/>
+              <w:bidi w:val="0"/>
+              <w:adjustRightInd/>
+              <w:snapToGrid/>
+              <w:spacing w:line="240" w:lineRule="auto"/>
+              <w:textAlignment w:val="auto"/>
+              <w:rPr>
+                <w:rFonts w:hint="eastAsia" w:ascii="Consolas" w:hAnsi="Consolas" w:cs="Consolas"/>
+                <w:vertAlign w:val="baseline"/>
+                <w:lang w:val="en-US" w:eastAsia="zh-CN"/>
+              </w:rPr>
+            </w:pPr>
+          </w:p>
+          <w:p>
+            <w:pPr>
+              <w:pageBreakBefore w:val="0"/>
+              <w:widowControl w:val="0"/>
+              <w:kinsoku/>
+              <w:wordWrap/>
+              <w:overflowPunct/>
+              <w:topLinePunct w:val="0"/>
+              <w:autoSpaceDE/>
+              <w:autoSpaceDN/>
+              <w:bidi w:val="0"/>
+              <w:adjustRightInd/>
+              <w:snapToGrid/>
+              <w:spacing w:line="240" w:lineRule="auto"/>
+              <w:textAlignment w:val="auto"/>
+              <w:rPr>
+                <w:rFonts w:hint="eastAsia" w:ascii="Consolas" w:hAnsi="Consolas" w:cs="Consolas"/>
+                <w:vertAlign w:val="baseline"/>
+                <w:lang w:val="en-US" w:eastAsia="zh-CN"/>
+              </w:rPr>
+            </w:pPr>
+            <w:r>
+              <w:rPr>
+                <w:rFonts w:hint="eastAsia" w:ascii="Consolas" w:hAnsi="Consolas" w:cs="Consolas"/>
+                <w:vertAlign w:val="baseline"/>
+                <w:lang w:val="en-US" w:eastAsia="zh-CN"/>
+              </w:rPr>
+              <w:t xml:space="preserve">        &lt;package name="com.itheima.domain"&gt;&lt;/package&gt;</w:t>
+            </w:r>
+          </w:p>
+          <w:p>
+            <w:pPr>
+              <w:pageBreakBefore w:val="0"/>
+              <w:widowControl w:val="0"/>
+              <w:kinsoku/>
+              <w:wordWrap/>
+              <w:overflowPunct/>
+              <w:topLinePunct w:val="0"/>
+              <w:autoSpaceDE/>
+              <w:autoSpaceDN/>
+              <w:bidi w:val="0"/>
+              <w:adjustRightInd/>
+              <w:snapToGrid/>
+              <w:spacing w:line="240" w:lineRule="auto"/>
+              <w:textAlignment w:val="auto"/>
+              <w:rPr>
+                <w:rFonts w:hint="eastAsia" w:ascii="Consolas" w:hAnsi="Consolas" w:cs="Consolas"/>
+                <w:vertAlign w:val="baseline"/>
+                <w:lang w:val="en-US" w:eastAsia="zh-CN"/>
+              </w:rPr>
+            </w:pPr>
+            <w:r>
+              <w:rPr>
+                <w:rFonts w:hint="eastAsia" w:ascii="Consolas" w:hAnsi="Consolas" w:cs="Consolas"/>
+                <w:vertAlign w:val="baseline"/>
+                <w:lang w:val="en-US" w:eastAsia="zh-CN"/>
+              </w:rPr>
+              <w:t xml:space="preserve">    &lt;/typeAliases&gt;</w:t>
+            </w:r>
+          </w:p>
+          <w:p>
+            <w:pPr>
+              <w:pageBreakBefore w:val="0"/>
+              <w:widowControl w:val="0"/>
+              <w:kinsoku/>
+              <w:wordWrap/>
+              <w:overflowPunct/>
+              <w:topLinePunct w:val="0"/>
+              <w:autoSpaceDE/>
+              <w:autoSpaceDN/>
+              <w:bidi w:val="0"/>
+              <w:adjustRightInd/>
+              <w:snapToGrid/>
+              <w:spacing w:line="240" w:lineRule="auto"/>
+              <w:textAlignment w:val="auto"/>
+              <w:rPr>
+                <w:rFonts w:hint="eastAsia" w:ascii="Consolas" w:hAnsi="Consolas" w:cs="Consolas"/>
+                <w:vertAlign w:val="baseline"/>
+                <w:lang w:val="en-US" w:eastAsia="zh-CN"/>
+              </w:rPr>
+            </w:pPr>
+          </w:p>
+          <w:p>
+            <w:pPr>
+              <w:pageBreakBefore w:val="0"/>
+              <w:widowControl w:val="0"/>
+              <w:kinsoku/>
+              <w:wordWrap/>
+              <w:overflowPunct/>
+              <w:topLinePunct w:val="0"/>
+              <w:autoSpaceDE/>
+              <w:autoSpaceDN/>
+              <w:bidi w:val="0"/>
+              <w:adjustRightInd/>
+              <w:snapToGrid/>
+              <w:spacing w:line="240" w:lineRule="auto"/>
+              <w:textAlignment w:val="auto"/>
+              <w:rPr>
+                <w:rFonts w:hint="default" w:ascii="Consolas" w:hAnsi="Consolas" w:cs="Consolas"/>
+                <w:vertAlign w:val="baseline"/>
+                <w:lang w:val="en-US" w:eastAsia="zh-CN"/>
+              </w:rPr>
+            </w:pPr>
+            <w:r>
+              <w:rPr>
+                <w:rFonts w:hint="eastAsia" w:ascii="Consolas" w:hAnsi="Consolas" w:cs="Consolas"/>
+                <w:vertAlign w:val="baseline"/>
+                <w:lang w:val="en-US" w:eastAsia="zh-CN"/>
+              </w:rPr>
+              <w:t xml:space="preserve">    ...</w:t>
+            </w:r>
+          </w:p>
+          <w:p>
+            <w:pPr>
+              <w:pageBreakBefore w:val="0"/>
+              <w:widowControl w:val="0"/>
+              <w:kinsoku/>
+              <w:wordWrap/>
+              <w:overflowPunct/>
+              <w:topLinePunct w:val="0"/>
+              <w:autoSpaceDE/>
+              <w:autoSpaceDN/>
+              <w:bidi w:val="0"/>
+              <w:adjustRightInd/>
+              <w:snapToGrid/>
+              <w:spacing w:line="240" w:lineRule="auto"/>
+              <w:textAlignment w:val="auto"/>
+              <w:rPr>
+                <w:rFonts w:hint="eastAsia" w:ascii="Consolas" w:hAnsi="Consolas" w:cs="Consolas"/>
+                <w:vertAlign w:val="baseline"/>
+                <w:lang w:val="en-US" w:eastAsia="zh-CN"/>
+              </w:rPr>
+            </w:pPr>
+            <w:r>
+              <w:rPr>
+                <w:rFonts w:hint="eastAsia" w:ascii="Consolas" w:hAnsi="Consolas" w:cs="Consolas"/>
+                <w:vertAlign w:val="baseline"/>
+                <w:lang w:val="en-US" w:eastAsia="zh-CN"/>
+              </w:rPr>
+              <w:t xml:space="preserve">    &lt;!-- 配置映射文件的位置 --&gt;</w:t>
+            </w:r>
+          </w:p>
+          <w:p>
+            <w:pPr>
+              <w:pageBreakBefore w:val="0"/>
+              <w:widowControl w:val="0"/>
+              <w:kinsoku/>
+              <w:wordWrap/>
+              <w:overflowPunct/>
+              <w:topLinePunct w:val="0"/>
+              <w:autoSpaceDE/>
+              <w:autoSpaceDN/>
+              <w:bidi w:val="0"/>
+              <w:adjustRightInd/>
+              <w:snapToGrid/>
+              <w:spacing w:line="240" w:lineRule="auto"/>
+              <w:textAlignment w:val="auto"/>
+              <w:rPr>
+                <w:rFonts w:hint="eastAsia" w:ascii="Consolas" w:hAnsi="Consolas" w:cs="Consolas"/>
+                <w:vertAlign w:val="baseline"/>
+                <w:lang w:val="en-US" w:eastAsia="zh-CN"/>
+              </w:rPr>
+            </w:pPr>
+            <w:r>
+              <w:rPr>
+                <w:rFonts w:hint="eastAsia" w:ascii="Consolas" w:hAnsi="Consolas" w:cs="Consolas"/>
+                <w:vertAlign w:val="baseline"/>
+                <w:lang w:val="en-US" w:eastAsia="zh-CN"/>
+              </w:rPr>
+              <w:t xml:space="preserve">    &lt;mappers&gt;</w:t>
+            </w:r>
+          </w:p>
+          <w:p>
+            <w:pPr>
+              <w:pageBreakBefore w:val="0"/>
+              <w:widowControl w:val="0"/>
+              <w:kinsoku/>
+              <w:wordWrap/>
+              <w:overflowPunct/>
+              <w:topLinePunct w:val="0"/>
+              <w:autoSpaceDE/>
+              <w:autoSpaceDN/>
+              <w:bidi w:val="0"/>
+              <w:adjustRightInd/>
+              <w:snapToGrid/>
+              <w:spacing w:line="240" w:lineRule="auto"/>
+              <w:textAlignment w:val="auto"/>
+              <w:rPr>
+                <w:rFonts w:hint="eastAsia" w:ascii="Consolas" w:hAnsi="Consolas" w:cs="Consolas"/>
+                <w:vertAlign w:val="baseline"/>
+                <w:lang w:val="en-US" w:eastAsia="zh-CN"/>
+              </w:rPr>
+            </w:pPr>
+          </w:p>
+          <w:p>
+            <w:pPr>
+              <w:pageBreakBefore w:val="0"/>
+              <w:widowControl w:val="0"/>
+              <w:kinsoku/>
+              <w:wordWrap/>
+              <w:overflowPunct/>
+              <w:topLinePunct w:val="0"/>
+              <w:autoSpaceDE/>
+              <w:autoSpaceDN/>
+              <w:bidi w:val="0"/>
+              <w:adjustRightInd/>
+              <w:snapToGrid/>
+              <w:spacing w:line="240" w:lineRule="auto"/>
+              <w:textAlignment w:val="auto"/>
+              <w:rPr>
+                <w:rFonts w:hint="eastAsia" w:ascii="Consolas" w:hAnsi="Consolas" w:cs="Consolas"/>
+                <w:vertAlign w:val="baseline"/>
+                <w:lang w:val="en-US" w:eastAsia="zh-CN"/>
+              </w:rPr>
+            </w:pPr>
+            <w:r>
+              <w:rPr>
+                <w:rFonts w:hint="eastAsia" w:ascii="Consolas" w:hAnsi="Consolas" w:cs="Consolas"/>
+                <w:vertAlign w:val="baseline"/>
+                <w:lang w:val="en-US" w:eastAsia="zh-CN"/>
+              </w:rPr>
+              <w:t xml:space="preserve">        &lt;!--&lt;mapper resource="com/itheima/dao/IUserDao.xml"&gt;&lt;/mapper&gt;--&gt;</w:t>
+            </w:r>
+          </w:p>
+          <w:p>
+            <w:pPr>
+              <w:pageBreakBefore w:val="0"/>
+              <w:widowControl w:val="0"/>
+              <w:kinsoku/>
+              <w:wordWrap/>
+              <w:overflowPunct/>
+              <w:topLinePunct w:val="0"/>
+              <w:autoSpaceDE/>
+              <w:autoSpaceDN/>
+              <w:bidi w:val="0"/>
+              <w:adjustRightInd/>
+              <w:snapToGrid/>
+              <w:spacing w:line="240" w:lineRule="auto"/>
+              <w:textAlignment w:val="auto"/>
+              <w:rPr>
+                <w:rFonts w:hint="eastAsia" w:ascii="Consolas" w:hAnsi="Consolas" w:cs="Consolas"/>
+                <w:vertAlign w:val="baseline"/>
+                <w:lang w:val="en-US" w:eastAsia="zh-CN"/>
+              </w:rPr>
+            </w:pPr>
+          </w:p>
+          <w:p>
+            <w:pPr>
+              <w:pageBreakBefore w:val="0"/>
+              <w:widowControl w:val="0"/>
+              <w:kinsoku/>
+              <w:wordWrap/>
+              <w:overflowPunct/>
+              <w:topLinePunct w:val="0"/>
+              <w:autoSpaceDE/>
+              <w:autoSpaceDN/>
+              <w:bidi w:val="0"/>
+              <w:adjustRightInd/>
+              <w:snapToGrid/>
+              <w:spacing w:line="240" w:lineRule="auto"/>
+              <w:textAlignment w:val="auto"/>
+              <w:rPr>
+                <w:rFonts w:hint="eastAsia" w:ascii="Consolas" w:hAnsi="Consolas" w:cs="Consolas"/>
+                <w:vertAlign w:val="baseline"/>
+                <w:lang w:val="en-US" w:eastAsia="zh-CN"/>
+              </w:rPr>
+            </w:pPr>
+            <w:r>
+              <w:rPr>
+                <w:rFonts w:hint="eastAsia" w:ascii="Consolas" w:hAnsi="Consolas" w:cs="Consolas"/>
+                <w:vertAlign w:val="baseline"/>
+                <w:lang w:val="en-US" w:eastAsia="zh-CN"/>
+              </w:rPr>
+              <w:t xml:space="preserve">        &lt;!-- package标签是用于指定dao接口所在的包,</w:t>
+            </w:r>
+          </w:p>
+          <w:p>
+            <w:pPr>
+              <w:pageBreakBefore w:val="0"/>
+              <w:widowControl w:val="0"/>
+              <w:kinsoku/>
+              <w:wordWrap/>
+              <w:overflowPunct/>
+              <w:topLinePunct w:val="0"/>
+              <w:autoSpaceDE/>
+              <w:autoSpaceDN/>
+              <w:bidi w:val="0"/>
+              <w:adjustRightInd/>
+              <w:snapToGrid/>
+              <w:spacing w:line="240" w:lineRule="auto"/>
+              <w:textAlignment w:val="auto"/>
+              <w:rPr>
+                <w:rFonts w:hint="eastAsia" w:ascii="Consolas" w:hAnsi="Consolas" w:cs="Consolas"/>
+                <w:vertAlign w:val="baseline"/>
+                <w:lang w:val="en-US" w:eastAsia="zh-CN"/>
+              </w:rPr>
+            </w:pPr>
+            <w:r>
+              <w:rPr>
+                <w:rFonts w:hint="eastAsia" w:ascii="Consolas" w:hAnsi="Consolas" w:cs="Consolas"/>
+                <w:vertAlign w:val="baseline"/>
+                <w:lang w:val="en-US" w:eastAsia="zh-CN"/>
+              </w:rPr>
+              <w:t xml:space="preserve">            当指定了之后就不需要在写mapper以及resource或者class了 --&gt;</w:t>
+            </w:r>
+          </w:p>
+          <w:p>
+            <w:pPr>
+              <w:pageBreakBefore w:val="0"/>
+              <w:widowControl w:val="0"/>
+              <w:kinsoku/>
+              <w:wordWrap/>
+              <w:overflowPunct/>
+              <w:topLinePunct w:val="0"/>
+              <w:autoSpaceDE/>
+              <w:autoSpaceDN/>
+              <w:bidi w:val="0"/>
+              <w:adjustRightInd/>
+              <w:snapToGrid/>
+              <w:spacing w:line="240" w:lineRule="auto"/>
+              <w:textAlignment w:val="auto"/>
+              <w:rPr>
+                <w:rFonts w:hint="eastAsia" w:ascii="Consolas" w:hAnsi="Consolas" w:cs="Consolas"/>
+                <w:vertAlign w:val="baseline"/>
+                <w:lang w:val="en-US" w:eastAsia="zh-CN"/>
+              </w:rPr>
+            </w:pPr>
+            <w:r>
+              <w:rPr>
+                <w:rFonts w:hint="eastAsia" w:ascii="Consolas" w:hAnsi="Consolas" w:cs="Consolas"/>
+                <w:vertAlign w:val="baseline"/>
+                <w:lang w:val="en-US" w:eastAsia="zh-CN"/>
+              </w:rPr>
+              <w:t xml:space="preserve">        &lt;package name="com.itheima.dao"&gt;&lt;/package&gt;</w:t>
+            </w:r>
+          </w:p>
+          <w:p>
+            <w:pPr>
+              <w:pageBreakBefore w:val="0"/>
+              <w:widowControl w:val="0"/>
+              <w:kinsoku/>
+              <w:wordWrap/>
+              <w:overflowPunct/>
+              <w:topLinePunct w:val="0"/>
+              <w:autoSpaceDE/>
+              <w:autoSpaceDN/>
+              <w:bidi w:val="0"/>
+              <w:adjustRightInd/>
+              <w:snapToGrid/>
+              <w:spacing w:line="240" w:lineRule="auto"/>
+              <w:textAlignment w:val="auto"/>
+              <w:rPr>
+                <w:rFonts w:hint="eastAsia" w:ascii="Consolas" w:hAnsi="Consolas" w:cs="Consolas"/>
+                <w:vertAlign w:val="baseline"/>
+                <w:lang w:val="en-US" w:eastAsia="zh-CN"/>
+              </w:rPr>
+            </w:pPr>
+          </w:p>
+          <w:p>
+            <w:pPr>
+              <w:pageBreakBefore w:val="0"/>
+              <w:widowControl w:val="0"/>
+              <w:kinsoku/>
+              <w:wordWrap/>
+              <w:overflowPunct/>
+              <w:topLinePunct w:val="0"/>
+              <w:autoSpaceDE/>
+              <w:autoSpaceDN/>
+              <w:bidi w:val="0"/>
+              <w:adjustRightInd/>
+              <w:snapToGrid/>
+              <w:spacing w:line="240" w:lineRule="auto"/>
+              <w:textAlignment w:val="auto"/>
+              <w:rPr>
+                <w:rFonts w:hint="default" w:ascii="Consolas" w:hAnsi="Consolas" w:cs="Consolas"/>
+                <w:vertAlign w:val="baseline"/>
+                <w:lang w:val="en-US" w:eastAsia="zh-CN"/>
+              </w:rPr>
+            </w:pPr>
+            <w:r>
+              <w:rPr>
+                <w:rFonts w:hint="eastAsia" w:ascii="Consolas" w:hAnsi="Consolas" w:cs="Consolas"/>
+                <w:vertAlign w:val="baseline"/>
+                <w:lang w:val="en-US" w:eastAsia="zh-CN"/>
+              </w:rPr>
+              <w:t xml:space="preserve">    &lt;/mappers&gt;</w:t>
+            </w:r>
+          </w:p>
+          <w:p>
+            <w:pPr>
+              <w:pageBreakBefore w:val="0"/>
+              <w:widowControl w:val="0"/>
+              <w:kinsoku/>
+              <w:wordWrap/>
+              <w:overflowPunct/>
+              <w:topLinePunct w:val="0"/>
+              <w:autoSpaceDE/>
+              <w:autoSpaceDN/>
+              <w:bidi w:val="0"/>
+              <w:adjustRightInd/>
+              <w:snapToGrid/>
+              <w:spacing w:line="240" w:lineRule="auto"/>
+              <w:textAlignment w:val="auto"/>
+              <w:rPr>
+                <w:rFonts w:hint="default" w:ascii="Consolas" w:hAnsi="Consolas" w:cs="Consolas"/>
+                <w:vertAlign w:val="baseline"/>
+                <w:lang w:val="en-US" w:eastAsia="zh-CN"/>
+              </w:rPr>
+            </w:pPr>
+            <w:r>
+              <w:rPr>
+                <w:rFonts w:hint="default" w:ascii="Consolas" w:hAnsi="Consolas" w:cs="Consolas"/>
+                <w:vertAlign w:val="baseline"/>
+                <w:lang w:val="en-US" w:eastAsia="zh-CN"/>
+              </w:rPr>
+              <w:t>&lt;</w:t>
+            </w:r>
+            <w:r>
+              <w:rPr>
+                <w:rFonts w:hint="eastAsia" w:ascii="Consolas" w:hAnsi="Consolas" w:cs="Consolas"/>
+                <w:vertAlign w:val="baseline"/>
+                <w:lang w:val="en-US" w:eastAsia="zh-CN"/>
+              </w:rPr>
+              <w:t>/</w:t>
+            </w:r>
+            <w:r>
+              <w:rPr>
+                <w:rFonts w:hint="default" w:ascii="Consolas" w:hAnsi="Consolas" w:cs="Consolas"/>
+                <w:vertAlign w:val="baseline"/>
+                <w:lang w:val="en-US" w:eastAsia="zh-CN"/>
+              </w:rPr>
+              <w:t>configuration&gt;</w:t>
+            </w:r>
+          </w:p>
+          <w:p>
+            <w:pPr>
+              <w:pageBreakBefore w:val="0"/>
+              <w:widowControl w:val="0"/>
+              <w:kinsoku/>
+              <w:wordWrap/>
+              <w:overflowPunct/>
+              <w:topLinePunct w:val="0"/>
+              <w:autoSpaceDE/>
+              <w:autoSpaceDN/>
+              <w:bidi w:val="0"/>
+              <w:adjustRightInd/>
+              <w:snapToGrid/>
+              <w:spacing w:line="240" w:lineRule="auto"/>
+              <w:textAlignment w:val="auto"/>
+              <w:rPr>
+                <w:rFonts w:hint="default" w:ascii="Consolas" w:hAnsi="Consolas" w:cs="Consolas"/>
+                <w:vertAlign w:val="baseline"/>
+                <w:lang w:val="en-US" w:eastAsia="zh-CN"/>
+              </w:rPr>
+            </w:pPr>
+          </w:p>
+        </w:tc>
+      </w:tr>
+    </w:tbl>
+    <w:p>
+      <w:pPr>
+        <w:pageBreakBefore w:val="0"/>
+        <w:widowControl w:val="0"/>
+        <w:kinsoku/>
+        <w:wordWrap/>
+        <w:overflowPunct/>
+        <w:topLinePunct w:val="0"/>
+        <w:autoSpaceDE/>
+        <w:autoSpaceDN/>
+        <w:bidi w:val="0"/>
+        <w:adjustRightInd/>
+        <w:snapToGrid/>
+        <w:spacing w:line="240" w:lineRule="auto"/>
+        <w:textAlignment w:val="auto"/>
+        <w:rPr>
+          <w:rFonts w:hint="default" w:ascii="Consolas" w:hAnsi="Consolas" w:cs="Consolas"/>
+          <w:lang w:val="en-US" w:eastAsia="zh-CN"/>
+        </w:rPr>
+      </w:pPr>
     </w:p>
     <w:sectPr>
       <w:pgSz w:w="11850" w:h="16783"/>

</xml_diff>

<commit_message>
ignore mysql 8.x version and add notice
</commit_message>
<xml_diff>
--- a/java/3_third/3_56_Mybatis.docx
+++ b/java/3_third/3_56_Mybatis.docx
@@ -7646,7 +7646,9 @@
         </w:tblBorders>
         <w:tblLayout w:type="autofit"/>
         <w:tblCellMar>
+          <w:top w:w="0" w:type="dxa"/>
           <w:left w:w="108" w:type="dxa"/>
+          <w:bottom w:w="0" w:type="dxa"/>
           <w:right w:w="108" w:type="dxa"/>
         </w:tblCellMar>
       </w:tblPr>
@@ -7663,10 +7665,6 @@
             <w:insideH w:val="single" w:color="auto" w:sz="4" w:space="0"/>
             <w:insideV w:val="single" w:color="auto" w:sz="4" w:space="0"/>
           </w:tblBorders>
-          <w:tblCellMar>
-            <w:left w:w="108" w:type="dxa"/>
-            <w:right w:w="108" w:type="dxa"/>
-          </w:tblCellMar>
         </w:tblPrEx>
         <w:tc>
           <w:tcPr>
@@ -7871,17 +7869,7 @@
                 <w:vertAlign w:val="baseline"/>
                 <w:lang w:val="en-US" w:eastAsia="zh-CN"/>
               </w:rPr>
-              <w:t xml:space="preserve">            alias属性指定别名，当指定了别名就再</w:t>
-            </w:r>
-            <w:bookmarkStart w:id="0" w:name="_GoBack"/>
-            <w:bookmarkEnd w:id="0"/>
-            <w:r>
-              <w:rPr>
-                <w:rFonts w:hint="eastAsia" w:ascii="Consolas" w:hAnsi="Consolas" w:cs="Consolas"/>
-                <w:vertAlign w:val="baseline"/>
-                <w:lang w:val="en-US" w:eastAsia="zh-CN"/>
-              </w:rPr>
-              <w:t>区分大小写 --&gt;</w:t>
+              <w:t xml:space="preserve">            alias属性指定别名，当指定了别名就再区分大小写 --&gt;</w:t>
             </w:r>
           </w:p>
           <w:p>
@@ -8475,6 +8463,196 @@
           <w:lang w:val="en-US" w:eastAsia="zh-CN"/>
         </w:rPr>
       </w:pPr>
+    </w:p>
+    <w:p>
+      <w:pPr>
+        <w:pageBreakBefore w:val="0"/>
+        <w:widowControl w:val="0"/>
+        <w:kinsoku/>
+        <w:wordWrap/>
+        <w:overflowPunct/>
+        <w:topLinePunct w:val="0"/>
+        <w:autoSpaceDE/>
+        <w:autoSpaceDN/>
+        <w:bidi w:val="0"/>
+        <w:adjustRightInd/>
+        <w:snapToGrid/>
+        <w:spacing w:line="240" w:lineRule="auto"/>
+        <w:textAlignment w:val="auto"/>
+        <w:rPr>
+          <w:rFonts w:hint="default" w:ascii="Consolas" w:hAnsi="Consolas" w:cs="Consolas"/>
+          <w:lang w:val="en-US" w:eastAsia="zh-CN"/>
+        </w:rPr>
+      </w:pPr>
+    </w:p>
+    <w:p>
+      <w:pPr>
+        <w:pStyle w:val="3"/>
+        <w:pageBreakBefore w:val="0"/>
+        <w:widowControl w:val="0"/>
+        <w:kinsoku/>
+        <w:wordWrap/>
+        <w:overflowPunct/>
+        <w:topLinePunct w:val="0"/>
+        <w:autoSpaceDE/>
+        <w:autoSpaceDN/>
+        <w:bidi w:val="0"/>
+        <w:adjustRightInd/>
+        <w:snapToGrid/>
+        <w:spacing w:before="0" w:beforeLines="0" w:after="0" w:afterLines="0" w:line="240" w:lineRule="auto"/>
+        <w:textAlignment w:val="auto"/>
+        <w:rPr>
+          <w:rFonts w:hint="eastAsia" w:ascii="Consolas" w:hAnsi="Consolas" w:cs="Consolas"/>
+          <w:lang w:val="en-US" w:eastAsia="zh-CN"/>
+        </w:rPr>
+      </w:pPr>
+      <w:r>
+        <w:rPr>
+          <w:rFonts w:hint="eastAsia" w:ascii="Consolas" w:hAnsi="Consolas" w:cs="Consolas"/>
+          <w:lang w:val="en-US" w:eastAsia="zh-CN"/>
+        </w:rPr>
+        <w:t>四、Mybatis连接池</w:t>
+      </w:r>
+    </w:p>
+    <w:p>
+      <w:pPr>
+        <w:pageBreakBefore w:val="0"/>
+        <w:widowControl w:val="0"/>
+        <w:kinsoku/>
+        <w:wordWrap/>
+        <w:overflowPunct/>
+        <w:topLinePunct w:val="0"/>
+        <w:autoSpaceDE/>
+        <w:autoSpaceDN/>
+        <w:bidi w:val="0"/>
+        <w:adjustRightInd/>
+        <w:snapToGrid/>
+        <w:spacing w:line="240" w:lineRule="auto"/>
+        <w:textAlignment w:val="auto"/>
+        <w:rPr>
+          <w:rFonts w:hint="eastAsia" w:ascii="Consolas" w:hAnsi="Consolas" w:cs="Consolas"/>
+          <w:lang w:val="en-US" w:eastAsia="zh-CN"/>
+        </w:rPr>
+      </w:pPr>
+    </w:p>
+    <w:p>
+      <w:pPr>
+        <w:pStyle w:val="4"/>
+        <w:pageBreakBefore w:val="0"/>
+        <w:widowControl w:val="0"/>
+        <w:kinsoku/>
+        <w:wordWrap/>
+        <w:overflowPunct/>
+        <w:topLinePunct w:val="0"/>
+        <w:autoSpaceDE/>
+        <w:autoSpaceDN/>
+        <w:bidi w:val="0"/>
+        <w:adjustRightInd/>
+        <w:snapToGrid/>
+        <w:spacing w:before="0" w:beforeLines="0" w:after="0" w:afterLines="0" w:line="240" w:lineRule="auto"/>
+        <w:textAlignment w:val="auto"/>
+        <w:rPr>
+          <w:rFonts w:hint="eastAsia" w:ascii="Consolas" w:hAnsi="Consolas" w:cs="Consolas"/>
+          <w:b/>
+          <w:bCs w:val="0"/>
+          <w:lang w:val="en-US" w:eastAsia="zh-CN"/>
+        </w:rPr>
+      </w:pPr>
+      <w:r>
+        <w:rPr>
+          <w:rFonts w:hint="eastAsia" w:ascii="Consolas" w:hAnsi="Consolas" w:cs="Consolas"/>
+          <w:b/>
+          <w:bCs w:val="0"/>
+          <w:lang w:val="en-US" w:eastAsia="zh-CN"/>
+        </w:rPr>
+        <w:t>1、Mysql的版本问题</w:t>
+      </w:r>
+    </w:p>
+    <w:p>
+      <w:pPr>
+        <w:pageBreakBefore w:val="0"/>
+        <w:widowControl w:val="0"/>
+        <w:kinsoku/>
+        <w:wordWrap/>
+        <w:overflowPunct/>
+        <w:topLinePunct w:val="0"/>
+        <w:autoSpaceDE/>
+        <w:autoSpaceDN/>
+        <w:bidi w:val="0"/>
+        <w:adjustRightInd/>
+        <w:snapToGrid/>
+        <w:spacing w:line="240" w:lineRule="auto"/>
+        <w:textAlignment w:val="auto"/>
+        <w:rPr>
+          <w:rFonts w:hint="default" w:ascii="Consolas" w:hAnsi="Consolas" w:cs="Consolas"/>
+          <w:lang w:val="en-US" w:eastAsia="zh-CN"/>
+        </w:rPr>
+      </w:pPr>
+      <w:r>
+        <w:rPr>
+          <w:rFonts w:hint="eastAsia" w:ascii="Consolas" w:hAnsi="Consolas" w:cs="Consolas"/>
+          <w:lang w:val="en-US" w:eastAsia="zh-CN"/>
+        </w:rPr>
+        <w:t>关于mysql-connector-java.jar的版本</w:t>
+      </w:r>
+    </w:p>
+    <w:p>
+      <w:pPr>
+        <w:pageBreakBefore w:val="0"/>
+        <w:widowControl w:val="0"/>
+        <w:kinsoku/>
+        <w:wordWrap/>
+        <w:overflowPunct/>
+        <w:topLinePunct w:val="0"/>
+        <w:autoSpaceDE/>
+        <w:autoSpaceDN/>
+        <w:bidi w:val="0"/>
+        <w:adjustRightInd/>
+        <w:snapToGrid/>
+        <w:spacing w:line="240" w:lineRule="auto"/>
+        <w:textAlignment w:val="auto"/>
+        <w:rPr>
+          <w:rFonts w:hint="eastAsia" w:ascii="Consolas" w:hAnsi="Consolas" w:cs="Consolas"/>
+          <w:lang w:val="en-US" w:eastAsia="zh-CN"/>
+        </w:rPr>
+      </w:pPr>
+      <w:r>
+        <w:rPr>
+          <w:rFonts w:hint="eastAsia" w:ascii="Consolas" w:hAnsi="Consolas" w:cs="Consolas"/>
+          <w:lang w:val="en-US" w:eastAsia="zh-CN"/>
+        </w:rPr>
+        <w:t>mysql版本在5.x的，使用5.x版本。</w:t>
+      </w:r>
+    </w:p>
+    <w:p>
+      <w:pPr>
+        <w:pageBreakBefore w:val="0"/>
+        <w:widowControl w:val="0"/>
+        <w:kinsoku/>
+        <w:wordWrap/>
+        <w:overflowPunct/>
+        <w:topLinePunct w:val="0"/>
+        <w:autoSpaceDE/>
+        <w:autoSpaceDN/>
+        <w:bidi w:val="0"/>
+        <w:adjustRightInd/>
+        <w:snapToGrid/>
+        <w:spacing w:line="240" w:lineRule="auto"/>
+        <w:textAlignment w:val="auto"/>
+        <w:rPr>
+          <w:rFonts w:hint="default" w:ascii="Consolas" w:hAnsi="Consolas" w:cs="Consolas"/>
+          <w:lang w:val="en-US" w:eastAsia="zh-CN"/>
+        </w:rPr>
+      </w:pPr>
+      <w:r>
+        <w:rPr>
+          <w:rFonts w:hint="eastAsia" w:ascii="Consolas" w:hAnsi="Consolas" w:cs="Consolas"/>
+          <w:lang w:val="en-US" w:eastAsia="zh-CN"/>
+        </w:rPr>
+        <w:t>mysql版本在8.x的，使用8.x版本。</w:t>
+      </w:r>
+      <w:bookmarkStart w:id="0" w:name="_GoBack"/>
+      <w:bookmarkEnd w:id="0"/>
     </w:p>
     <w:sectPr>
       <w:pgSz w:w="11850" w:h="16783"/>

</xml_diff>